<commit_message>
Enhance logging & scintific article
</commit_message>
<xml_diff>
--- a/RepoAnalysis.docx
+++ b/RepoAnalysis.docx
@@ -2175,6 +2175,9 @@
         </w:rPr>
       </w:pPr>
       <w:r>
+        <w:rPr>
+          <w:noProof/>
+        </w:rPr>
         <w:drawing>
           <wp:inline distT="0" distB="0" distL="0" distR="0" wp14:anchorId="5777A371" wp14:editId="4057406F">
             <wp:extent cx="5943600" cy="1703070"/>
@@ -2300,6 +2303,312 @@
           <w:szCs w:val="28"/>
           <w:lang w:val="ru-RU"/>
         </w:rPr>
+        <w:t>Распределение статистики качества кода репозитория в зависимости от языка программирования.</w:t>
+      </w:r>
+    </w:p>
+    <w:p>
+      <w:pPr>
+        <w:pStyle w:val="ListParagraph"/>
+        <w:keepNext/>
+        <w:spacing w:after="480" w:line="240" w:lineRule="auto"/>
+        <w:ind w:left="714"/>
+        <w:contextualSpacing w:val="0"/>
+        <w:rPr>
+          <w:rFonts w:ascii="Times New Roman" w:hAnsi="Times New Roman" w:cs="Times New Roman"/>
+          <w:sz w:val="28"/>
+          <w:szCs w:val="28"/>
+          <w:lang w:val="ru-RU"/>
+        </w:rPr>
+      </w:pPr>
+      <w:r>
+        <w:rPr>
+          <w:rFonts w:ascii="Times New Roman" w:hAnsi="Times New Roman" w:cs="Times New Roman"/>
+          <w:sz w:val="28"/>
+          <w:szCs w:val="28"/>
+          <w:lang w:val="ru-RU"/>
+        </w:rPr>
+        <w:t xml:space="preserve">Общеизвестно, что качество кода в таких функциональных языках как </w:t>
+      </w:r>
+      <w:r>
+        <w:rPr>
+          <w:rFonts w:ascii="Times New Roman" w:hAnsi="Times New Roman" w:cs="Times New Roman"/>
+          <w:sz w:val="28"/>
+          <w:szCs w:val="28"/>
+        </w:rPr>
+        <w:t>Elixir</w:t>
+      </w:r>
+      <w:r>
+        <w:rPr>
+          <w:rFonts w:ascii="Times New Roman" w:hAnsi="Times New Roman" w:cs="Times New Roman"/>
+          <w:sz w:val="28"/>
+          <w:szCs w:val="28"/>
+          <w:lang w:val="ru-RU"/>
+        </w:rPr>
+        <w:t>(</w:t>
+      </w:r>
+      <w:proofErr w:type="spellStart"/>
+      <w:r>
+        <w:rPr>
+          <w:rFonts w:ascii="Times New Roman" w:hAnsi="Times New Roman" w:cs="Times New Roman"/>
+          <w:sz w:val="28"/>
+          <w:szCs w:val="28"/>
+        </w:rPr>
+        <w:t>Erlang</w:t>
+      </w:r>
+      <w:proofErr w:type="spellEnd"/>
+      <w:r>
+        <w:rPr>
+          <w:rFonts w:ascii="Times New Roman" w:hAnsi="Times New Roman" w:cs="Times New Roman"/>
+          <w:sz w:val="28"/>
+          <w:szCs w:val="28"/>
+          <w:lang w:val="ru-RU"/>
+        </w:rPr>
+        <w:t>),</w:t>
+      </w:r>
+      <w:r>
+        <w:rPr>
+          <w:rFonts w:ascii="Times New Roman" w:hAnsi="Times New Roman" w:cs="Times New Roman"/>
+          <w:sz w:val="28"/>
+          <w:szCs w:val="28"/>
+          <w:lang w:val="ru-RU"/>
+        </w:rPr>
+        <w:t xml:space="preserve"> </w:t>
+      </w:r>
+      <w:r>
+        <w:rPr>
+          <w:rFonts w:ascii="Times New Roman" w:hAnsi="Times New Roman" w:cs="Times New Roman"/>
+          <w:sz w:val="28"/>
+          <w:szCs w:val="28"/>
+        </w:rPr>
+        <w:t>Scala</w:t>
+      </w:r>
+      <w:r>
+        <w:rPr>
+          <w:rFonts w:ascii="Times New Roman" w:hAnsi="Times New Roman" w:cs="Times New Roman"/>
+          <w:sz w:val="28"/>
+          <w:szCs w:val="28"/>
+          <w:lang w:val="ru-RU"/>
+        </w:rPr>
+        <w:t xml:space="preserve">, </w:t>
+      </w:r>
+      <w:proofErr w:type="spellStart"/>
+      <w:r>
+        <w:rPr>
+          <w:rFonts w:ascii="Times New Roman" w:hAnsi="Times New Roman" w:cs="Times New Roman"/>
+          <w:sz w:val="28"/>
+          <w:szCs w:val="28"/>
+        </w:rPr>
+        <w:t>Kotlin</w:t>
+      </w:r>
+      <w:proofErr w:type="spellEnd"/>
+      <w:r>
+        <w:rPr>
+          <w:rFonts w:ascii="Times New Roman" w:hAnsi="Times New Roman" w:cs="Times New Roman"/>
+          <w:sz w:val="28"/>
+          <w:szCs w:val="28"/>
+          <w:lang w:val="ru-RU"/>
+        </w:rPr>
+        <w:t xml:space="preserve"> </w:t>
+      </w:r>
+      <w:r>
+        <w:rPr>
+          <w:rFonts w:ascii="Times New Roman" w:hAnsi="Times New Roman" w:cs="Times New Roman"/>
+          <w:sz w:val="28"/>
+          <w:szCs w:val="28"/>
+          <w:lang w:val="ru-RU"/>
+        </w:rPr>
+        <w:t xml:space="preserve">заметно выше, чем в императивных языках с </w:t>
+      </w:r>
+      <w:r>
+        <w:rPr>
+          <w:rFonts w:ascii="Times New Roman" w:hAnsi="Times New Roman" w:cs="Times New Roman"/>
+          <w:sz w:val="28"/>
+          <w:szCs w:val="28"/>
+          <w:lang w:val="ru-RU"/>
+        </w:rPr>
+        <w:lastRenderedPageBreak/>
+        <w:t xml:space="preserve">низким порогом входа для новичков как </w:t>
+      </w:r>
+      <w:r>
+        <w:rPr>
+          <w:rFonts w:ascii="Times New Roman" w:hAnsi="Times New Roman" w:cs="Times New Roman"/>
+          <w:sz w:val="28"/>
+          <w:szCs w:val="28"/>
+        </w:rPr>
+        <w:t>Ruby</w:t>
+      </w:r>
+      <w:r>
+        <w:rPr>
+          <w:rFonts w:ascii="Times New Roman" w:hAnsi="Times New Roman" w:cs="Times New Roman"/>
+          <w:sz w:val="28"/>
+          <w:szCs w:val="28"/>
+          <w:lang w:val="ru-RU"/>
+        </w:rPr>
+        <w:t xml:space="preserve">, </w:t>
+      </w:r>
+      <w:proofErr w:type="spellStart"/>
+      <w:r>
+        <w:rPr>
+          <w:rFonts w:ascii="Times New Roman" w:hAnsi="Times New Roman" w:cs="Times New Roman"/>
+          <w:sz w:val="28"/>
+          <w:szCs w:val="28"/>
+        </w:rPr>
+        <w:t>Javascript</w:t>
+      </w:r>
+      <w:proofErr w:type="spellEnd"/>
+      <w:r>
+        <w:rPr>
+          <w:rFonts w:ascii="Times New Roman" w:hAnsi="Times New Roman" w:cs="Times New Roman"/>
+          <w:sz w:val="28"/>
+          <w:szCs w:val="28"/>
+          <w:lang w:val="ru-RU"/>
+        </w:rPr>
+        <w:t xml:space="preserve">, </w:t>
+      </w:r>
+      <w:r>
+        <w:rPr>
+          <w:rFonts w:ascii="Times New Roman" w:hAnsi="Times New Roman" w:cs="Times New Roman"/>
+          <w:sz w:val="28"/>
+          <w:szCs w:val="28"/>
+          <w:lang w:val="ru-RU"/>
+        </w:rPr>
+        <w:t>что и показывает простой математический расчет:</w:t>
+      </w:r>
+    </w:p>
+    <w:p>
+      <w:pPr>
+        <w:pStyle w:val="ListParagraph"/>
+        <w:spacing w:after="480" w:line="240" w:lineRule="auto"/>
+        <w:ind w:left="714"/>
+        <w:contextualSpacing w:val="0"/>
+        <w:rPr>
+          <w:rFonts w:ascii="Times New Roman" w:hAnsi="Times New Roman" w:cs="Times New Roman"/>
+          <w:sz w:val="28"/>
+          <w:szCs w:val="28"/>
+          <w:lang w:val="ru-RU"/>
+        </w:rPr>
+      </w:pPr>
+      <w:r>
+        <w:rPr>
+          <w:rFonts w:ascii="Times New Roman" w:hAnsi="Times New Roman" w:cs="Times New Roman"/>
+          <w:noProof/>
+          <w:sz w:val="28"/>
+          <w:szCs w:val="28"/>
+        </w:rPr>
+        <w:drawing>
+          <wp:inline distT="0" distB="0" distL="0" distR="0" wp14:anchorId="2D4B8BA8">
+            <wp:extent cx="5506720" cy="3996527"/>
+            <wp:effectExtent l="0" t="0" r="0" b="4445"/>
+            <wp:docPr id="4" name="Picture 4"/>
+            <wp:cNvGraphicFramePr>
+              <a:graphicFrameLocks xmlns:a="http://schemas.openxmlformats.org/drawingml/2006/main" noChangeAspect="1"/>
+            </wp:cNvGraphicFramePr>
+            <a:graphic xmlns:a="http://schemas.openxmlformats.org/drawingml/2006/main">
+              <a:graphicData uri="http://schemas.openxmlformats.org/drawingml/2006/picture">
+                <pic:pic xmlns:pic="http://schemas.openxmlformats.org/drawingml/2006/picture">
+                  <pic:nvPicPr>
+                    <pic:cNvPr id="0" name="Picture 3"/>
+                    <pic:cNvPicPr>
+                      <a:picLocks noChangeAspect="1" noChangeArrowheads="1"/>
+                    </pic:cNvPicPr>
+                  </pic:nvPicPr>
+                  <pic:blipFill>
+                    <a:blip r:embed="rId6" cstate="print">
+                      <a:extLst>
+                        <a:ext uri="{28A0092B-C50C-407E-A947-70E740481C1C}">
+                          <a14:useLocalDpi xmlns:a14="http://schemas.microsoft.com/office/drawing/2010/main" val="0"/>
+                        </a:ext>
+                      </a:extLst>
+                    </a:blip>
+                    <a:srcRect/>
+                    <a:stretch>
+                      <a:fillRect/>
+                    </a:stretch>
+                  </pic:blipFill>
+                  <pic:spPr bwMode="auto">
+                    <a:xfrm>
+                      <a:off x="0" y="0"/>
+                      <a:ext cx="5523414" cy="4008642"/>
+                    </a:xfrm>
+                    <a:prstGeom prst="rect">
+                      <a:avLst/>
+                    </a:prstGeom>
+                    <a:noFill/>
+                  </pic:spPr>
+                </pic:pic>
+              </a:graphicData>
+            </a:graphic>
+          </wp:inline>
+        </w:drawing>
+      </w:r>
+    </w:p>
+    <w:p>
+      <w:pPr>
+        <w:pStyle w:val="ListParagraph"/>
+        <w:spacing w:after="480" w:line="240" w:lineRule="auto"/>
+        <w:ind w:left="714"/>
+        <w:contextualSpacing w:val="0"/>
+        <w:jc w:val="both"/>
+        <w:rPr>
+          <w:rFonts w:ascii="Times New Roman" w:hAnsi="Times New Roman" w:cs="Times New Roman"/>
+          <w:sz w:val="28"/>
+          <w:szCs w:val="28"/>
+          <w:lang w:val="ru-RU"/>
+        </w:rPr>
+      </w:pPr>
+      <w:r>
+        <w:rPr>
+          <w:rFonts w:ascii="Times New Roman" w:hAnsi="Times New Roman" w:cs="Times New Roman"/>
+          <w:sz w:val="28"/>
+          <w:szCs w:val="28"/>
+        </w:rPr>
+        <w:t>Python</w:t>
+      </w:r>
+      <w:r>
+        <w:rPr>
+          <w:rFonts w:ascii="Times New Roman" w:hAnsi="Times New Roman" w:cs="Times New Roman"/>
+          <w:sz w:val="28"/>
+          <w:szCs w:val="28"/>
+          <w:lang w:val="ru-RU"/>
+        </w:rPr>
+        <w:t xml:space="preserve"> </w:t>
+      </w:r>
+      <w:r>
+        <w:rPr>
+          <w:rFonts w:ascii="Times New Roman" w:hAnsi="Times New Roman" w:cs="Times New Roman"/>
+          <w:sz w:val="28"/>
+          <w:szCs w:val="28"/>
+          <w:lang w:val="ru-RU"/>
+        </w:rPr>
+        <w:t>при этом является как одним из самых распространенных языков, так и имеющим наилучшее качество среди аналогов.</w:t>
+      </w:r>
+      <w:bookmarkStart w:id="0" w:name="_GoBack"/>
+      <w:bookmarkEnd w:id="0"/>
+    </w:p>
+    <w:p>
+      <w:pPr>
+        <w:pStyle w:val="ListParagraph"/>
+        <w:keepNext/>
+        <w:numPr>
+          <w:ilvl w:val="0"/>
+          <w:numId w:val="1"/>
+        </w:numPr>
+        <w:ind w:left="714" w:hanging="357"/>
+        <w:rPr>
+          <w:rFonts w:ascii="Times New Roman" w:hAnsi="Times New Roman" w:cs="Times New Roman"/>
+          <w:sz w:val="28"/>
+          <w:szCs w:val="28"/>
+          <w:lang w:val="ru-RU"/>
+        </w:rPr>
+      </w:pPr>
+      <w:r>
+        <w:rPr>
+          <w:rFonts w:ascii="Times New Roman" w:hAnsi="Times New Roman" w:cs="Times New Roman"/>
+          <w:sz w:val="28"/>
+          <w:szCs w:val="28"/>
+          <w:lang w:val="ru-RU"/>
+        </w:rPr>
+        <w:lastRenderedPageBreak/>
         <w:t>Гистограмма распределения статистики качества кода репозитория.</w:t>
       </w:r>
     </w:p>
@@ -2313,18 +2622,6 @@
           <w:lang w:val="ru-RU"/>
         </w:rPr>
       </w:pPr>
-    </w:p>
-    <w:p>
-      <w:pPr>
-        <w:jc w:val="both"/>
-        <w:rPr>
-          <w:rFonts w:ascii="Times New Roman" w:hAnsi="Times New Roman" w:cs="Times New Roman"/>
-          <w:sz w:val="28"/>
-          <w:szCs w:val="28"/>
-          <w:lang w:val="ru-RU"/>
-        </w:rPr>
-      </w:pPr>
-      <w:bookmarkStart w:id="0" w:name="_GoBack"/>
       <w:r>
         <w:rPr>
           <w:rFonts w:ascii="Times New Roman" w:hAnsi="Times New Roman" w:cs="Times New Roman"/>
@@ -2332,7 +2629,6 @@
           <w:sz w:val="28"/>
           <w:szCs w:val="28"/>
         </w:rPr>
-        <w:lastRenderedPageBreak/>
         <w:drawing>
           <wp:inline distT="0" distB="0" distL="0" distR="0" wp14:anchorId="21A48AD1">
             <wp:extent cx="6148387" cy="3348899"/>
@@ -2351,7 +2647,7 @@
                     </pic:cNvPicPr>
                   </pic:nvPicPr>
                   <pic:blipFill>
-                    <a:blip r:embed="rId6">
+                    <a:blip r:embed="rId7">
                       <a:extLst>
                         <a:ext uri="{28A0092B-C50C-407E-A947-70E740481C1C}">
                           <a14:useLocalDpi xmlns:a14="http://schemas.microsoft.com/office/drawing/2010/main" val="0"/>
@@ -2379,7 +2675,6 @@
           </wp:inline>
         </w:drawing>
       </w:r>
-      <w:bookmarkEnd w:id="0"/>
     </w:p>
     <w:p>
       <w:pPr>
@@ -2409,6 +2704,7 @@
     </w:p>
     <w:p>
       <w:pPr>
+        <w:keepNext/>
         <w:jc w:val="both"/>
         <w:rPr>
           <w:rFonts w:ascii="Times New Roman" w:hAnsi="Times New Roman" w:cs="Times New Roman"/>
@@ -2649,7 +2945,26 @@
           <w:lang w:val="ru-RU"/>
         </w:rPr>
         <w:lastRenderedPageBreak/>
-        <w:t>Корреляция показателя волатильности с обобщенным показателем качества кода репозитория оказывается выше 87%.</w:t>
+        <w:t xml:space="preserve">Корреляция показателя волатильности с обобщенным показателем качества кода репозитория оказывается выше </w:t>
+      </w:r>
+      <w:r>
+        <w:rPr>
+          <w:rFonts w:ascii="Times New Roman" w:hAnsi="Times New Roman" w:cs="Times New Roman"/>
+          <w:b/>
+          <w:sz w:val="28"/>
+          <w:szCs w:val="28"/>
+          <w:lang w:val="ru-RU"/>
+        </w:rPr>
+        <w:t>87%</w:t>
+      </w:r>
+      <w:r>
+        <w:rPr>
+          <w:rFonts w:ascii="Times New Roman" w:hAnsi="Times New Roman" w:cs="Times New Roman"/>
+          <w:sz w:val="28"/>
+          <w:szCs w:val="28"/>
+          <w:lang w:val="ru-RU"/>
+        </w:rPr>
+        <w:t>.</w:t>
       </w:r>
     </w:p>
     <w:p>
@@ -2775,6 +3090,7 @@
     </w:p>
     <w:p>
       <w:pPr>
+        <w:keepNext/>
         <w:rPr>
           <w:rFonts w:ascii="Times New Roman" w:hAnsi="Times New Roman" w:cs="Times New Roman"/>
           <w:sz w:val="28"/>

</xml_diff>

<commit_message>
Add sample repos to scientific article
</commit_message>
<xml_diff>
--- a/RepoAnalysis.docx
+++ b/RepoAnalysis.docx
@@ -38,7 +38,6 @@
                 <w:rFonts w:ascii="Times New Roman" w:hAnsi="Times New Roman"/>
               </w:rPr>
             </w:pPr>
-            <w:bookmarkStart w:id="0" w:name="_GoBack" w:colFirst="0" w:colLast="1"/>
             <w:r>
               <w:rPr>
                 <w:rFonts w:ascii="Times New Roman" w:hAnsi="Times New Roman"/>
@@ -187,7 +186,6 @@
           </w:p>
         </w:tc>
       </w:tr>
-      <w:bookmarkEnd w:id="0"/>
       <w:tr>
         <w:trPr>
           <w:cantSplit/>
@@ -225,29 +223,8 @@
         <w:pStyle w:val="af"/>
         <w:outlineLvl w:val="0"/>
       </w:pPr>
-      <w:proofErr w:type="spellStart"/>
-      <w:r>
-        <w:t>Анализ</w:t>
-      </w:r>
-      <w:proofErr w:type="spellEnd"/>
-      <w:r>
-        <w:t xml:space="preserve"> </w:t>
-      </w:r>
-      <w:proofErr w:type="spellStart"/>
-      <w:r>
-        <w:t>качества</w:t>
-      </w:r>
-      <w:proofErr w:type="spellEnd"/>
-      <w:r>
-        <w:t xml:space="preserve"> </w:t>
-      </w:r>
-      <w:proofErr w:type="spellStart"/>
-      <w:r>
-        <w:t>кода</w:t>
-      </w:r>
-      <w:proofErr w:type="spellEnd"/>
-      <w:r>
-        <w:t xml:space="preserve"> в репозиториях</w:t>
+      <w:r>
+        <w:t>Анализ качества кода в репозиториях</w:t>
       </w:r>
     </w:p>
     <w:p>
@@ -349,19 +326,9 @@
             <w:pPr>
               <w:pStyle w:val="ae"/>
             </w:pPr>
-            <w:proofErr w:type="spellStart"/>
             <w:r>
-              <w:t>yyyy</w:t>
+              <w:t>yyyy-mm-dd</w:t>
             </w:r>
-            <w:proofErr w:type="spellEnd"/>
-            <w:r>
-              <w:t>-mm-</w:t>
-            </w:r>
-            <w:proofErr w:type="spellStart"/>
-            <w:r>
-              <w:t>dd</w:t>
-            </w:r>
-            <w:proofErr w:type="spellEnd"/>
           </w:p>
         </w:tc>
       </w:tr>
@@ -433,19 +400,9 @@
             <w:pPr>
               <w:pStyle w:val="ae"/>
             </w:pPr>
-            <w:proofErr w:type="spellStart"/>
             <w:r>
-              <w:t>yyyy</w:t>
+              <w:t>yyyy-mm-dd</w:t>
             </w:r>
-            <w:proofErr w:type="spellEnd"/>
-            <w:r>
-              <w:t>-mm-</w:t>
-            </w:r>
-            <w:proofErr w:type="spellStart"/>
-            <w:r>
-              <w:t>dd</w:t>
-            </w:r>
-            <w:proofErr w:type="spellEnd"/>
           </w:p>
         </w:tc>
       </w:tr>
@@ -517,19 +474,9 @@
             <w:pPr>
               <w:pStyle w:val="ae"/>
             </w:pPr>
-            <w:proofErr w:type="spellStart"/>
             <w:r>
-              <w:t>yyyy</w:t>
+              <w:t>yyyy-mm-dd</w:t>
             </w:r>
-            <w:proofErr w:type="spellEnd"/>
-            <w:r>
-              <w:t>-mm-</w:t>
-            </w:r>
-            <w:proofErr w:type="spellStart"/>
-            <w:r>
-              <w:t>dd</w:t>
-            </w:r>
-            <w:proofErr w:type="spellEnd"/>
           </w:p>
         </w:tc>
       </w:tr>
@@ -744,14 +691,12 @@
                 <w:rFonts w:ascii="Times New Roman" w:hAnsi="Times New Roman"/>
               </w:rPr>
             </w:pPr>
-            <w:proofErr w:type="spellStart"/>
             <w:r>
               <w:rPr>
                 <w:rFonts w:ascii="Times New Roman" w:hAnsi="Times New Roman"/>
               </w:rPr>
               <w:t>Дата</w:t>
             </w:r>
-            <w:proofErr w:type="spellEnd"/>
           </w:p>
         </w:tc>
         <w:tc>
@@ -3103,14 +3048,12 @@
       <w:pPr>
         <w:pStyle w:val="Heading1"/>
       </w:pPr>
-      <w:bookmarkStart w:id="1" w:name="_Toc39764643"/>
-      <w:proofErr w:type="spellStart"/>
+      <w:bookmarkStart w:id="0" w:name="_Toc39764643"/>
       <w:r>
         <w:lastRenderedPageBreak/>
         <w:t>Аннотация</w:t>
       </w:r>
-      <w:bookmarkEnd w:id="1"/>
-      <w:proofErr w:type="spellEnd"/>
+      <w:bookmarkEnd w:id="0"/>
     </w:p>
     <w:p>
       <w:pPr>
@@ -3179,13 +3122,11 @@
       <w:pPr>
         <w:pStyle w:val="Heading1"/>
       </w:pPr>
-      <w:bookmarkStart w:id="2" w:name="_Toc39764644"/>
-      <w:proofErr w:type="spellStart"/>
+      <w:bookmarkStart w:id="1" w:name="_Toc39764644"/>
       <w:r>
         <w:t>Введение</w:t>
       </w:r>
-      <w:bookmarkEnd w:id="2"/>
-      <w:proofErr w:type="spellEnd"/>
+      <w:bookmarkEnd w:id="1"/>
     </w:p>
     <w:p>
       <w:pPr>
@@ -3209,9 +3150,9 @@
           <w:lang w:val="ru-RU"/>
         </w:rPr>
       </w:pPr>
+      <w:bookmarkStart w:id="2" w:name="_Toc39764645"/>
       <w:bookmarkStart w:id="3" w:name="_Toc109537482"/>
       <w:bookmarkStart w:id="4" w:name="_Toc142127503"/>
-      <w:bookmarkStart w:id="5" w:name="_Toc39764645"/>
       <w:r>
         <w:rPr>
           <w:lang w:val="ru-RU"/>
@@ -3237,12 +3178,15 @@
         </w:rPr>
         <w:t>)</w:t>
       </w:r>
-      <w:bookmarkEnd w:id="5"/>
+      <w:bookmarkEnd w:id="2"/>
     </w:p>
     <w:p>
       <w:pPr>
         <w:pStyle w:val="BodyTextIndent"/>
         <w:ind w:left="560"/>
+        <w:rPr>
+          <w:lang w:val="ru-RU"/>
+        </w:rPr>
       </w:pPr>
       <w:r>
         <w:rPr>
@@ -3268,61 +3212,11 @@
         </w:rPr>
         <w:t xml:space="preserve">. </w:t>
       </w:r>
-      <w:proofErr w:type="spellStart"/>
-      <w:r>
-        <w:t>При</w:t>
-      </w:r>
-      <w:proofErr w:type="spellEnd"/>
-      <w:r>
-        <w:t xml:space="preserve"> </w:t>
-      </w:r>
-      <w:proofErr w:type="spellStart"/>
-      <w:r>
-        <w:t>этом</w:t>
-      </w:r>
-      <w:proofErr w:type="spellEnd"/>
-      <w:r>
-        <w:t xml:space="preserve"> </w:t>
-      </w:r>
-      <w:proofErr w:type="spellStart"/>
-      <w:r>
-        <w:t>основой</w:t>
-      </w:r>
-      <w:proofErr w:type="spellEnd"/>
-      <w:r>
-        <w:t xml:space="preserve"> </w:t>
-      </w:r>
-      <w:proofErr w:type="spellStart"/>
-      <w:r>
-        <w:t>будет</w:t>
-      </w:r>
-      <w:proofErr w:type="spellEnd"/>
-      <w:r>
-        <w:t xml:space="preserve"> </w:t>
-      </w:r>
-      <w:proofErr w:type="spellStart"/>
-      <w:r>
-        <w:t>являться</w:t>
-      </w:r>
-      <w:proofErr w:type="spellEnd"/>
-      <w:r>
-        <w:t xml:space="preserve"> </w:t>
-      </w:r>
-      <w:proofErr w:type="spellStart"/>
-      <w:r>
-        <w:t>автоматизация</w:t>
-      </w:r>
-      <w:proofErr w:type="spellEnd"/>
-      <w:r>
-        <w:t xml:space="preserve"> </w:t>
-      </w:r>
-      <w:proofErr w:type="spellStart"/>
-      <w:r>
-        <w:t>расчета</w:t>
-      </w:r>
-      <w:proofErr w:type="spellEnd"/>
-      <w:r>
-        <w:t>.</w:t>
+      <w:r>
+        <w:rPr>
+          <w:lang w:val="ru-RU"/>
+        </w:rPr>
+        <w:t>При этом основой будет являться автоматизация расчета.</w:t>
       </w:r>
     </w:p>
     <w:p>
@@ -3347,7 +3241,7 @@
           <w:lang w:val="ru-RU"/>
         </w:rPr>
       </w:pPr>
-      <w:bookmarkStart w:id="6" w:name="_Toc39764646"/>
+      <w:bookmarkStart w:id="5" w:name="_Toc39764646"/>
       <w:bookmarkEnd w:id="3"/>
       <w:bookmarkEnd w:id="4"/>
       <w:r>
@@ -3356,7 +3250,7 @@
         </w:rPr>
         <w:t>Метрики используемые для анализа качества кода.</w:t>
       </w:r>
-      <w:bookmarkEnd w:id="6"/>
+      <w:bookmarkEnd w:id="5"/>
     </w:p>
     <w:p>
       <w:pPr>
@@ -4002,99 +3896,81 @@
       <w:pPr>
         <w:pStyle w:val="Heading1"/>
       </w:pPr>
-      <w:bookmarkStart w:id="7" w:name="_Ref323676524"/>
-      <w:bookmarkStart w:id="8" w:name="_Ref323676551"/>
-      <w:bookmarkStart w:id="9" w:name="_Ref323676759"/>
-      <w:bookmarkStart w:id="10" w:name="_Ref323681090"/>
-      <w:bookmarkStart w:id="11" w:name="_Ref324045504"/>
-      <w:bookmarkStart w:id="12" w:name="_Ref324049902"/>
-      <w:bookmarkStart w:id="13" w:name="_Ref337092503"/>
-      <w:bookmarkStart w:id="14" w:name="_Toc39764647"/>
+      <w:bookmarkStart w:id="6" w:name="_Ref323676524"/>
+      <w:bookmarkStart w:id="7" w:name="_Ref323676551"/>
+      <w:bookmarkStart w:id="8" w:name="_Ref323676759"/>
+      <w:bookmarkStart w:id="9" w:name="_Ref323681090"/>
+      <w:bookmarkStart w:id="10" w:name="_Ref324045504"/>
+      <w:bookmarkStart w:id="11" w:name="_Ref324049902"/>
+      <w:bookmarkStart w:id="12" w:name="_Ref337092503"/>
+      <w:bookmarkStart w:id="13" w:name="_Toc39764647"/>
+      <w:bookmarkEnd w:id="6"/>
       <w:bookmarkEnd w:id="7"/>
       <w:bookmarkEnd w:id="8"/>
       <w:bookmarkEnd w:id="9"/>
       <w:bookmarkEnd w:id="10"/>
       <w:bookmarkEnd w:id="11"/>
       <w:bookmarkEnd w:id="12"/>
+      <w:r>
+        <w:t>Предпосылки создания метрики</w:t>
+      </w:r>
       <w:bookmarkEnd w:id="13"/>
-      <w:proofErr w:type="spellStart"/>
-      <w:r>
-        <w:t>Предпосылки</w:t>
-      </w:r>
-      <w:proofErr w:type="spellEnd"/>
-      <w:r>
+    </w:p>
+    <w:p>
+      <w:pPr>
+        <w:rPr>
+          <w:szCs w:val="28"/>
+          <w:lang w:val="ru-RU"/>
+        </w:rPr>
+      </w:pPr>
+      <w:r>
+        <w:rPr>
+          <w:szCs w:val="28"/>
+          <w:lang w:val="ru-RU"/>
+        </w:rPr>
+        <w:t>Команда</w:t>
+      </w:r>
+      <w:r>
+        <w:rPr>
+          <w:szCs w:val="28"/>
+          <w:lang w:val="ru-RU"/>
+        </w:rPr>
+        <w:t xml:space="preserve"> Git </w:t>
+      </w:r>
+      <w:r>
+        <w:rPr>
+          <w:szCs w:val="28"/>
+        </w:rPr>
+        <w:t>Log</w:t>
+      </w:r>
+      <w:r>
+        <w:rPr>
+          <w:szCs w:val="28"/>
+          <w:lang w:val="ru-RU"/>
+        </w:rPr>
+        <w:t xml:space="preserve"> предоставля</w:t>
+      </w:r>
+      <w:r>
+        <w:rPr>
+          <w:szCs w:val="28"/>
+          <w:lang w:val="ru-RU"/>
+        </w:rPr>
+        <w:t>е</w:t>
+      </w:r>
+      <w:r>
+        <w:rPr>
+          <w:szCs w:val="28"/>
+          <w:lang w:val="ru-RU"/>
+        </w:rPr>
+        <w:t>т информацию о каждом изменении, сделанном каждым программным обеспечением</w:t>
+      </w:r>
+      <w:r>
+        <w:rPr>
+          <w:szCs w:val="28"/>
+          <w:lang w:val="ru-RU"/>
+        </w:rPr>
         <w:t xml:space="preserve"> </w:t>
       </w:r>
-      <w:proofErr w:type="spellStart"/>
-      <w:r>
-        <w:t>создания</w:t>
-      </w:r>
-      <w:proofErr w:type="spellEnd"/>
-      <w:r>
-        <w:t xml:space="preserve"> </w:t>
-      </w:r>
-      <w:proofErr w:type="spellStart"/>
-      <w:r>
-        <w:t>метрики</w:t>
-      </w:r>
-      <w:bookmarkEnd w:id="14"/>
-      <w:proofErr w:type="spellEnd"/>
-    </w:p>
-    <w:p>
-      <w:pPr>
-        <w:rPr>
-          <w:szCs w:val="28"/>
-          <w:lang w:val="ru-RU"/>
-        </w:rPr>
-      </w:pPr>
-      <w:r>
-        <w:rPr>
-          <w:szCs w:val="28"/>
-          <w:lang w:val="ru-RU"/>
-        </w:rPr>
-        <w:t>Команда</w:t>
-      </w:r>
-      <w:r>
-        <w:rPr>
-          <w:szCs w:val="28"/>
-          <w:lang w:val="ru-RU"/>
-        </w:rPr>
-        <w:t xml:space="preserve"> Git </w:t>
-      </w:r>
-      <w:r>
-        <w:rPr>
-          <w:szCs w:val="28"/>
-        </w:rPr>
-        <w:t>Log</w:t>
-      </w:r>
-      <w:r>
-        <w:rPr>
-          <w:szCs w:val="28"/>
-          <w:lang w:val="ru-RU"/>
-        </w:rPr>
-        <w:t xml:space="preserve"> предоставля</w:t>
-      </w:r>
-      <w:r>
-        <w:rPr>
-          <w:szCs w:val="28"/>
-          <w:lang w:val="ru-RU"/>
-        </w:rPr>
-        <w:t>е</w:t>
-      </w:r>
-      <w:r>
-        <w:rPr>
-          <w:szCs w:val="28"/>
-          <w:lang w:val="ru-RU"/>
-        </w:rPr>
-        <w:t>т информацию о каждом изменении, сделанном каждым программным обеспечением</w:t>
-      </w:r>
-      <w:r>
-        <w:rPr>
-          <w:szCs w:val="28"/>
-          <w:lang w:val="ru-RU"/>
-        </w:rPr>
-        <w:t xml:space="preserve"> </w:t>
-      </w:r>
       <w:r>
         <w:rPr>
           <w:szCs w:val="28"/>
@@ -4200,14 +4076,12 @@
         </w:rPr>
         <w:t xml:space="preserve">Изменение в системе управления версиями кода, такой как </w:t>
       </w:r>
-      <w:proofErr w:type="spellStart"/>
       <w:r>
         <w:rPr>
           <w:szCs w:val="28"/>
         </w:rPr>
         <w:t>Git</w:t>
       </w:r>
-      <w:proofErr w:type="spellEnd"/>
       <w:r>
         <w:rPr>
           <w:szCs w:val="28"/>
@@ -4223,14 +4097,12 @@
         <w:lastRenderedPageBreak/>
         <w:t xml:space="preserve">инструмент получения полной истории изменений исходного кода. В целях получения материала для данной работы использовался интерфейс </w:t>
       </w:r>
-      <w:proofErr w:type="spellStart"/>
       <w:r>
         <w:rPr>
           <w:szCs w:val="28"/>
         </w:rPr>
         <w:t>git</w:t>
       </w:r>
-      <w:proofErr w:type="spellEnd"/>
       <w:r>
         <w:rPr>
           <w:szCs w:val="28"/>
@@ -4318,22 +4190,52 @@
           <w:szCs w:val="28"/>
           <w:lang w:val="ru-RU"/>
         </w:rPr>
-        <w:t>), что метрики изменений исходного кода, полученные из истории репозиториев систем управления версиями, являются наиболее надежным индикатором багов в современных исследованиях программной инженерии.</w:t>
-      </w:r>
-    </w:p>
-    <w:p>
-      <w:pPr>
-        <w:rPr>
-          <w:szCs w:val="28"/>
-          <w:lang w:val="ru-RU"/>
-        </w:rPr>
-      </w:pPr>
-      <w:r>
-        <w:rPr>
-          <w:szCs w:val="28"/>
-          <w:lang w:val="ru-RU"/>
-        </w:rPr>
-        <w:t xml:space="preserve">Одной из простейших метрик семейства является метрика взбалтывания кода, использующая все измененные линии кода (добавленные, измененные и удаленные) за все время существования проекта </w:t>
+        <w:t xml:space="preserve">), что метрики изменений исходного кода, полученные из истории репозиториев систем управления версиями, являются наиболее надежным индикатором </w:t>
+      </w:r>
+      <w:r>
+        <w:rPr>
+          <w:szCs w:val="28"/>
+          <w:lang w:val="ru-RU"/>
+        </w:rPr>
+        <w:t>дефектов</w:t>
+      </w:r>
+      <w:r>
+        <w:rPr>
+          <w:szCs w:val="28"/>
+          <w:lang w:val="ru-RU"/>
+        </w:rPr>
+        <w:t xml:space="preserve"> в современных исследованиях программной инженерии.</w:t>
+      </w:r>
+    </w:p>
+    <w:p>
+      <w:pPr>
+        <w:rPr>
+          <w:szCs w:val="28"/>
+          <w:lang w:val="ru-RU"/>
+        </w:rPr>
+      </w:pPr>
+      <w:r>
+        <w:rPr>
+          <w:szCs w:val="28"/>
+          <w:lang w:val="ru-RU"/>
+        </w:rPr>
+        <w:t xml:space="preserve">Одной из простейших метрик семейства является метрика взбалтывания кода, использующая все измененные </w:t>
+      </w:r>
+      <w:r>
+        <w:rPr>
+          <w:szCs w:val="28"/>
+          <w:lang w:val="ru-RU"/>
+        </w:rPr>
+        <w:t>строки</w:t>
+      </w:r>
+      <w:bookmarkStart w:id="14" w:name="_GoBack"/>
+      <w:bookmarkEnd w:id="14"/>
+      <w:r>
+        <w:rPr>
+          <w:szCs w:val="28"/>
+          <w:lang w:val="ru-RU"/>
+        </w:rPr>
+        <w:t xml:space="preserve"> кода (добавленные, измененные и удаленные) за все время существования проекта </w:t>
       </w:r>
       <w:r>
         <w:rPr>
@@ -4737,14 +4639,12 @@
         </w:rPr>
         <w:t xml:space="preserve"> представлен детальный анализ существующих метрик и предлагается новая, показывающая насколько близки друг к другу разработчики и насколько крепко они формируют пары между собой, вычисляемая через историю фиксаций кода </w:t>
       </w:r>
-      <w:proofErr w:type="spellStart"/>
       <w:r>
         <w:rPr>
           <w:szCs w:val="28"/>
         </w:rPr>
         <w:t>Git</w:t>
       </w:r>
-      <w:proofErr w:type="spellEnd"/>
       <w:r>
         <w:rPr>
           <w:szCs w:val="28"/>
@@ -5035,9 +4935,15 @@
     <w:p>
       <w:pPr>
         <w:pStyle w:val="Heading1"/>
+        <w:rPr>
+          <w:lang w:val="ru-RU"/>
+        </w:rPr>
       </w:pPr>
       <w:bookmarkStart w:id="15" w:name="_Toc39764648"/>
       <w:r>
+        <w:rPr>
+          <w:lang w:val="ru-RU"/>
+        </w:rPr>
         <w:t>Количественная оценка качества исходного кода репозитория</w:t>
       </w:r>
       <w:bookmarkEnd w:id="15"/>
@@ -5318,9 +5224,15 @@
     <w:p>
       <w:pPr>
         <w:pStyle w:val="Heading1"/>
+        <w:rPr>
+          <w:lang w:val="ru-RU"/>
+        </w:rPr>
       </w:pPr>
       <w:bookmarkStart w:id="16" w:name="_Toc39764649"/>
       <w:r>
+        <w:rPr>
+          <w:lang w:val="ru-RU"/>
+        </w:rPr>
         <w:lastRenderedPageBreak/>
         <w:t>Поиск взаимосвязей между метриками репозитория.</w:t>
       </w:r>
@@ -5881,14 +5793,12 @@
           <w:lang w:val="ru-RU"/>
         </w:rPr>
       </w:pPr>
-      <w:proofErr w:type="gramStart"/>
       <w:r>
         <w:rPr>
           <w:szCs w:val="28"/>
         </w:rPr>
         <w:t>forks</w:t>
       </w:r>
-      <w:proofErr w:type="gramEnd"/>
       <w:r>
         <w:rPr>
           <w:szCs w:val="28"/>
@@ -5931,14 +5841,12 @@
           <w:lang w:val="ru-RU"/>
         </w:rPr>
       </w:pPr>
-      <w:proofErr w:type="gramStart"/>
       <w:r>
         <w:rPr>
           <w:szCs w:val="28"/>
         </w:rPr>
         <w:t>issues</w:t>
       </w:r>
-      <w:proofErr w:type="gramEnd"/>
       <w:r>
         <w:rPr>
           <w:szCs w:val="28"/>
@@ -5981,14 +5889,12 @@
           <w:lang w:val="ru-RU"/>
         </w:rPr>
       </w:pPr>
-      <w:proofErr w:type="gramStart"/>
       <w:r>
         <w:rPr>
           <w:szCs w:val="28"/>
         </w:rPr>
         <w:t>size</w:t>
       </w:r>
-      <w:proofErr w:type="gramEnd"/>
       <w:r>
         <w:rPr>
           <w:szCs w:val="28"/>
@@ -6024,14 +5930,12 @@
           <w:lang w:val="ru-RU"/>
         </w:rPr>
       </w:pPr>
-      <w:proofErr w:type="gramStart"/>
       <w:r>
         <w:rPr>
           <w:szCs w:val="28"/>
         </w:rPr>
         <w:t>stars</w:t>
       </w:r>
-      <w:proofErr w:type="gramEnd"/>
       <w:r>
         <w:rPr>
           <w:szCs w:val="28"/>
@@ -6067,14 +5971,12 @@
           <w:lang w:val="ru-RU"/>
         </w:rPr>
       </w:pPr>
-      <w:proofErr w:type="gramStart"/>
       <w:r>
         <w:rPr>
           <w:szCs w:val="28"/>
         </w:rPr>
         <w:t>subscribers</w:t>
       </w:r>
-      <w:proofErr w:type="gramEnd"/>
       <w:r>
         <w:rPr>
           <w:szCs w:val="28"/>
@@ -6227,9 +6129,15 @@
     <w:p>
       <w:pPr>
         <w:pStyle w:val="Heading1"/>
+        <w:rPr>
+          <w:lang w:val="ru-RU"/>
+        </w:rPr>
       </w:pPr>
       <w:bookmarkStart w:id="17" w:name="_Toc39764650"/>
       <w:r>
+        <w:rPr>
+          <w:lang w:val="ru-RU"/>
+        </w:rPr>
         <w:t>Распределение статистики качества кода репозитория в зависимости от языка программирования.</w:t>
       </w:r>
       <w:bookmarkEnd w:id="17"/>
@@ -6255,11 +6163,9 @@
         </w:rPr>
         <w:t>(</w:t>
       </w:r>
-      <w:proofErr w:type="spellStart"/>
       <w:r>
         <w:t>Erlang</w:t>
       </w:r>
-      <w:proofErr w:type="spellEnd"/>
       <w:r>
         <w:rPr>
           <w:lang w:val="ru-RU"/>
@@ -6281,11 +6187,9 @@
         </w:rPr>
         <w:t xml:space="preserve">, </w:t>
       </w:r>
-      <w:proofErr w:type="spellStart"/>
       <w:r>
         <w:t>Kotlin</w:t>
       </w:r>
-      <w:proofErr w:type="spellEnd"/>
       <w:r>
         <w:rPr>
           <w:lang w:val="ru-RU"/>
@@ -6448,43 +6352,17 @@
     <w:p>
       <w:pPr>
         <w:pStyle w:val="Heading1"/>
+        <w:rPr>
+          <w:lang w:val="ru-RU"/>
+        </w:rPr>
       </w:pPr>
       <w:bookmarkStart w:id="18" w:name="_Toc39764651"/>
       <w:r>
+        <w:rPr>
+          <w:lang w:val="ru-RU"/>
+        </w:rPr>
         <w:lastRenderedPageBreak/>
-        <w:t xml:space="preserve">Гистограмма распределения </w:t>
-      </w:r>
-      <w:proofErr w:type="spellStart"/>
-      <w:r>
-        <w:t>статистики</w:t>
-      </w:r>
-      <w:proofErr w:type="spellEnd"/>
-      <w:r>
-        <w:t xml:space="preserve"> </w:t>
-      </w:r>
-      <w:proofErr w:type="spellStart"/>
-      <w:r>
-        <w:t>качества</w:t>
-      </w:r>
-      <w:proofErr w:type="spellEnd"/>
-      <w:r>
-        <w:t xml:space="preserve"> </w:t>
-      </w:r>
-      <w:proofErr w:type="spellStart"/>
-      <w:r>
-        <w:t>кода</w:t>
-      </w:r>
-      <w:proofErr w:type="spellEnd"/>
-      <w:r>
-        <w:t xml:space="preserve"> </w:t>
-      </w:r>
-      <w:proofErr w:type="spellStart"/>
-      <w:r>
-        <w:t>репозитория</w:t>
-      </w:r>
-      <w:proofErr w:type="spellEnd"/>
-      <w:r>
-        <w:t>.</w:t>
+        <w:t>Гистограмма распределения статистики качества кода репозитория.</w:t>
       </w:r>
       <w:bookmarkEnd w:id="18"/>
     </w:p>
@@ -6550,18 +6428,16 @@
     <w:p>
       <w:pPr>
         <w:pStyle w:val="Heading1"/>
+        <w:rPr>
+          <w:lang w:val="ru-RU"/>
+        </w:rPr>
       </w:pPr>
       <w:bookmarkStart w:id="19" w:name="_Toc39764652"/>
       <w:r>
-        <w:t xml:space="preserve">Поиск </w:t>
-      </w:r>
-      <w:proofErr w:type="spellStart"/>
-      <w:r>
-        <w:t>взаимосвязей</w:t>
-      </w:r>
-      <w:proofErr w:type="spellEnd"/>
-      <w:r>
-        <w:t xml:space="preserve"> между волатильностью репозитория и качеством кода.</w:t>
+        <w:rPr>
+          <w:lang w:val="ru-RU"/>
+        </w:rPr>
+        <w:t>Поиск взаимосвязей между волатильностью репозитория и качеством кода.</w:t>
       </w:r>
       <w:bookmarkEnd w:id="19"/>
     </w:p>
@@ -6798,13 +6674,11 @@
         <w:br w:type="page"/>
       </w:r>
       <w:bookmarkStart w:id="21" w:name="_Toc39764654"/>
-      <w:proofErr w:type="spellStart"/>
       <w:r>
         <w:lastRenderedPageBreak/>
         <w:t>Литература</w:t>
       </w:r>
       <w:bookmarkEnd w:id="21"/>
-      <w:proofErr w:type="spellEnd"/>
     </w:p>
     <w:p>
       <w:pPr>
@@ -6854,19 +6728,11 @@
         </w:rPr>
       </w:pPr>
       <w:bookmarkStart w:id="23" w:name="_Ref39146311"/>
-      <w:proofErr w:type="spellStart"/>
-      <w:r>
-        <w:rPr>
-          <w:szCs w:val="28"/>
-        </w:rPr>
-        <w:t>Git</w:t>
-      </w:r>
-      <w:proofErr w:type="spellEnd"/>
-      <w:r>
-        <w:rPr>
-          <w:szCs w:val="28"/>
-        </w:rPr>
-        <w:t xml:space="preserve"> Pocket </w:t>
+      <w:r>
+        <w:rPr>
+          <w:szCs w:val="28"/>
+        </w:rPr>
+        <w:t xml:space="preserve">Git Pocket </w:t>
       </w:r>
       <w:r>
         <w:rPr>
@@ -6899,37 +6765,14 @@
         <w:rPr>
           <w:szCs w:val="28"/>
         </w:rPr>
-        <w:t xml:space="preserve">Pro </w:t>
-      </w:r>
-      <w:proofErr w:type="spellStart"/>
-      <w:r>
-        <w:rPr>
-          <w:szCs w:val="28"/>
-        </w:rPr>
-        <w:t>Git</w:t>
-      </w:r>
-      <w:proofErr w:type="spellEnd"/>
-      <w:r>
-        <w:rPr>
-          <w:szCs w:val="28"/>
-        </w:rPr>
-        <w:t xml:space="preserve">, Scott Chacon, </w:t>
-      </w:r>
-      <w:proofErr w:type="spellStart"/>
+        <w:t xml:space="preserve">Pro Git, Scott Chacon, </w:t>
+      </w:r>
       <w:r>
         <w:rPr>
           <w:rFonts w:hint="eastAsia"/>
           <w:szCs w:val="28"/>
         </w:rPr>
-        <w:t>Apress</w:t>
-      </w:r>
-      <w:proofErr w:type="spellEnd"/>
-      <w:r>
-        <w:rPr>
-          <w:rFonts w:hint="eastAsia"/>
-          <w:szCs w:val="28"/>
-        </w:rPr>
-        <w:t>; 1st edition, 2009</w:t>
+        <w:t>Apress; 1st edition, 2009</w:t>
       </w:r>
       <w:bookmarkEnd w:id="24"/>
     </w:p>
@@ -6956,63 +6799,7 @@
         <w:rPr>
           <w:szCs w:val="28"/>
         </w:rPr>
-        <w:t xml:space="preserve">Mining GitHub for novel change metrics to predict buggy files in software systems, </w:t>
-      </w:r>
-      <w:proofErr w:type="spellStart"/>
-      <w:r>
-        <w:rPr>
-          <w:szCs w:val="28"/>
-        </w:rPr>
-        <w:t>Muthukumaran</w:t>
-      </w:r>
-      <w:proofErr w:type="spellEnd"/>
-      <w:r>
-        <w:rPr>
-          <w:szCs w:val="28"/>
-        </w:rPr>
-        <w:t xml:space="preserve"> K and </w:t>
-      </w:r>
-      <w:proofErr w:type="spellStart"/>
-      <w:r>
-        <w:rPr>
-          <w:szCs w:val="28"/>
-        </w:rPr>
-        <w:t>Choudhary</w:t>
-      </w:r>
-      <w:proofErr w:type="spellEnd"/>
-      <w:r>
-        <w:rPr>
-          <w:szCs w:val="28"/>
-        </w:rPr>
-        <w:t xml:space="preserve"> </w:t>
-      </w:r>
-      <w:proofErr w:type="spellStart"/>
-      <w:r>
-        <w:rPr>
-          <w:szCs w:val="28"/>
-        </w:rPr>
-        <w:t>Abhinav</w:t>
-      </w:r>
-      <w:proofErr w:type="spellEnd"/>
-      <w:r>
-        <w:rPr>
-          <w:szCs w:val="28"/>
-        </w:rPr>
-        <w:t xml:space="preserve"> and Murthy NL </w:t>
-      </w:r>
-      <w:proofErr w:type="spellStart"/>
-      <w:r>
-        <w:rPr>
-          <w:szCs w:val="28"/>
-        </w:rPr>
-        <w:t>Bhanu</w:t>
-      </w:r>
-      <w:proofErr w:type="spellEnd"/>
-      <w:r>
-        <w:rPr>
-          <w:szCs w:val="28"/>
-        </w:rPr>
-        <w:t>, 2015 International Conference on Computational Intelligence and Networks, pages 15-20</w:t>
+        <w:t>Mining GitHub for novel change metrics to predict buggy files in software systems, Muthukumaran K and Choudhary Abhinav and Murthy NL Bhanu, 2015 International Conference on Computational Intelligence and Networks, pages 15-20</w:t>
       </w:r>
       <w:bookmarkEnd w:id="25"/>
     </w:p>
@@ -7051,35 +6838,7 @@
         <w:rPr>
           <w:szCs w:val="28"/>
         </w:rPr>
-        <w:t xml:space="preserve">Shin, </w:t>
-      </w:r>
-      <w:proofErr w:type="spellStart"/>
-      <w:r>
-        <w:rPr>
-          <w:szCs w:val="28"/>
-        </w:rPr>
-        <w:t>Yonghee</w:t>
-      </w:r>
-      <w:proofErr w:type="spellEnd"/>
-      <w:r>
-        <w:rPr>
-          <w:szCs w:val="28"/>
-        </w:rPr>
-        <w:t xml:space="preserve"> and </w:t>
-      </w:r>
-      <w:proofErr w:type="spellStart"/>
-      <w:r>
-        <w:rPr>
-          <w:szCs w:val="28"/>
-        </w:rPr>
-        <w:t>Meneely</w:t>
-      </w:r>
-      <w:proofErr w:type="spellEnd"/>
-      <w:r>
-        <w:rPr>
-          <w:szCs w:val="28"/>
-        </w:rPr>
-        <w:t>, Andrew and Williams, Laurie and Osborne, Jason A</w:t>
+        <w:t>Shin, Yonghee and Meneely, Andrew and Williams, Laurie and Osborne, Jason A</w:t>
       </w:r>
       <w:r>
         <w:rPr>
@@ -7124,21 +6883,7 @@
         <w:rPr>
           <w:szCs w:val="28"/>
         </w:rPr>
-        <w:t xml:space="preserve">Software Metrics, Fenton, NE and </w:t>
-      </w:r>
-      <w:proofErr w:type="spellStart"/>
-      <w:r>
-        <w:rPr>
-          <w:szCs w:val="28"/>
-        </w:rPr>
-        <w:t>Pfleeger</w:t>
-      </w:r>
-      <w:proofErr w:type="spellEnd"/>
-      <w:r>
-        <w:rPr>
-          <w:szCs w:val="28"/>
-        </w:rPr>
-        <w:t>, SL, Boston, MA: International Thompson Publishing, 1997</w:t>
+        <w:t>Software Metrics, Fenton, NE and Pfleeger, SL, Boston, MA: International Thompson Publishing, 1997</w:t>
       </w:r>
       <w:bookmarkEnd w:id="27"/>
     </w:p>
@@ -7165,35 +6910,7 @@
         <w:rPr>
           <w:szCs w:val="28"/>
         </w:rPr>
-        <w:t xml:space="preserve">Interactive churn metrics: socio-technical variants of code churn, </w:t>
-      </w:r>
-      <w:proofErr w:type="spellStart"/>
-      <w:r>
-        <w:rPr>
-          <w:szCs w:val="28"/>
-        </w:rPr>
-        <w:t>Meneely</w:t>
-      </w:r>
-      <w:proofErr w:type="spellEnd"/>
-      <w:r>
-        <w:rPr>
-          <w:szCs w:val="28"/>
-        </w:rPr>
-        <w:t xml:space="preserve">, Andrew and Williams, </w:t>
-      </w:r>
-      <w:proofErr w:type="spellStart"/>
-      <w:r>
-        <w:rPr>
-          <w:szCs w:val="28"/>
-        </w:rPr>
-        <w:t>Oluyinka</w:t>
-      </w:r>
-      <w:proofErr w:type="spellEnd"/>
-      <w:r>
-        <w:rPr>
-          <w:szCs w:val="28"/>
-        </w:rPr>
-        <w:t xml:space="preserve">, ACM SIGSOFT Software Engineering Notes, 2012, </w:t>
+        <w:t xml:space="preserve">Interactive churn metrics: socio-technical variants of code churn, Meneely, Andrew and Williams, Oluyinka, ACM SIGSOFT Software Engineering Notes, 2012, </w:t>
       </w:r>
       <w:r>
         <w:rPr>
@@ -7238,21 +6955,7 @@
         <w:rPr>
           <w:szCs w:val="28"/>
         </w:rPr>
-        <w:t xml:space="preserve">Code Churn: A measure for estimating the impact of code change, Munson, John C and </w:t>
-      </w:r>
-      <w:proofErr w:type="spellStart"/>
-      <w:r>
-        <w:rPr>
-          <w:szCs w:val="28"/>
-        </w:rPr>
-        <w:t>Elbaum</w:t>
-      </w:r>
-      <w:proofErr w:type="spellEnd"/>
-      <w:r>
-        <w:rPr>
-          <w:szCs w:val="28"/>
-        </w:rPr>
-        <w:t>, Sebastian G, 1998</w:t>
+        <w:t>Code Churn: A measure for estimating the impact of code change, Munson, John C and Elbaum, Sebastian G, 1998</w:t>
       </w:r>
       <w:bookmarkEnd w:id="29"/>
     </w:p>
@@ -7278,77 +6981,7 @@
         <w:rPr>
           <w:szCs w:val="28"/>
         </w:rPr>
-        <w:t xml:space="preserve">A practical model for measuring maintainability, </w:t>
-      </w:r>
-      <w:proofErr w:type="spellStart"/>
-      <w:r>
-        <w:rPr>
-          <w:szCs w:val="28"/>
-        </w:rPr>
-        <w:t>Heitlager</w:t>
-      </w:r>
-      <w:proofErr w:type="spellEnd"/>
-      <w:r>
-        <w:rPr>
-          <w:szCs w:val="28"/>
-        </w:rPr>
-        <w:t xml:space="preserve">, </w:t>
-      </w:r>
-      <w:proofErr w:type="spellStart"/>
-      <w:r>
-        <w:rPr>
-          <w:szCs w:val="28"/>
-        </w:rPr>
-        <w:t>Ilja</w:t>
-      </w:r>
-      <w:proofErr w:type="spellEnd"/>
-      <w:r>
-        <w:rPr>
-          <w:szCs w:val="28"/>
-        </w:rPr>
-        <w:t xml:space="preserve"> and </w:t>
-      </w:r>
-      <w:proofErr w:type="spellStart"/>
-      <w:r>
-        <w:rPr>
-          <w:szCs w:val="28"/>
-        </w:rPr>
-        <w:t>Kuipers</w:t>
-      </w:r>
-      <w:proofErr w:type="spellEnd"/>
-      <w:r>
-        <w:rPr>
-          <w:szCs w:val="28"/>
-        </w:rPr>
-        <w:t xml:space="preserve">, Tobias and </w:t>
-      </w:r>
-      <w:proofErr w:type="spellStart"/>
-      <w:r>
-        <w:rPr>
-          <w:szCs w:val="28"/>
-        </w:rPr>
-        <w:t>Visser</w:t>
-      </w:r>
-      <w:proofErr w:type="spellEnd"/>
-      <w:r>
-        <w:rPr>
-          <w:szCs w:val="28"/>
-        </w:rPr>
-        <w:t xml:space="preserve">, </w:t>
-      </w:r>
-      <w:proofErr w:type="spellStart"/>
-      <w:r>
-        <w:rPr>
-          <w:szCs w:val="28"/>
-        </w:rPr>
-        <w:t>Joost</w:t>
-      </w:r>
-      <w:proofErr w:type="spellEnd"/>
-      <w:r>
-        <w:rPr>
-          <w:szCs w:val="28"/>
-        </w:rPr>
-        <w:t>, 2007</w:t>
+        <w:t>A practical model for measuring maintainability, Heitlager, Ilja and Kuipers, Tobias and Visser, Joost, 2007</w:t>
       </w:r>
     </w:p>
     <w:p>
@@ -7373,36 +7006,14 @@
         <w:rPr>
           <w:szCs w:val="28"/>
         </w:rPr>
-        <w:t xml:space="preserve">Finding </w:t>
-      </w:r>
-      <w:proofErr w:type="spellStart"/>
-      <w:r>
-        <w:rPr>
-          <w:szCs w:val="28"/>
-        </w:rPr>
-        <w:t>refactori</w:t>
-      </w:r>
-      <w:r>
-        <w:rPr>
-          <w:szCs w:val="28"/>
-        </w:rPr>
-        <w:t>ngs</w:t>
-      </w:r>
-      <w:proofErr w:type="spellEnd"/>
-      <w:r>
-        <w:rPr>
-          <w:szCs w:val="28"/>
-        </w:rPr>
-        <w:t xml:space="preserve"> via change metrics, </w:t>
-      </w:r>
-      <w:proofErr w:type="spellStart"/>
-      <w:r>
-        <w:rPr>
-          <w:szCs w:val="28"/>
-        </w:rPr>
-        <w:t>Demeyer</w:t>
-      </w:r>
-      <w:proofErr w:type="spellEnd"/>
+        <w:t>Finding refactori</w:t>
+      </w:r>
+      <w:r>
+        <w:rPr>
+          <w:szCs w:val="28"/>
+        </w:rPr>
+        <w:t>ngs via change metrics, Demeyer</w:t>
+      </w:r>
       <w:r>
         <w:rPr>
           <w:szCs w:val="28"/>
@@ -7421,28 +7032,12 @@
         </w:rPr>
         <w:t xml:space="preserve"> </w:t>
       </w:r>
-      <w:proofErr w:type="spellStart"/>
-      <w:r>
-        <w:rPr>
-          <w:szCs w:val="28"/>
-        </w:rPr>
-        <w:t>Stéphane</w:t>
-      </w:r>
-      <w:proofErr w:type="spellEnd"/>
-      <w:r>
-        <w:rPr>
-          <w:szCs w:val="28"/>
-        </w:rPr>
-        <w:t xml:space="preserve"> </w:t>
-      </w:r>
-      <w:proofErr w:type="spellStart"/>
-      <w:r>
-        <w:rPr>
-          <w:szCs w:val="28"/>
-        </w:rPr>
-        <w:t>Ducasse</w:t>
-      </w:r>
-      <w:proofErr w:type="spellEnd"/>
+      <w:r>
+        <w:rPr>
+          <w:szCs w:val="28"/>
+        </w:rPr>
+        <w:t>Stéphane Ducasse</w:t>
+      </w:r>
       <w:r>
         <w:rPr>
           <w:szCs w:val="28"/>
@@ -7453,16 +7048,8 @@
         <w:rPr>
           <w:szCs w:val="28"/>
         </w:rPr>
-        <w:t xml:space="preserve">Oscar </w:t>
-      </w:r>
-      <w:proofErr w:type="spellStart"/>
-      <w:r>
-        <w:rPr>
-          <w:szCs w:val="28"/>
-        </w:rPr>
-        <w:t>Nierstrasz</w:t>
-      </w:r>
-      <w:proofErr w:type="spellEnd"/>
+        <w:t>Oscar Nierstrasz</w:t>
+      </w:r>
       <w:r>
         <w:rPr>
           <w:szCs w:val="28"/>
@@ -7523,63 +7110,7 @@
         <w:rPr>
           <w:szCs w:val="28"/>
         </w:rPr>
-        <w:t xml:space="preserve">Moser, </w:t>
-      </w:r>
-      <w:proofErr w:type="spellStart"/>
-      <w:r>
-        <w:rPr>
-          <w:szCs w:val="28"/>
-        </w:rPr>
-        <w:t>Raimund</w:t>
-      </w:r>
-      <w:proofErr w:type="spellEnd"/>
-      <w:r>
-        <w:rPr>
-          <w:szCs w:val="28"/>
-        </w:rPr>
-        <w:t xml:space="preserve"> and </w:t>
-      </w:r>
-      <w:proofErr w:type="spellStart"/>
-      <w:r>
-        <w:rPr>
-          <w:szCs w:val="28"/>
-        </w:rPr>
-        <w:t>Pedrycz</w:t>
-      </w:r>
-      <w:proofErr w:type="spellEnd"/>
-      <w:r>
-        <w:rPr>
-          <w:szCs w:val="28"/>
-        </w:rPr>
-        <w:t xml:space="preserve">, </w:t>
-      </w:r>
-      <w:proofErr w:type="spellStart"/>
-      <w:r>
-        <w:rPr>
-          <w:szCs w:val="28"/>
-        </w:rPr>
-        <w:t>Witold</w:t>
-      </w:r>
-      <w:proofErr w:type="spellEnd"/>
-      <w:r>
-        <w:rPr>
-          <w:szCs w:val="28"/>
-        </w:rPr>
-        <w:t xml:space="preserve"> and </w:t>
-      </w:r>
-      <w:proofErr w:type="spellStart"/>
-      <w:r>
-        <w:rPr>
-          <w:szCs w:val="28"/>
-        </w:rPr>
-        <w:t>Succi</w:t>
-      </w:r>
-      <w:proofErr w:type="spellEnd"/>
-      <w:r>
-        <w:rPr>
-          <w:szCs w:val="28"/>
-        </w:rPr>
-        <w:t>, Giancarlo</w:t>
+        <w:t>Moser, Raimund and Pedrycz, Witold and Succi, Giancarlo</w:t>
       </w:r>
       <w:r>
         <w:rPr>
@@ -7624,55 +7155,19 @@
         <w:rPr>
           <w:szCs w:val="28"/>
         </w:rPr>
-        <w:t xml:space="preserve">Tie strength metrics to rank pairs of developers from github, </w:t>
-      </w:r>
-      <w:proofErr w:type="spellStart"/>
-      <w:r>
-        <w:rPr>
-          <w:szCs w:val="28"/>
-        </w:rPr>
-        <w:t>Natércia</w:t>
-      </w:r>
-      <w:proofErr w:type="spellEnd"/>
-      <w:r>
-        <w:rPr>
-          <w:szCs w:val="28"/>
-        </w:rPr>
-        <w:t xml:space="preserve"> A. Batista an</w:t>
-      </w:r>
-      <w:r>
-        <w:rPr>
-          <w:szCs w:val="28"/>
-        </w:rPr>
-        <w:t xml:space="preserve">d Sousa, </w:t>
-      </w:r>
-      <w:proofErr w:type="spellStart"/>
-      <w:r>
-        <w:rPr>
-          <w:szCs w:val="28"/>
-        </w:rPr>
-        <w:t>Guilherme</w:t>
-      </w:r>
-      <w:proofErr w:type="spellEnd"/>
-      <w:r>
-        <w:rPr>
-          <w:szCs w:val="28"/>
-        </w:rPr>
-        <w:t xml:space="preserve"> A and </w:t>
-      </w:r>
-      <w:proofErr w:type="spellStart"/>
-      <w:r>
-        <w:rPr>
-          <w:szCs w:val="28"/>
-        </w:rPr>
-        <w:t>Brandão</w:t>
-      </w:r>
-      <w:proofErr w:type="spellEnd"/>
-      <w:r>
-        <w:rPr>
-          <w:szCs w:val="28"/>
-        </w:rPr>
-        <w:t>, Michele A and da Silva, Ana Paula C and Moro, Mirella Moura, Journal of Information and Data Management, 2018</w:t>
+        <w:t>Tie strength metrics to rank pairs of developers from github, Natércia A. Batista an</w:t>
+      </w:r>
+      <w:r>
+        <w:rPr>
+          <w:szCs w:val="28"/>
+        </w:rPr>
+        <w:t xml:space="preserve">d Sousa, Guilherme A and </w:t>
+      </w:r>
+      <w:r>
+        <w:rPr>
+          <w:szCs w:val="28"/>
+        </w:rPr>
+        <w:t>Brandão, Michele A and da Silva, Ana Paula C and Moro, Mirella Moura, Journal of Information and Data Management, 2018</w:t>
       </w:r>
       <w:bookmarkEnd w:id="31"/>
     </w:p>
@@ -7707,42 +7202,12 @@
         </w:rPr>
         <w:t xml:space="preserve">, </w:t>
       </w:r>
-      <w:proofErr w:type="spellStart"/>
-      <w:r>
-        <w:rPr>
-          <w:szCs w:val="28"/>
-        </w:rPr>
-        <w:t>Shyam</w:t>
-      </w:r>
-      <w:proofErr w:type="spellEnd"/>
-      <w:r>
-        <w:rPr>
-          <w:szCs w:val="28"/>
-        </w:rPr>
-        <w:t xml:space="preserve"> R. </w:t>
-      </w:r>
-      <w:proofErr w:type="spellStart"/>
-      <w:r>
-        <w:rPr>
-          <w:szCs w:val="28"/>
-        </w:rPr>
-        <w:t>Chidamber</w:t>
-      </w:r>
-      <w:proofErr w:type="spellEnd"/>
-      <w:r>
-        <w:rPr>
-          <w:szCs w:val="28"/>
-        </w:rPr>
-        <w:t xml:space="preserve"> and Chris F. </w:t>
-      </w:r>
-      <w:proofErr w:type="spellStart"/>
-      <w:r>
-        <w:rPr>
-          <w:szCs w:val="28"/>
-        </w:rPr>
-        <w:t>Kemerer</w:t>
-      </w:r>
-      <w:proofErr w:type="spellEnd"/>
+      <w:r>
+        <w:rPr>
+          <w:szCs w:val="28"/>
+        </w:rPr>
+        <w:t>Shyam R. Chidamber and Chris F. Kemerer</w:t>
+      </w:r>
       <w:r>
         <w:rPr>
           <w:szCs w:val="28"/>
@@ -7788,42 +7253,12 @@
         </w:rPr>
         <w:t xml:space="preserve">, </w:t>
       </w:r>
-      <w:proofErr w:type="spellStart"/>
-      <w:r>
-        <w:rPr>
-          <w:szCs w:val="28"/>
-        </w:rPr>
-        <w:t>Shyam</w:t>
-      </w:r>
-      <w:proofErr w:type="spellEnd"/>
-      <w:r>
-        <w:rPr>
-          <w:szCs w:val="28"/>
-        </w:rPr>
-        <w:t xml:space="preserve"> R. </w:t>
-      </w:r>
-      <w:proofErr w:type="spellStart"/>
-      <w:r>
-        <w:rPr>
-          <w:szCs w:val="28"/>
-        </w:rPr>
-        <w:t>Chidamber</w:t>
-      </w:r>
-      <w:proofErr w:type="spellEnd"/>
-      <w:r>
-        <w:rPr>
-          <w:szCs w:val="28"/>
-        </w:rPr>
-        <w:t xml:space="preserve">, Chris F. </w:t>
-      </w:r>
-      <w:proofErr w:type="spellStart"/>
-      <w:r>
-        <w:rPr>
-          <w:szCs w:val="28"/>
-        </w:rPr>
-        <w:t>Kemerer</w:t>
-      </w:r>
-      <w:proofErr w:type="spellEnd"/>
+      <w:r>
+        <w:rPr>
+          <w:szCs w:val="28"/>
+        </w:rPr>
+        <w:t>Shyam R. Chidamber, Chris F. Kemerer</w:t>
+      </w:r>
       <w:r>
         <w:rPr>
           <w:szCs w:val="28"/>
@@ -7947,6 +7382,574 @@
           <w:szCs w:val="28"/>
         </w:rPr>
       </w:pPr>
+      <w:r>
+        <w:rPr>
+          <w:szCs w:val="28"/>
+          <w:lang w:val="ru-RU"/>
+        </w:rPr>
+        <w:t>Примеры репо:</w:t>
+      </w:r>
+    </w:p>
+    <w:p>
+      <w:pPr>
+        <w:pStyle w:val="ListParagraph"/>
+        <w:widowControl/>
+        <w:numPr>
+          <w:ilvl w:val="0"/>
+          <w:numId w:val="22"/>
+        </w:numPr>
+        <w:autoSpaceDE/>
+        <w:autoSpaceDN/>
+        <w:adjustRightInd/>
+        <w:spacing w:after="160" w:line="259" w:lineRule="auto"/>
+        <w:ind w:firstLineChars="0"/>
+        <w:contextualSpacing/>
+        <w:rPr>
+          <w:szCs w:val="28"/>
+          <w:lang w:val="ru-RU"/>
+        </w:rPr>
+      </w:pPr>
+      <w:r>
+        <w:rPr>
+          <w:szCs w:val="28"/>
+        </w:rPr>
+        <w:t>Python.</w:t>
+      </w:r>
+      <w:r>
+        <w:rPr>
+          <w:szCs w:val="28"/>
+        </w:rPr>
+        <w:t xml:space="preserve"> Jittor</w:t>
+      </w:r>
+      <w:r>
+        <w:rPr>
+          <w:szCs w:val="28"/>
+          <w:lang w:val="ru-RU"/>
+        </w:rPr>
+        <w:t>/</w:t>
+      </w:r>
+      <w:r>
+        <w:rPr>
+          <w:szCs w:val="28"/>
+        </w:rPr>
+        <w:t>jittor</w:t>
+      </w:r>
+      <w:r>
+        <w:rPr>
+          <w:szCs w:val="28"/>
+          <w:lang w:val="ru-RU"/>
+        </w:rPr>
+        <w:t xml:space="preserve">: </w:t>
+      </w:r>
+      <w:r>
+        <w:rPr>
+          <w:szCs w:val="28"/>
+          <w:lang w:val="ru-RU"/>
+        </w:rPr>
+        <w:t>отличный</w:t>
+      </w:r>
+      <w:r>
+        <w:rPr>
+          <w:szCs w:val="28"/>
+          <w:lang w:val="ru-RU"/>
+        </w:rPr>
+        <w:t xml:space="preserve"> </w:t>
+      </w:r>
+      <w:r>
+        <w:rPr>
+          <w:szCs w:val="28"/>
+          <w:lang w:val="ru-RU"/>
+        </w:rPr>
+        <w:t>формат</w:t>
+      </w:r>
+      <w:r>
+        <w:rPr>
+          <w:szCs w:val="28"/>
+          <w:lang w:val="ru-RU"/>
+        </w:rPr>
+        <w:t xml:space="preserve"> </w:t>
+      </w:r>
+      <w:r>
+        <w:rPr>
+          <w:szCs w:val="28"/>
+          <w:lang w:val="ru-RU"/>
+        </w:rPr>
+        <w:t>кода</w:t>
+      </w:r>
+      <w:r>
+        <w:rPr>
+          <w:szCs w:val="28"/>
+          <w:lang w:val="ru-RU"/>
+        </w:rPr>
+        <w:t xml:space="preserve">, </w:t>
+      </w:r>
+      <w:r>
+        <w:rPr>
+          <w:szCs w:val="28"/>
+          <w:lang w:val="ru-RU"/>
+        </w:rPr>
+        <w:t>отсутствие</w:t>
+      </w:r>
+      <w:r>
+        <w:rPr>
+          <w:szCs w:val="28"/>
+          <w:lang w:val="ru-RU"/>
+        </w:rPr>
+        <w:t xml:space="preserve"> </w:t>
+      </w:r>
+      <w:r>
+        <w:rPr>
+          <w:szCs w:val="28"/>
+          <w:lang w:val="ru-RU"/>
+        </w:rPr>
+        <w:t>дубликатов</w:t>
+      </w:r>
+      <w:r>
+        <w:rPr>
+          <w:szCs w:val="28"/>
+          <w:lang w:val="ru-RU"/>
+        </w:rPr>
+        <w:t xml:space="preserve">, </w:t>
+      </w:r>
+      <w:r>
+        <w:rPr>
+          <w:szCs w:val="28"/>
+          <w:lang w:val="ru-RU"/>
+        </w:rPr>
+        <w:t>наличие комментариев</w:t>
+      </w:r>
+      <w:r>
+        <w:rPr>
+          <w:szCs w:val="28"/>
+          <w:lang w:val="ru-RU"/>
+        </w:rPr>
+        <w:t xml:space="preserve">, </w:t>
+      </w:r>
+      <w:r>
+        <w:rPr>
+          <w:szCs w:val="28"/>
+          <w:lang w:val="ru-RU"/>
+        </w:rPr>
+        <w:t>полное покрытие кода тестами</w:t>
+      </w:r>
+    </w:p>
+    <w:p>
+      <w:pPr>
+        <w:pStyle w:val="ListParagraph"/>
+        <w:widowControl/>
+        <w:numPr>
+          <w:ilvl w:val="0"/>
+          <w:numId w:val="22"/>
+        </w:numPr>
+        <w:autoSpaceDE/>
+        <w:autoSpaceDN/>
+        <w:adjustRightInd/>
+        <w:spacing w:after="160" w:line="259" w:lineRule="auto"/>
+        <w:ind w:firstLineChars="0"/>
+        <w:contextualSpacing/>
+        <w:rPr>
+          <w:szCs w:val="28"/>
+          <w:lang w:val="ru-RU"/>
+        </w:rPr>
+      </w:pPr>
+      <w:r>
+        <w:rPr>
+          <w:szCs w:val="28"/>
+          <w:lang w:val="ru-RU"/>
+        </w:rPr>
+        <w:t>Пример</w:t>
+      </w:r>
+      <w:r>
+        <w:rPr>
+          <w:szCs w:val="28"/>
+          <w:lang w:val="ru-RU"/>
+        </w:rPr>
+        <w:t xml:space="preserve"> </w:t>
+      </w:r>
+      <w:r>
+        <w:rPr>
+          <w:szCs w:val="28"/>
+          <w:lang w:val="ru-RU"/>
+        </w:rPr>
+        <w:t>низкого</w:t>
+      </w:r>
+      <w:r>
+        <w:rPr>
+          <w:szCs w:val="28"/>
+          <w:lang w:val="ru-RU"/>
+        </w:rPr>
+        <w:t xml:space="preserve"> </w:t>
+      </w:r>
+      <w:r>
+        <w:rPr>
+          <w:szCs w:val="28"/>
+          <w:lang w:val="ru-RU"/>
+        </w:rPr>
+        <w:t>качества</w:t>
+      </w:r>
+      <w:r>
+        <w:rPr>
+          <w:szCs w:val="28"/>
+          <w:lang w:val="ru-RU"/>
+        </w:rPr>
+        <w:t xml:space="preserve"> </w:t>
+      </w:r>
+      <w:r>
+        <w:rPr>
+          <w:szCs w:val="28"/>
+          <w:lang w:val="ru-RU"/>
+        </w:rPr>
+        <w:t>кода</w:t>
+      </w:r>
+      <w:r>
+        <w:rPr>
+          <w:szCs w:val="28"/>
+          <w:lang w:val="ru-RU"/>
+        </w:rPr>
+        <w:t xml:space="preserve"> </w:t>
+      </w:r>
+      <w:r>
+        <w:rPr>
+          <w:szCs w:val="28"/>
+          <w:lang w:val="ru-RU"/>
+        </w:rPr>
+        <w:t>на</w:t>
+      </w:r>
+      <w:r>
+        <w:rPr>
+          <w:szCs w:val="28"/>
+          <w:lang w:val="ru-RU"/>
+        </w:rPr>
+        <w:t xml:space="preserve"> </w:t>
+      </w:r>
+      <w:r>
+        <w:rPr>
+          <w:szCs w:val="28"/>
+        </w:rPr>
+        <w:t>Python</w:t>
+      </w:r>
+      <w:r>
+        <w:rPr>
+          <w:szCs w:val="28"/>
+          <w:lang w:val="ru-RU"/>
+        </w:rPr>
+        <w:t>,</w:t>
+      </w:r>
+      <w:r>
+        <w:rPr>
+          <w:szCs w:val="28"/>
+          <w:lang w:val="ru-RU"/>
+        </w:rPr>
+        <w:t xml:space="preserve"> </w:t>
+      </w:r>
+      <w:r>
+        <w:rPr>
+          <w:szCs w:val="28"/>
+        </w:rPr>
+        <w:t>JohnSnowLabs</w:t>
+      </w:r>
+      <w:r>
+        <w:rPr>
+          <w:szCs w:val="28"/>
+          <w:lang w:val="ru-RU"/>
+        </w:rPr>
+        <w:t>/</w:t>
+      </w:r>
+      <w:r>
+        <w:rPr>
+          <w:szCs w:val="28"/>
+        </w:rPr>
+        <w:t>spark</w:t>
+      </w:r>
+      <w:r>
+        <w:rPr>
+          <w:szCs w:val="28"/>
+          <w:lang w:val="ru-RU"/>
+        </w:rPr>
+        <w:t>-</w:t>
+      </w:r>
+      <w:r>
+        <w:rPr>
+          <w:szCs w:val="28"/>
+        </w:rPr>
+        <w:t>nlp</w:t>
+      </w:r>
+      <w:r>
+        <w:rPr>
+          <w:szCs w:val="28"/>
+          <w:lang w:val="ru-RU"/>
+        </w:rPr>
+        <w:t xml:space="preserve">: </w:t>
+      </w:r>
+      <w:r>
+        <w:rPr>
+          <w:szCs w:val="28"/>
+        </w:rPr>
+        <w:t>flake</w:t>
+      </w:r>
+      <w:r>
+        <w:rPr>
+          <w:szCs w:val="28"/>
+          <w:lang w:val="ru-RU"/>
+        </w:rPr>
+        <w:t>8</w:t>
+      </w:r>
+      <w:r>
+        <w:rPr>
+          <w:szCs w:val="28"/>
+          <w:lang w:val="ru-RU"/>
+        </w:rPr>
+        <w:t xml:space="preserve"> </w:t>
+      </w:r>
+      <w:r>
+        <w:rPr>
+          <w:szCs w:val="28"/>
+          <w:lang w:val="ru-RU"/>
+        </w:rPr>
+        <w:t>выдает</w:t>
+      </w:r>
+      <w:r>
+        <w:rPr>
+          <w:szCs w:val="28"/>
+          <w:lang w:val="ru-RU"/>
+        </w:rPr>
+        <w:t xml:space="preserve"> </w:t>
+      </w:r>
+      <w:r>
+        <w:rPr>
+          <w:szCs w:val="28"/>
+          <w:lang w:val="ru-RU"/>
+        </w:rPr>
+        <w:t>ошибки</w:t>
+      </w:r>
+      <w:r>
+        <w:rPr>
+          <w:szCs w:val="28"/>
+          <w:lang w:val="ru-RU"/>
+        </w:rPr>
+        <w:t xml:space="preserve">, </w:t>
+      </w:r>
+      <w:r>
+        <w:rPr>
+          <w:szCs w:val="28"/>
+          <w:lang w:val="ru-RU"/>
+        </w:rPr>
+        <w:t>есть дубликаты</w:t>
+      </w:r>
+      <w:r>
+        <w:rPr>
+          <w:szCs w:val="28"/>
+          <w:lang w:val="ru-RU"/>
+        </w:rPr>
+        <w:t xml:space="preserve">, </w:t>
+      </w:r>
+      <w:r>
+        <w:rPr>
+          <w:szCs w:val="28"/>
+          <w:lang w:val="ru-RU"/>
+        </w:rPr>
+        <w:t>неплозие комментарии</w:t>
+      </w:r>
+      <w:r>
+        <w:rPr>
+          <w:szCs w:val="28"/>
+          <w:lang w:val="ru-RU"/>
+        </w:rPr>
+        <w:t xml:space="preserve">, </w:t>
+      </w:r>
+      <w:r>
+        <w:rPr>
+          <w:szCs w:val="28"/>
+          <w:lang w:val="ru-RU"/>
+        </w:rPr>
+        <w:t>есть неполное покрытие тестами</w:t>
+      </w:r>
+    </w:p>
+    <w:p>
+      <w:pPr>
+        <w:pStyle w:val="ListParagraph"/>
+        <w:widowControl/>
+        <w:numPr>
+          <w:ilvl w:val="0"/>
+          <w:numId w:val="22"/>
+        </w:numPr>
+        <w:autoSpaceDE/>
+        <w:autoSpaceDN/>
+        <w:adjustRightInd/>
+        <w:spacing w:after="160" w:line="259" w:lineRule="auto"/>
+        <w:ind w:firstLineChars="0"/>
+        <w:contextualSpacing/>
+        <w:rPr>
+          <w:szCs w:val="28"/>
+        </w:rPr>
+      </w:pPr>
+      <w:r>
+        <w:rPr>
+          <w:szCs w:val="28"/>
+          <w:lang w:val="ru-RU"/>
+        </w:rPr>
+        <w:t>Отличный</w:t>
+      </w:r>
+      <w:r>
+        <w:rPr>
+          <w:szCs w:val="28"/>
+        </w:rPr>
+        <w:t xml:space="preserve"> </w:t>
+      </w:r>
+      <w:r>
+        <w:rPr>
+          <w:szCs w:val="28"/>
+          <w:lang w:val="ru-RU"/>
+        </w:rPr>
+        <w:t>код</w:t>
+      </w:r>
+      <w:r>
+        <w:rPr>
+          <w:szCs w:val="28"/>
+        </w:rPr>
+        <w:t xml:space="preserve"> </w:t>
+      </w:r>
+      <w:r>
+        <w:rPr>
+          <w:szCs w:val="28"/>
+        </w:rPr>
+        <w:t>Javascript</w:t>
+      </w:r>
+      <w:r>
+        <w:rPr>
+          <w:szCs w:val="28"/>
+        </w:rPr>
+        <w:t>: Kyusung4698/PoE-Overlay</w:t>
+      </w:r>
+    </w:p>
+    <w:p>
+      <w:pPr>
+        <w:pStyle w:val="ListParagraph"/>
+        <w:widowControl/>
+        <w:numPr>
+          <w:ilvl w:val="0"/>
+          <w:numId w:val="22"/>
+        </w:numPr>
+        <w:autoSpaceDE/>
+        <w:autoSpaceDN/>
+        <w:adjustRightInd/>
+        <w:spacing w:after="160" w:line="259" w:lineRule="auto"/>
+        <w:ind w:firstLineChars="0"/>
+        <w:contextualSpacing/>
+        <w:rPr>
+          <w:szCs w:val="28"/>
+        </w:rPr>
+      </w:pPr>
+      <w:r>
+        <w:rPr>
+          <w:szCs w:val="28"/>
+          <w:lang w:val="ru-RU"/>
+        </w:rPr>
+        <w:t>Менее</w:t>
+      </w:r>
+      <w:r>
+        <w:rPr>
+          <w:szCs w:val="28"/>
+        </w:rPr>
+        <w:t xml:space="preserve"> </w:t>
+      </w:r>
+      <w:r>
+        <w:rPr>
+          <w:szCs w:val="28"/>
+          <w:lang w:val="ru-RU"/>
+        </w:rPr>
+        <w:t>качественный</w:t>
+      </w:r>
+      <w:r>
+        <w:rPr>
+          <w:szCs w:val="28"/>
+        </w:rPr>
+        <w:t xml:space="preserve"> </w:t>
+      </w:r>
+      <w:r>
+        <w:rPr>
+          <w:szCs w:val="28"/>
+          <w:lang w:val="ru-RU"/>
+        </w:rPr>
+        <w:t>код</w:t>
+      </w:r>
+      <w:r>
+        <w:rPr>
+          <w:szCs w:val="28"/>
+        </w:rPr>
+        <w:t xml:space="preserve"> Javascript: MoePlayer/DPlayer</w:t>
+      </w:r>
+    </w:p>
+    <w:p>
+      <w:pPr>
+        <w:pStyle w:val="ListParagraph"/>
+        <w:widowControl/>
+        <w:numPr>
+          <w:ilvl w:val="0"/>
+          <w:numId w:val="22"/>
+        </w:numPr>
+        <w:autoSpaceDE/>
+        <w:autoSpaceDN/>
+        <w:adjustRightInd/>
+        <w:spacing w:after="160" w:line="259" w:lineRule="auto"/>
+        <w:ind w:firstLineChars="0"/>
+        <w:contextualSpacing/>
+        <w:rPr>
+          <w:szCs w:val="28"/>
+        </w:rPr>
+      </w:pPr>
+      <w:r>
+        <w:rPr>
+          <w:szCs w:val="28"/>
+          <w:lang w:val="ru-RU"/>
+        </w:rPr>
+        <w:t>Хорошее</w:t>
+      </w:r>
+      <w:r>
+        <w:rPr>
+          <w:szCs w:val="28"/>
+        </w:rPr>
+        <w:t xml:space="preserve"> </w:t>
+      </w:r>
+      <w:r>
+        <w:rPr>
+          <w:szCs w:val="28"/>
+          <w:lang w:val="ru-RU"/>
+        </w:rPr>
+        <w:t>качество</w:t>
+      </w:r>
+      <w:r>
+        <w:rPr>
+          <w:szCs w:val="28"/>
+        </w:rPr>
+        <w:t xml:space="preserve"> </w:t>
+      </w:r>
+      <w:r>
+        <w:rPr>
+          <w:szCs w:val="28"/>
+          <w:lang w:val="ru-RU"/>
+        </w:rPr>
+        <w:t>кода</w:t>
+      </w:r>
+      <w:r>
+        <w:rPr>
+          <w:szCs w:val="28"/>
+        </w:rPr>
+        <w:t xml:space="preserve"> </w:t>
+      </w:r>
+      <w:r>
+        <w:rPr>
+          <w:szCs w:val="28"/>
+          <w:lang w:val="ru-RU"/>
+        </w:rPr>
+        <w:t>на</w:t>
+      </w:r>
+      <w:r>
+        <w:rPr>
+          <w:szCs w:val="28"/>
+        </w:rPr>
+        <w:t xml:space="preserve"> Go Lang: OpenDiablo2/OpenDiablo2</w:t>
+      </w:r>
     </w:p>
     <w:sectPr>
       <w:headerReference w:type="default" r:id="rId13"/>
@@ -8020,7 +8023,7 @@
       <w:rPr>
         <w:noProof/>
       </w:rPr>
-      <w:t>11</w:t>
+      <w:t>15</w:t>
     </w:r>
     <w:r>
       <w:rPr>
@@ -9424,6 +9427,92 @@
       </w:pPr>
     </w:lvl>
   </w:abstractNum>
+  <w:abstractNum w:abstractNumId="13" w15:restartNumberingAfterBreak="0">
+    <w:nsid w:val="7B996D7E"/>
+    <w:multiLevelType w:val="hybridMultilevel"/>
+    <w:tmpl w:val="A00EE9A6"/>
+    <w:lvl w:ilvl="0" w:tplc="0409000F">
+      <w:start w:val="1"/>
+      <w:numFmt w:val="decimal"/>
+      <w:lvlText w:val="%1."/>
+      <w:lvlJc w:val="left"/>
+      <w:pPr>
+        <w:ind w:left="720" w:hanging="360"/>
+      </w:pPr>
+    </w:lvl>
+    <w:lvl w:ilvl="1" w:tplc="04090019" w:tentative="1">
+      <w:start w:val="1"/>
+      <w:numFmt w:val="lowerLetter"/>
+      <w:lvlText w:val="%2."/>
+      <w:lvlJc w:val="left"/>
+      <w:pPr>
+        <w:ind w:left="1440" w:hanging="360"/>
+      </w:pPr>
+    </w:lvl>
+    <w:lvl w:ilvl="2" w:tplc="0409001B" w:tentative="1">
+      <w:start w:val="1"/>
+      <w:numFmt w:val="lowerRoman"/>
+      <w:lvlText w:val="%3."/>
+      <w:lvlJc w:val="right"/>
+      <w:pPr>
+        <w:ind w:left="2160" w:hanging="180"/>
+      </w:pPr>
+    </w:lvl>
+    <w:lvl w:ilvl="3" w:tplc="0409000F" w:tentative="1">
+      <w:start w:val="1"/>
+      <w:numFmt w:val="decimal"/>
+      <w:lvlText w:val="%4."/>
+      <w:lvlJc w:val="left"/>
+      <w:pPr>
+        <w:ind w:left="2880" w:hanging="360"/>
+      </w:pPr>
+    </w:lvl>
+    <w:lvl w:ilvl="4" w:tplc="04090019" w:tentative="1">
+      <w:start w:val="1"/>
+      <w:numFmt w:val="lowerLetter"/>
+      <w:lvlText w:val="%5."/>
+      <w:lvlJc w:val="left"/>
+      <w:pPr>
+        <w:ind w:left="3600" w:hanging="360"/>
+      </w:pPr>
+    </w:lvl>
+    <w:lvl w:ilvl="5" w:tplc="0409001B" w:tentative="1">
+      <w:start w:val="1"/>
+      <w:numFmt w:val="lowerRoman"/>
+      <w:lvlText w:val="%6."/>
+      <w:lvlJc w:val="right"/>
+      <w:pPr>
+        <w:ind w:left="4320" w:hanging="180"/>
+      </w:pPr>
+    </w:lvl>
+    <w:lvl w:ilvl="6" w:tplc="0409000F" w:tentative="1">
+      <w:start w:val="1"/>
+      <w:numFmt w:val="decimal"/>
+      <w:lvlText w:val="%7."/>
+      <w:lvlJc w:val="left"/>
+      <w:pPr>
+        <w:ind w:left="5040" w:hanging="360"/>
+      </w:pPr>
+    </w:lvl>
+    <w:lvl w:ilvl="7" w:tplc="04090019" w:tentative="1">
+      <w:start w:val="1"/>
+      <w:numFmt w:val="lowerLetter"/>
+      <w:lvlText w:val="%8."/>
+      <w:lvlJc w:val="left"/>
+      <w:pPr>
+        <w:ind w:left="5760" w:hanging="360"/>
+      </w:pPr>
+    </w:lvl>
+    <w:lvl w:ilvl="8" w:tplc="0409001B" w:tentative="1">
+      <w:start w:val="1"/>
+      <w:numFmt w:val="lowerRoman"/>
+      <w:lvlText w:val="%9."/>
+      <w:lvlJc w:val="right"/>
+      <w:pPr>
+        <w:ind w:left="6480" w:hanging="180"/>
+      </w:pPr>
+    </w:lvl>
+  </w:abstractNum>
   <w:num w:numId="1">
     <w:abstractNumId w:val="0"/>
   </w:num>
@@ -9486,6 +9575,9 @@
   </w:num>
   <w:num w:numId="21">
     <w:abstractNumId w:val="10"/>
+  </w:num>
+  <w:num w:numId="22">
+    <w:abstractNumId w:val="13"/>
   </w:num>
   <w:numIdMacAtCleanup w:val="7"/>
 </w:numbering>
@@ -12019,7 +12111,7 @@
 </file>
 
 <file path=customXml/itemProps1.xml><?xml version="1.0" encoding="utf-8"?>
-<ds:datastoreItem xmlns:ds="http://schemas.openxmlformats.org/officeDocument/2006/customXml" ds:itemID="{9C8F0D45-0DB4-4F53-A723-4BC5E43834F3}">
+<ds:datastoreItem xmlns:ds="http://schemas.openxmlformats.org/officeDocument/2006/customXml" ds:itemID="{BC8F14FC-876B-4CDD-A71A-74B96084A51F}">
   <ds:schemaRefs>
     <ds:schemaRef ds:uri="http://schemas.openxmlformats.org/officeDocument/2006/bibliography"/>
   </ds:schemaRefs>

</xml_diff>

<commit_message>
Add new references to Article
</commit_message>
<xml_diff>
--- a/RepoAnalysis.docx
+++ b/RepoAnalysis.docx
@@ -38,12 +38,14 @@
                 <w:rFonts w:ascii="Times New Roman" w:hAnsi="Times New Roman"/>
               </w:rPr>
             </w:pPr>
+            <w:proofErr w:type="spellStart"/>
             <w:r>
               <w:rPr>
                 <w:rFonts w:ascii="Times New Roman" w:hAnsi="Times New Roman"/>
               </w:rPr>
               <w:t>Продукт</w:t>
             </w:r>
+            <w:proofErr w:type="spellEnd"/>
           </w:p>
         </w:tc>
         <w:tc>
@@ -57,12 +59,28 @@
                 <w:rFonts w:ascii="Times New Roman" w:hAnsi="Times New Roman"/>
               </w:rPr>
             </w:pPr>
+            <w:proofErr w:type="spellStart"/>
             <w:r>
               <w:rPr>
                 <w:rFonts w:ascii="Times New Roman" w:hAnsi="Times New Roman"/>
               </w:rPr>
-              <w:t>Метри кода</w:t>
+              <w:t>Метри</w:t>
             </w:r>
+            <w:proofErr w:type="spellEnd"/>
+            <w:r>
+              <w:rPr>
+                <w:rFonts w:ascii="Times New Roman" w:hAnsi="Times New Roman"/>
+              </w:rPr>
+              <w:t xml:space="preserve"> </w:t>
+            </w:r>
+            <w:proofErr w:type="spellStart"/>
+            <w:r>
+              <w:rPr>
+                <w:rFonts w:ascii="Times New Roman" w:hAnsi="Times New Roman"/>
+              </w:rPr>
+              <w:t>кода</w:t>
+            </w:r>
+            <w:proofErr w:type="spellEnd"/>
           </w:p>
         </w:tc>
       </w:tr>
@@ -81,12 +99,14 @@
                 <w:rFonts w:ascii="Times New Roman" w:hAnsi="Times New Roman"/>
               </w:rPr>
             </w:pPr>
+            <w:proofErr w:type="spellStart"/>
             <w:r>
               <w:rPr>
                 <w:rFonts w:ascii="Times New Roman" w:hAnsi="Times New Roman"/>
               </w:rPr>
               <w:t>Версия</w:t>
             </w:r>
+            <w:proofErr w:type="spellEnd"/>
           </w:p>
         </w:tc>
         <w:tc>
@@ -223,9 +243,35 @@
         <w:pStyle w:val="af"/>
         <w:outlineLvl w:val="0"/>
       </w:pPr>
-      <w:r>
-        <w:t>Анализ качества кода в репозиториях</w:t>
-      </w:r>
+      <w:proofErr w:type="spellStart"/>
+      <w:r>
+        <w:t>Анализ</w:t>
+      </w:r>
+      <w:proofErr w:type="spellEnd"/>
+      <w:r>
+        <w:t xml:space="preserve"> </w:t>
+      </w:r>
+      <w:proofErr w:type="spellStart"/>
+      <w:r>
+        <w:t>качества</w:t>
+      </w:r>
+      <w:proofErr w:type="spellEnd"/>
+      <w:r>
+        <w:t xml:space="preserve"> </w:t>
+      </w:r>
+      <w:proofErr w:type="spellStart"/>
+      <w:r>
+        <w:t>кода</w:t>
+      </w:r>
+      <w:proofErr w:type="spellEnd"/>
+      <w:r>
+        <w:t xml:space="preserve"> в </w:t>
+      </w:r>
+      <w:proofErr w:type="spellStart"/>
+      <w:r>
+        <w:t>репозиториях</w:t>
+      </w:r>
+      <w:proofErr w:type="spellEnd"/>
     </w:p>
     <w:p>
       <w:pPr>
@@ -326,9 +372,19 @@
             <w:pPr>
               <w:pStyle w:val="ae"/>
             </w:pPr>
+            <w:proofErr w:type="spellStart"/>
             <w:r>
-              <w:t>yyyy-mm-dd</w:t>
+              <w:t>yyyy</w:t>
             </w:r>
+            <w:proofErr w:type="spellEnd"/>
+            <w:r>
+              <w:t>-mm-</w:t>
+            </w:r>
+            <w:proofErr w:type="spellStart"/>
+            <w:r>
+              <w:t>dd</w:t>
+            </w:r>
+            <w:proofErr w:type="spellEnd"/>
           </w:p>
         </w:tc>
       </w:tr>
@@ -400,9 +456,19 @@
             <w:pPr>
               <w:pStyle w:val="ae"/>
             </w:pPr>
+            <w:proofErr w:type="spellStart"/>
             <w:r>
-              <w:t>yyyy-mm-dd</w:t>
+              <w:t>yyyy</w:t>
             </w:r>
+            <w:proofErr w:type="spellEnd"/>
+            <w:r>
+              <w:t>-mm-</w:t>
+            </w:r>
+            <w:proofErr w:type="spellStart"/>
+            <w:r>
+              <w:t>dd</w:t>
+            </w:r>
+            <w:proofErr w:type="spellEnd"/>
           </w:p>
         </w:tc>
       </w:tr>
@@ -474,9 +540,19 @@
             <w:pPr>
               <w:pStyle w:val="ae"/>
             </w:pPr>
+            <w:proofErr w:type="spellStart"/>
             <w:r>
-              <w:t>yyyy-mm-dd</w:t>
+              <w:t>yyyy</w:t>
             </w:r>
+            <w:proofErr w:type="spellEnd"/>
+            <w:r>
+              <w:t>-mm-</w:t>
+            </w:r>
+            <w:proofErr w:type="spellStart"/>
+            <w:r>
+              <w:t>dd</w:t>
+            </w:r>
+            <w:proofErr w:type="spellEnd"/>
           </w:p>
         </w:tc>
       </w:tr>
@@ -643,13 +719,29 @@
       <w:r>
         <w:br w:type="page"/>
       </w:r>
+      <w:proofErr w:type="spellStart"/>
       <w:r>
         <w:rPr>
           <w:rFonts w:ascii="Times New Roman" w:hAnsi="Times New Roman"/>
         </w:rPr>
         <w:lastRenderedPageBreak/>
-        <w:t>История изменений</w:t>
-      </w:r>
+        <w:t>История</w:t>
+      </w:r>
+      <w:proofErr w:type="spellEnd"/>
+      <w:r>
+        <w:rPr>
+          <w:rFonts w:ascii="Times New Roman" w:hAnsi="Times New Roman"/>
+        </w:rPr>
+        <w:t xml:space="preserve"> </w:t>
+      </w:r>
+      <w:proofErr w:type="spellStart"/>
+      <w:r>
+        <w:rPr>
+          <w:rFonts w:ascii="Times New Roman" w:hAnsi="Times New Roman"/>
+        </w:rPr>
+        <w:t>изменений</w:t>
+      </w:r>
+      <w:proofErr w:type="spellEnd"/>
     </w:p>
     <w:tbl>
       <w:tblPr>
@@ -691,12 +783,14 @@
                 <w:rFonts w:ascii="Times New Roman" w:hAnsi="Times New Roman"/>
               </w:rPr>
             </w:pPr>
+            <w:proofErr w:type="spellStart"/>
             <w:r>
               <w:rPr>
                 <w:rFonts w:ascii="Times New Roman" w:hAnsi="Times New Roman"/>
               </w:rPr>
               <w:t>Дата</w:t>
             </w:r>
+            <w:proofErr w:type="spellEnd"/>
           </w:p>
         </w:tc>
         <w:tc>
@@ -720,12 +814,14 @@
                 <w:rFonts w:ascii="Times New Roman" w:hAnsi="Times New Roman"/>
               </w:rPr>
             </w:pPr>
+            <w:proofErr w:type="spellStart"/>
             <w:r>
               <w:rPr>
                 <w:rFonts w:ascii="Times New Roman" w:hAnsi="Times New Roman"/>
               </w:rPr>
               <w:t>Версия</w:t>
             </w:r>
+            <w:proofErr w:type="spellEnd"/>
           </w:p>
         </w:tc>
         <w:tc>
@@ -770,12 +866,28 @@
                 <w:rFonts w:ascii="Times New Roman" w:hAnsi="Times New Roman"/>
               </w:rPr>
             </w:pPr>
+            <w:proofErr w:type="spellStart"/>
             <w:r>
               <w:rPr>
                 <w:rFonts w:ascii="Times New Roman" w:hAnsi="Times New Roman"/>
               </w:rPr>
-              <w:t>Часть изменений</w:t>
+              <w:t>Часть</w:t>
             </w:r>
+            <w:proofErr w:type="spellEnd"/>
+            <w:r>
+              <w:rPr>
+                <w:rFonts w:ascii="Times New Roman" w:hAnsi="Times New Roman"/>
+              </w:rPr>
+              <w:t xml:space="preserve"> </w:t>
+            </w:r>
+            <w:proofErr w:type="spellStart"/>
+            <w:r>
+              <w:rPr>
+                <w:rFonts w:ascii="Times New Roman" w:hAnsi="Times New Roman"/>
+              </w:rPr>
+              <w:t>изменений</w:t>
+            </w:r>
+            <w:proofErr w:type="spellEnd"/>
           </w:p>
         </w:tc>
         <w:tc>
@@ -796,12 +908,28 @@
                 <w:rFonts w:ascii="Times New Roman" w:hAnsi="Times New Roman"/>
               </w:rPr>
             </w:pPr>
+            <w:proofErr w:type="spellStart"/>
             <w:r>
               <w:rPr>
                 <w:rFonts w:ascii="Times New Roman" w:hAnsi="Times New Roman"/>
               </w:rPr>
-              <w:t>Описание изменений</w:t>
+              <w:t>Описание</w:t>
             </w:r>
+            <w:proofErr w:type="spellEnd"/>
+            <w:r>
+              <w:rPr>
+                <w:rFonts w:ascii="Times New Roman" w:hAnsi="Times New Roman"/>
+              </w:rPr>
+              <w:t xml:space="preserve"> </w:t>
+            </w:r>
+            <w:proofErr w:type="spellStart"/>
+            <w:r>
+              <w:rPr>
+                <w:rFonts w:ascii="Times New Roman" w:hAnsi="Times New Roman"/>
+              </w:rPr>
+              <w:t>изменений</w:t>
+            </w:r>
+            <w:proofErr w:type="spellEnd"/>
           </w:p>
         </w:tc>
         <w:tc>
@@ -822,12 +950,14 @@
                 <w:rFonts w:ascii="Times New Roman" w:hAnsi="Times New Roman"/>
               </w:rPr>
             </w:pPr>
+            <w:proofErr w:type="spellStart"/>
             <w:r>
               <w:rPr>
                 <w:rFonts w:ascii="Times New Roman" w:hAnsi="Times New Roman"/>
               </w:rPr>
               <w:t>Автор</w:t>
             </w:r>
+            <w:proofErr w:type="spellEnd"/>
           </w:p>
         </w:tc>
       </w:tr>
@@ -2697,12 +2827,28 @@
           <w:rFonts w:ascii="Times New Roman" w:hAnsi="Times New Roman"/>
         </w:rPr>
       </w:pPr>
+      <w:proofErr w:type="spellStart"/>
       <w:r>
         <w:rPr>
           <w:rFonts w:ascii="Times New Roman" w:hAnsi="Times New Roman"/>
         </w:rPr>
-        <w:t>Принятые сокращения</w:t>
-      </w:r>
+        <w:t>Принятые</w:t>
+      </w:r>
+      <w:proofErr w:type="spellEnd"/>
+      <w:r>
+        <w:rPr>
+          <w:rFonts w:ascii="Times New Roman" w:hAnsi="Times New Roman"/>
+        </w:rPr>
+        <w:t xml:space="preserve"> </w:t>
+      </w:r>
+      <w:proofErr w:type="spellStart"/>
+      <w:r>
+        <w:rPr>
+          <w:rFonts w:ascii="Times New Roman" w:hAnsi="Times New Roman"/>
+        </w:rPr>
+        <w:t>сокращения</w:t>
+      </w:r>
+      <w:proofErr w:type="spellEnd"/>
       <w:r>
         <w:rPr>
           <w:rFonts w:ascii="Times New Roman" w:hAnsi="Times New Roman"/>
@@ -2781,12 +2927,28 @@
                 <w:rFonts w:ascii="Times New Roman" w:hAnsi="Times New Roman"/>
               </w:rPr>
             </w:pPr>
+            <w:proofErr w:type="spellStart"/>
             <w:r>
               <w:rPr>
                 <w:rFonts w:ascii="Times New Roman" w:hAnsi="Times New Roman"/>
               </w:rPr>
-              <w:t>Полное имя</w:t>
+              <w:t>Полное</w:t>
             </w:r>
+            <w:proofErr w:type="spellEnd"/>
+            <w:r>
+              <w:rPr>
+                <w:rFonts w:ascii="Times New Roman" w:hAnsi="Times New Roman"/>
+              </w:rPr>
+              <w:t xml:space="preserve"> </w:t>
+            </w:r>
+            <w:proofErr w:type="spellStart"/>
+            <w:r>
+              <w:rPr>
+                <w:rFonts w:ascii="Times New Roman" w:hAnsi="Times New Roman"/>
+              </w:rPr>
+              <w:t>имя</w:t>
+            </w:r>
+            <w:proofErr w:type="spellEnd"/>
           </w:p>
         </w:tc>
         <w:tc>
@@ -2807,12 +2969,14 @@
                 <w:rFonts w:ascii="Times New Roman" w:hAnsi="Times New Roman"/>
               </w:rPr>
             </w:pPr>
+            <w:proofErr w:type="spellStart"/>
             <w:r>
               <w:rPr>
                 <w:rFonts w:ascii="Times New Roman" w:hAnsi="Times New Roman"/>
               </w:rPr>
               <w:t>Описание</w:t>
             </w:r>
+            <w:proofErr w:type="spellEnd"/>
           </w:p>
         </w:tc>
       </w:tr>
@@ -3049,11 +3213,13 @@
         <w:pStyle w:val="Heading1"/>
       </w:pPr>
       <w:bookmarkStart w:id="0" w:name="_Toc39764643"/>
+      <w:proofErr w:type="spellStart"/>
       <w:r>
         <w:lastRenderedPageBreak/>
         <w:t>Аннотация</w:t>
       </w:r>
       <w:bookmarkEnd w:id="0"/>
+      <w:proofErr w:type="spellEnd"/>
     </w:p>
     <w:p>
       <w:pPr>
@@ -3123,10 +3289,12 @@
         <w:pStyle w:val="Heading1"/>
       </w:pPr>
       <w:bookmarkStart w:id="1" w:name="_Toc39764644"/>
+      <w:proofErr w:type="spellStart"/>
       <w:r>
         <w:t>Введение</w:t>
       </w:r>
       <w:bookmarkEnd w:id="1"/>
+      <w:proofErr w:type="spellEnd"/>
     </w:p>
     <w:p>
       <w:pPr>
@@ -3911,10 +4079,28 @@
       <w:bookmarkEnd w:id="10"/>
       <w:bookmarkEnd w:id="11"/>
       <w:bookmarkEnd w:id="12"/>
-      <w:r>
-        <w:t>Предпосылки создания метрики</w:t>
+      <w:proofErr w:type="spellStart"/>
+      <w:r>
+        <w:t>Предпосылки</w:t>
+      </w:r>
+      <w:proofErr w:type="spellEnd"/>
+      <w:r>
+        <w:t xml:space="preserve"> </w:t>
+      </w:r>
+      <w:proofErr w:type="spellStart"/>
+      <w:r>
+        <w:t>создания</w:t>
+      </w:r>
+      <w:proofErr w:type="spellEnd"/>
+      <w:r>
+        <w:t xml:space="preserve"> </w:t>
+      </w:r>
+      <w:proofErr w:type="spellStart"/>
+      <w:r>
+        <w:t>метрики</w:t>
       </w:r>
       <w:bookmarkEnd w:id="13"/>
+      <w:proofErr w:type="spellEnd"/>
     </w:p>
     <w:p>
       <w:pPr>
@@ -4076,12 +4262,14 @@
         </w:rPr>
         <w:t xml:space="preserve">Изменение в системе управления версиями кода, такой как </w:t>
       </w:r>
+      <w:proofErr w:type="spellStart"/>
       <w:r>
         <w:rPr>
           <w:szCs w:val="28"/>
         </w:rPr>
         <w:t>Git</w:t>
       </w:r>
+      <w:proofErr w:type="spellEnd"/>
       <w:r>
         <w:rPr>
           <w:szCs w:val="28"/>
@@ -4097,12 +4285,14 @@
         <w:lastRenderedPageBreak/>
         <w:t xml:space="preserve">инструмент получения полной истории изменений исходного кода. В целях получения материала для данной работы использовался интерфейс </w:t>
       </w:r>
+      <w:proofErr w:type="spellStart"/>
       <w:r>
         <w:rPr>
           <w:szCs w:val="28"/>
         </w:rPr>
         <w:t>git</w:t>
       </w:r>
+      <w:proofErr w:type="spellEnd"/>
       <w:r>
         <w:rPr>
           <w:szCs w:val="28"/>
@@ -4228,725 +4418,831 @@
         </w:rPr>
         <w:t>строки</w:t>
       </w:r>
-      <w:bookmarkStart w:id="14" w:name="_GoBack"/>
+      <w:r>
+        <w:rPr>
+          <w:szCs w:val="28"/>
+          <w:lang w:val="ru-RU"/>
+        </w:rPr>
+        <w:t xml:space="preserve"> кода (добавленные, измененные и удаленные) за все время существования проекта </w:t>
+      </w:r>
+      <w:r>
+        <w:rPr>
+          <w:szCs w:val="28"/>
+          <w:lang w:val="ru-RU"/>
+        </w:rPr>
+        <w:t>[</w:t>
+      </w:r>
+      <w:r>
+        <w:rPr>
+          <w:szCs w:val="28"/>
+          <w:lang w:val="ru-RU"/>
+        </w:rPr>
+        <w:fldChar w:fldCharType="begin"/>
+      </w:r>
+      <w:r>
+        <w:rPr>
+          <w:szCs w:val="28"/>
+          <w:lang w:val="ru-RU"/>
+        </w:rPr>
+        <w:instrText xml:space="preserve"> REF  _Ref38615254 \h \r </w:instrText>
+      </w:r>
+      <w:r>
+        <w:rPr>
+          <w:szCs w:val="28"/>
+          <w:lang w:val="ru-RU"/>
+        </w:rPr>
+      </w:r>
+      <w:r>
+        <w:rPr>
+          <w:szCs w:val="28"/>
+          <w:lang w:val="ru-RU"/>
+        </w:rPr>
+        <w:fldChar w:fldCharType="separate"/>
+      </w:r>
+      <w:r>
+        <w:rPr>
+          <w:szCs w:val="28"/>
+          <w:lang w:val="ru-RU"/>
+        </w:rPr>
+        <w:t>8</w:t>
+      </w:r>
+      <w:r>
+        <w:rPr>
+          <w:szCs w:val="28"/>
+          <w:lang w:val="ru-RU"/>
+        </w:rPr>
+        <w:fldChar w:fldCharType="end"/>
+      </w:r>
+      <w:r>
+        <w:rPr>
+          <w:szCs w:val="28"/>
+          <w:lang w:val="ru-RU"/>
+        </w:rPr>
+        <w:t>]</w:t>
+      </w:r>
+      <w:r>
+        <w:rPr>
+          <w:szCs w:val="28"/>
+          <w:lang w:val="ru-RU"/>
+        </w:rPr>
+        <w:t xml:space="preserve">. В </w:t>
+      </w:r>
+      <w:r>
+        <w:rPr>
+          <w:szCs w:val="28"/>
+          <w:lang w:val="ru-RU"/>
+        </w:rPr>
+        <w:t>[</w:t>
+      </w:r>
+      <w:r>
+        <w:rPr>
+          <w:szCs w:val="28"/>
+          <w:lang w:val="ru-RU"/>
+        </w:rPr>
+        <w:fldChar w:fldCharType="begin"/>
+      </w:r>
+      <w:r>
+        <w:rPr>
+          <w:szCs w:val="28"/>
+          <w:lang w:val="ru-RU"/>
+        </w:rPr>
+        <w:instrText xml:space="preserve"> REF _Ref38615491 \r \h </w:instrText>
+      </w:r>
+      <w:r>
+        <w:rPr>
+          <w:szCs w:val="28"/>
+          <w:lang w:val="ru-RU"/>
+        </w:rPr>
+      </w:r>
+      <w:r>
+        <w:rPr>
+          <w:szCs w:val="28"/>
+          <w:lang w:val="ru-RU"/>
+        </w:rPr>
+        <w:fldChar w:fldCharType="separate"/>
+      </w:r>
+      <w:r>
+        <w:rPr>
+          <w:szCs w:val="28"/>
+          <w:lang w:val="ru-RU"/>
+        </w:rPr>
+        <w:t>5</w:t>
+      </w:r>
+      <w:r>
+        <w:rPr>
+          <w:szCs w:val="28"/>
+          <w:lang w:val="ru-RU"/>
+        </w:rPr>
+        <w:fldChar w:fldCharType="end"/>
+      </w:r>
+      <w:r>
+        <w:rPr>
+          <w:szCs w:val="28"/>
+          <w:lang w:val="ru-RU"/>
+        </w:rPr>
+        <w:t xml:space="preserve">] </w:t>
+      </w:r>
+      <w:r>
+        <w:rPr>
+          <w:szCs w:val="28"/>
+          <w:lang w:val="ru-RU"/>
+        </w:rPr>
+        <w:t>показано как данная метрика в совокупности с метрикой сложности и других метрик активных разработок связана с уязвимостью программного обеспечения.</w:t>
+      </w:r>
+      <w:r>
+        <w:rPr>
+          <w:szCs w:val="28"/>
+          <w:lang w:val="ru-RU"/>
+        </w:rPr>
+        <w:t xml:space="preserve"> </w:t>
+      </w:r>
+      <w:r>
+        <w:rPr>
+          <w:szCs w:val="28"/>
+          <w:lang w:val="ru-RU"/>
+        </w:rPr>
+        <w:t xml:space="preserve">Дальнейшая модификация этой метрики предложена </w:t>
+      </w:r>
+      <w:r>
+        <w:rPr>
+          <w:szCs w:val="28"/>
+          <w:lang w:val="ru-RU"/>
+        </w:rPr>
+        <w:t>[</w:t>
+      </w:r>
+      <w:r>
+        <w:rPr>
+          <w:szCs w:val="28"/>
+          <w:lang w:val="ru-RU"/>
+        </w:rPr>
+        <w:fldChar w:fldCharType="begin"/>
+      </w:r>
+      <w:r>
+        <w:rPr>
+          <w:szCs w:val="28"/>
+          <w:lang w:val="ru-RU"/>
+        </w:rPr>
+        <w:instrText xml:space="preserve"> REF _Ref38616152 \r \h </w:instrText>
+      </w:r>
+      <w:r>
+        <w:rPr>
+          <w:szCs w:val="28"/>
+          <w:lang w:val="ru-RU"/>
+        </w:rPr>
+      </w:r>
+      <w:r>
+        <w:rPr>
+          <w:szCs w:val="28"/>
+          <w:lang w:val="ru-RU"/>
+        </w:rPr>
+        <w:fldChar w:fldCharType="separate"/>
+      </w:r>
+      <w:r>
+        <w:rPr>
+          <w:szCs w:val="28"/>
+          <w:lang w:val="ru-RU"/>
+        </w:rPr>
+        <w:t>7</w:t>
+      </w:r>
+      <w:r>
+        <w:rPr>
+          <w:szCs w:val="28"/>
+          <w:lang w:val="ru-RU"/>
+        </w:rPr>
+        <w:fldChar w:fldCharType="end"/>
+      </w:r>
+      <w:r>
+        <w:rPr>
+          <w:szCs w:val="28"/>
+          <w:lang w:val="ru-RU"/>
+        </w:rPr>
+        <w:t>]</w:t>
+      </w:r>
+      <w:r>
+        <w:rPr>
+          <w:szCs w:val="28"/>
+          <w:lang w:val="ru-RU"/>
+        </w:rPr>
+        <w:t>, принимающая во внимание социально – технические аспекты.</w:t>
+      </w:r>
+    </w:p>
+    <w:p>
+      <w:pPr>
+        <w:rPr>
+          <w:szCs w:val="28"/>
+          <w:lang w:val="ru-RU"/>
+        </w:rPr>
+      </w:pPr>
+      <w:r>
+        <w:rPr>
+          <w:szCs w:val="28"/>
+          <w:lang w:val="ru-RU"/>
+        </w:rPr>
+        <w:t xml:space="preserve">В </w:t>
+      </w:r>
+      <w:r>
+        <w:rPr>
+          <w:szCs w:val="28"/>
+          <w:lang w:val="ru-RU"/>
+        </w:rPr>
+        <w:t>[</w:t>
+      </w:r>
+      <w:r>
+        <w:rPr>
+          <w:szCs w:val="28"/>
+          <w:lang w:val="ru-RU"/>
+        </w:rPr>
+        <w:fldChar w:fldCharType="begin"/>
+      </w:r>
+      <w:r>
+        <w:rPr>
+          <w:szCs w:val="28"/>
+          <w:lang w:val="ru-RU"/>
+        </w:rPr>
+        <w:instrText xml:space="preserve"> REF _Ref38616553 \r \h </w:instrText>
+      </w:r>
+      <w:r>
+        <w:rPr>
+          <w:szCs w:val="28"/>
+          <w:lang w:val="ru-RU"/>
+        </w:rPr>
+      </w:r>
+      <w:r>
+        <w:rPr>
+          <w:szCs w:val="28"/>
+          <w:lang w:val="ru-RU"/>
+        </w:rPr>
+        <w:fldChar w:fldCharType="separate"/>
+      </w:r>
+      <w:r>
+        <w:rPr>
+          <w:szCs w:val="28"/>
+          <w:lang w:val="ru-RU"/>
+        </w:rPr>
+        <w:t>11</w:t>
+      </w:r>
+      <w:r>
+        <w:rPr>
+          <w:szCs w:val="28"/>
+          <w:lang w:val="ru-RU"/>
+        </w:rPr>
+        <w:fldChar w:fldCharType="end"/>
+      </w:r>
+      <w:r>
+        <w:rPr>
+          <w:szCs w:val="28"/>
+          <w:lang w:val="ru-RU"/>
+        </w:rPr>
+        <w:t>]</w:t>
+      </w:r>
+      <w:r>
+        <w:rPr>
+          <w:szCs w:val="28"/>
+          <w:lang w:val="ru-RU"/>
+        </w:rPr>
+        <w:t xml:space="preserve"> сделан сравнительный анализ из 17 метрик для понимания их эффективности в предсказании дефектов программного обеспечения.</w:t>
+      </w:r>
+    </w:p>
+    <w:p>
+      <w:pPr>
+        <w:rPr>
+          <w:szCs w:val="28"/>
+          <w:lang w:val="ru-RU"/>
+        </w:rPr>
+      </w:pPr>
+      <w:r>
+        <w:rPr>
+          <w:szCs w:val="28"/>
+          <w:lang w:val="ru-RU"/>
+        </w:rPr>
+        <w:t xml:space="preserve">В </w:t>
+      </w:r>
+      <w:r>
+        <w:rPr>
+          <w:szCs w:val="28"/>
+          <w:lang w:val="ru-RU"/>
+        </w:rPr>
+        <w:t>[</w:t>
+      </w:r>
+      <w:r>
+        <w:rPr>
+          <w:szCs w:val="28"/>
+        </w:rPr>
+        <w:fldChar w:fldCharType="begin"/>
+      </w:r>
+      <w:r>
+        <w:rPr>
+          <w:szCs w:val="28"/>
+          <w:lang w:val="ru-RU"/>
+        </w:rPr>
+        <w:instrText xml:space="preserve"> </w:instrText>
+      </w:r>
+      <w:r>
+        <w:rPr>
+          <w:szCs w:val="28"/>
+        </w:rPr>
+        <w:instrText>REF</w:instrText>
+      </w:r>
+      <w:r>
+        <w:rPr>
+          <w:szCs w:val="28"/>
+          <w:lang w:val="ru-RU"/>
+        </w:rPr>
+        <w:instrText xml:space="preserve"> _</w:instrText>
+      </w:r>
+      <w:r>
+        <w:rPr>
+          <w:szCs w:val="28"/>
+        </w:rPr>
+        <w:instrText>Ref</w:instrText>
+      </w:r>
+      <w:r>
+        <w:rPr>
+          <w:szCs w:val="28"/>
+          <w:lang w:val="ru-RU"/>
+        </w:rPr>
+        <w:instrText>38618444 \</w:instrText>
+      </w:r>
+      <w:r>
+        <w:rPr>
+          <w:szCs w:val="28"/>
+        </w:rPr>
+        <w:instrText>r</w:instrText>
+      </w:r>
+      <w:r>
+        <w:rPr>
+          <w:szCs w:val="28"/>
+          <w:lang w:val="ru-RU"/>
+        </w:rPr>
+        <w:instrText xml:space="preserve"> \</w:instrText>
+      </w:r>
+      <w:r>
+        <w:rPr>
+          <w:szCs w:val="28"/>
+        </w:rPr>
+        <w:instrText>h</w:instrText>
+      </w:r>
+      <w:r>
+        <w:rPr>
+          <w:szCs w:val="28"/>
+          <w:lang w:val="ru-RU"/>
+        </w:rPr>
+        <w:instrText xml:space="preserve"> </w:instrText>
+      </w:r>
+      <w:r>
+        <w:rPr>
+          <w:szCs w:val="28"/>
+        </w:rPr>
+      </w:r>
+      <w:r>
+        <w:rPr>
+          <w:szCs w:val="28"/>
+        </w:rPr>
+        <w:fldChar w:fldCharType="separate"/>
+      </w:r>
+      <w:r>
+        <w:rPr>
+          <w:szCs w:val="28"/>
+          <w:lang w:val="ru-RU"/>
+        </w:rPr>
+        <w:t>12</w:t>
+      </w:r>
+      <w:r>
+        <w:rPr>
+          <w:szCs w:val="28"/>
+        </w:rPr>
+        <w:fldChar w:fldCharType="end"/>
+      </w:r>
+      <w:r>
+        <w:rPr>
+          <w:szCs w:val="28"/>
+          <w:lang w:val="ru-RU"/>
+        </w:rPr>
+        <w:t>]</w:t>
+      </w:r>
+      <w:r>
+        <w:rPr>
+          <w:szCs w:val="28"/>
+          <w:lang w:val="ru-RU"/>
+        </w:rPr>
+        <w:t xml:space="preserve"> представлен детальный анализ существующих метрик и предлагается новая, показывающая насколько близки друг к другу разработчики и насколько крепко они формируют пары между собой, вычисляемая через историю фиксаций кода </w:t>
+      </w:r>
+      <w:proofErr w:type="spellStart"/>
+      <w:r>
+        <w:rPr>
+          <w:szCs w:val="28"/>
+        </w:rPr>
+        <w:t>Git</w:t>
+      </w:r>
+      <w:proofErr w:type="spellEnd"/>
+      <w:r>
+        <w:rPr>
+          <w:szCs w:val="28"/>
+          <w:lang w:val="ru-RU"/>
+        </w:rPr>
+        <w:t xml:space="preserve"> </w:t>
+      </w:r>
+      <w:r>
+        <w:rPr>
+          <w:szCs w:val="28"/>
+          <w:lang w:val="ru-RU"/>
+        </w:rPr>
+        <w:t>репозиториев.</w:t>
+      </w:r>
+    </w:p>
+    <w:p>
+      <w:pPr>
+        <w:rPr>
+          <w:szCs w:val="28"/>
+          <w:lang w:val="ru-RU"/>
+        </w:rPr>
+      </w:pPr>
+      <w:r>
+        <w:rPr>
+          <w:szCs w:val="28"/>
+          <w:lang w:val="ru-RU"/>
+        </w:rPr>
+        <w:t>В отличие от метрик исходного кода, объек</w:t>
+      </w:r>
+      <w:r>
+        <w:rPr>
+          <w:szCs w:val="28"/>
+          <w:lang w:val="ru-RU"/>
+        </w:rPr>
+        <w:t>тно-ориентированных метрик и CK</w:t>
+      </w:r>
+      <w:r>
+        <w:rPr>
+          <w:szCs w:val="28"/>
+          <w:lang w:val="ru-RU"/>
+        </w:rPr>
+        <w:t xml:space="preserve"> </w:t>
+      </w:r>
+      <w:r>
+        <w:rPr>
+          <w:szCs w:val="28"/>
+          <w:lang w:val="ru-RU"/>
+        </w:rPr>
+        <w:t>метрик</w:t>
+      </w:r>
+      <w:r>
+        <w:rPr>
+          <w:szCs w:val="28"/>
+          <w:lang w:val="ru-RU"/>
+        </w:rPr>
+        <w:t xml:space="preserve"> </w:t>
+      </w:r>
+      <w:r>
+        <w:rPr>
+          <w:szCs w:val="28"/>
+          <w:lang w:val="ru-RU"/>
+        </w:rPr>
+        <w:t>(</w:t>
+      </w:r>
+      <w:r>
+        <w:rPr>
+          <w:szCs w:val="28"/>
+          <w:lang w:val="ru-RU"/>
+        </w:rPr>
+        <w:t>[</w:t>
+      </w:r>
+      <w:r>
+        <w:rPr>
+          <w:szCs w:val="28"/>
+          <w:lang w:val="ru-RU"/>
+        </w:rPr>
+        <w:fldChar w:fldCharType="begin"/>
+      </w:r>
+      <w:r>
+        <w:rPr>
+          <w:szCs w:val="28"/>
+          <w:lang w:val="ru-RU"/>
+        </w:rPr>
+        <w:instrText xml:space="preserve"> REF _Ref39145681 \r \h </w:instrText>
+      </w:r>
+      <w:r>
+        <w:rPr>
+          <w:szCs w:val="28"/>
+          <w:lang w:val="ru-RU"/>
+        </w:rPr>
+      </w:r>
+      <w:r>
+        <w:rPr>
+          <w:szCs w:val="28"/>
+          <w:lang w:val="ru-RU"/>
+        </w:rPr>
+        <w:fldChar w:fldCharType="separate"/>
+      </w:r>
+      <w:r>
+        <w:rPr>
+          <w:szCs w:val="28"/>
+          <w:lang w:val="ru-RU"/>
+        </w:rPr>
+        <w:t>13</w:t>
+      </w:r>
+      <w:r>
+        <w:rPr>
+          <w:szCs w:val="28"/>
+          <w:lang w:val="ru-RU"/>
+        </w:rPr>
+        <w:fldChar w:fldCharType="end"/>
+      </w:r>
+      <w:r>
+        <w:rPr>
+          <w:szCs w:val="28"/>
+          <w:lang w:val="ru-RU"/>
+        </w:rPr>
+        <w:t>], [</w:t>
+      </w:r>
+      <w:r>
+        <w:rPr>
+          <w:szCs w:val="28"/>
+          <w:lang w:val="ru-RU"/>
+        </w:rPr>
+        <w:fldChar w:fldCharType="begin"/>
+      </w:r>
+      <w:r>
+        <w:rPr>
+          <w:szCs w:val="28"/>
+          <w:lang w:val="ru-RU"/>
+        </w:rPr>
+        <w:instrText xml:space="preserve"> REF _Ref39145686 \r \h </w:instrText>
+      </w:r>
+      <w:r>
+        <w:rPr>
+          <w:szCs w:val="28"/>
+          <w:lang w:val="ru-RU"/>
+        </w:rPr>
+      </w:r>
+      <w:r>
+        <w:rPr>
+          <w:szCs w:val="28"/>
+          <w:lang w:val="ru-RU"/>
+        </w:rPr>
+        <w:fldChar w:fldCharType="separate"/>
+      </w:r>
+      <w:r>
+        <w:rPr>
+          <w:szCs w:val="28"/>
+          <w:lang w:val="ru-RU"/>
+        </w:rPr>
+        <w:t>14</w:t>
+      </w:r>
+      <w:r>
+        <w:rPr>
+          <w:szCs w:val="28"/>
+          <w:lang w:val="ru-RU"/>
+        </w:rPr>
+        <w:fldChar w:fldCharType="end"/>
+      </w:r>
+      <w:r>
+        <w:rPr>
+          <w:szCs w:val="28"/>
+          <w:lang w:val="ru-RU"/>
+        </w:rPr>
+        <w:t>]</w:t>
+      </w:r>
+      <w:r>
+        <w:rPr>
+          <w:szCs w:val="28"/>
+          <w:lang w:val="ru-RU"/>
+        </w:rPr>
+        <w:t>)</w:t>
+      </w:r>
+      <w:r>
+        <w:rPr>
+          <w:szCs w:val="28"/>
+          <w:lang w:val="ru-RU"/>
+        </w:rPr>
+        <w:t>, метрики изменения не касаются</w:t>
+      </w:r>
+      <w:r>
+        <w:rPr>
+          <w:szCs w:val="28"/>
+          <w:lang w:val="ru-RU"/>
+        </w:rPr>
+        <w:t xml:space="preserve"> </w:t>
+      </w:r>
+      <w:r>
+        <w:rPr>
+          <w:szCs w:val="28"/>
+          <w:lang w:val="ru-RU"/>
+        </w:rPr>
+        <w:t>содержимого исходных файлов, а работают с историей</w:t>
+      </w:r>
+      <w:r>
+        <w:rPr>
+          <w:szCs w:val="28"/>
+          <w:lang w:val="ru-RU"/>
+        </w:rPr>
+        <w:t xml:space="preserve"> изменений</w:t>
+      </w:r>
+      <w:r>
+        <w:rPr>
+          <w:szCs w:val="28"/>
+          <w:lang w:val="ru-RU"/>
+        </w:rPr>
+        <w:t xml:space="preserve"> </w:t>
+      </w:r>
+      <w:r>
+        <w:rPr>
+          <w:szCs w:val="28"/>
+          <w:lang w:val="ru-RU"/>
+        </w:rPr>
+        <w:t>кода с течением времени</w:t>
+      </w:r>
+      <w:r>
+        <w:rPr>
+          <w:szCs w:val="28"/>
+          <w:lang w:val="ru-RU"/>
+        </w:rPr>
+        <w:t xml:space="preserve">. </w:t>
+      </w:r>
+      <w:r>
+        <w:rPr>
+          <w:szCs w:val="28"/>
+          <w:lang w:val="ru-RU"/>
+        </w:rPr>
+        <w:t>Одним</w:t>
+      </w:r>
+      <w:r>
+        <w:rPr>
+          <w:szCs w:val="28"/>
+          <w:lang w:val="ru-RU"/>
+        </w:rPr>
+        <w:t xml:space="preserve"> из </w:t>
+      </w:r>
+      <w:r>
+        <w:rPr>
+          <w:szCs w:val="28"/>
+          <w:lang w:val="ru-RU"/>
+        </w:rPr>
+        <w:t xml:space="preserve">неиспоримых </w:t>
+      </w:r>
+      <w:r>
+        <w:rPr>
+          <w:szCs w:val="28"/>
+          <w:lang w:val="ru-RU"/>
+        </w:rPr>
+        <w:t xml:space="preserve">преимуществ использования метрик изменения </w:t>
+      </w:r>
+      <w:r>
+        <w:rPr>
+          <w:szCs w:val="28"/>
+          <w:lang w:val="ru-RU"/>
+        </w:rPr>
+        <w:t>по сравнению с метриками исходного кода</w:t>
+      </w:r>
+      <w:r>
+        <w:rPr>
+          <w:szCs w:val="28"/>
+          <w:lang w:val="ru-RU"/>
+        </w:rPr>
+        <w:t xml:space="preserve"> в том, что они не зависят от </w:t>
+      </w:r>
+      <w:r>
+        <w:rPr>
+          <w:szCs w:val="28"/>
+          <w:lang w:val="ru-RU"/>
+        </w:rPr>
+        <w:t>конк</w:t>
+      </w:r>
+      <w:r>
+        <w:rPr>
+          <w:szCs w:val="28"/>
+          <w:lang w:val="ru-RU"/>
+        </w:rPr>
+        <w:t>ретного языка программирования.</w:t>
+      </w:r>
+    </w:p>
+    <w:p>
+      <w:pPr>
+        <w:rPr>
+          <w:szCs w:val="28"/>
+          <w:lang w:val="ru-RU"/>
+        </w:rPr>
+      </w:pPr>
+      <w:r>
+        <w:rPr>
+          <w:szCs w:val="28"/>
+          <w:lang w:val="ru-RU"/>
+        </w:rPr>
+        <w:t xml:space="preserve">В </w:t>
+      </w:r>
+      <w:r>
+        <w:rPr>
+          <w:szCs w:val="28"/>
+          <w:lang w:val="ru-RU"/>
+        </w:rPr>
+        <w:t>[</w:t>
+      </w:r>
+      <w:r>
+        <w:rPr>
+          <w:szCs w:val="28"/>
+          <w:lang w:val="ru-RU"/>
+        </w:rPr>
+        <w:fldChar w:fldCharType="begin"/>
+      </w:r>
+      <w:r>
+        <w:rPr>
+          <w:szCs w:val="28"/>
+          <w:lang w:val="ru-RU"/>
+        </w:rPr>
+        <w:instrText xml:space="preserve"> REF _Ref40178652 \r \h </w:instrText>
+      </w:r>
+      <w:r>
+        <w:rPr>
+          <w:szCs w:val="28"/>
+          <w:lang w:val="ru-RU"/>
+        </w:rPr>
+      </w:r>
+      <w:r>
+        <w:rPr>
+          <w:szCs w:val="28"/>
+          <w:lang w:val="ru-RU"/>
+        </w:rPr>
+        <w:fldChar w:fldCharType="separate"/>
+      </w:r>
+      <w:r>
+        <w:rPr>
+          <w:szCs w:val="28"/>
+          <w:lang w:val="ru-RU"/>
+        </w:rPr>
+        <w:t>15</w:t>
+      </w:r>
+      <w:r>
+        <w:rPr>
+          <w:szCs w:val="28"/>
+          <w:lang w:val="ru-RU"/>
+        </w:rPr>
+        <w:fldChar w:fldCharType="end"/>
+      </w:r>
+      <w:r>
+        <w:rPr>
+          <w:szCs w:val="28"/>
+          <w:lang w:val="ru-RU"/>
+        </w:rPr>
+        <w:t xml:space="preserve">] </w:t>
+      </w:r>
+      <w:r>
+        <w:rPr>
+          <w:szCs w:val="28"/>
+          <w:lang w:val="ru-RU"/>
+        </w:rPr>
+        <w:t xml:space="preserve">предпринята попытка построения инструмента сбора </w:t>
+      </w:r>
+      <w:r>
+        <w:rPr>
+          <w:szCs w:val="28"/>
+          <w:lang w:val="ru-RU"/>
+        </w:rPr>
+        <w:t>информации о изменениях файлов.</w:t>
+      </w:r>
+    </w:p>
+    <w:p>
+      <w:pPr>
+        <w:rPr>
+          <w:szCs w:val="28"/>
+          <w:lang w:val="ru-RU"/>
+        </w:rPr>
+      </w:pPr>
+      <w:r>
+        <w:rPr>
+          <w:szCs w:val="28"/>
+          <w:lang w:val="ru-RU"/>
+        </w:rPr>
+        <w:t xml:space="preserve">Предлагаемая в данной работе метрика показывает насколько велика разница между часто и редко обновляемыми файлами одного репозитория. Она подтверждает гипотезу, что большое количество старого кода </w:t>
+      </w:r>
+      <w:r>
+        <w:rPr>
+          <w:szCs w:val="28"/>
+          <w:lang w:val="ru-RU"/>
+        </w:rPr>
+        <w:t>(</w:t>
+      </w:r>
+      <w:r>
+        <w:rPr>
+          <w:szCs w:val="28"/>
+          <w:lang w:val="ru-RU"/>
+        </w:rPr>
+        <w:t>редко изменяемых файлов) является индикатором проблемы трансформации знаний о проекте.</w:t>
+      </w:r>
+    </w:p>
+    <w:p>
+      <w:pPr>
+        <w:pStyle w:val="Heading1"/>
+        <w:rPr>
+          <w:lang w:val="ru-RU"/>
+        </w:rPr>
+      </w:pPr>
+      <w:bookmarkStart w:id="14" w:name="_Toc39764648"/>
+      <w:r>
+        <w:rPr>
+          <w:lang w:val="ru-RU"/>
+        </w:rPr>
+        <w:t>Количественная оценка качества исходного кода репозитория</w:t>
+      </w:r>
       <w:bookmarkEnd w:id="14"/>
-      <w:r>
-        <w:rPr>
-          <w:szCs w:val="28"/>
-          <w:lang w:val="ru-RU"/>
-        </w:rPr>
-        <w:t xml:space="preserve"> кода (добавленные, измененные и удаленные) за все время существования проекта </w:t>
-      </w:r>
-      <w:r>
-        <w:rPr>
-          <w:szCs w:val="28"/>
-          <w:lang w:val="ru-RU"/>
-        </w:rPr>
-        <w:t>[</w:t>
-      </w:r>
-      <w:r>
-        <w:rPr>
-          <w:szCs w:val="28"/>
-          <w:lang w:val="ru-RU"/>
-        </w:rPr>
-        <w:fldChar w:fldCharType="begin"/>
-      </w:r>
-      <w:r>
-        <w:rPr>
-          <w:szCs w:val="28"/>
-          <w:lang w:val="ru-RU"/>
-        </w:rPr>
-        <w:instrText xml:space="preserve"> REF  _Ref38615254 \h \r </w:instrText>
-      </w:r>
-      <w:r>
-        <w:rPr>
-          <w:szCs w:val="28"/>
-          <w:lang w:val="ru-RU"/>
-        </w:rPr>
-      </w:r>
-      <w:r>
-        <w:rPr>
-          <w:szCs w:val="28"/>
-          <w:lang w:val="ru-RU"/>
-        </w:rPr>
-        <w:fldChar w:fldCharType="separate"/>
-      </w:r>
-      <w:r>
-        <w:rPr>
-          <w:szCs w:val="28"/>
-          <w:lang w:val="ru-RU"/>
-        </w:rPr>
-        <w:t>8</w:t>
-      </w:r>
-      <w:r>
-        <w:rPr>
-          <w:szCs w:val="28"/>
-          <w:lang w:val="ru-RU"/>
-        </w:rPr>
-        <w:fldChar w:fldCharType="end"/>
-      </w:r>
-      <w:r>
-        <w:rPr>
-          <w:szCs w:val="28"/>
-          <w:lang w:val="ru-RU"/>
-        </w:rPr>
-        <w:t>]</w:t>
-      </w:r>
-      <w:r>
-        <w:rPr>
-          <w:szCs w:val="28"/>
-          <w:lang w:val="ru-RU"/>
-        </w:rPr>
-        <w:t xml:space="preserve">. В </w:t>
-      </w:r>
-      <w:r>
-        <w:rPr>
-          <w:szCs w:val="28"/>
-          <w:lang w:val="ru-RU"/>
-        </w:rPr>
-        <w:t>[</w:t>
-      </w:r>
-      <w:r>
-        <w:rPr>
-          <w:szCs w:val="28"/>
-          <w:lang w:val="ru-RU"/>
-        </w:rPr>
-        <w:fldChar w:fldCharType="begin"/>
-      </w:r>
-      <w:r>
-        <w:rPr>
-          <w:szCs w:val="28"/>
-          <w:lang w:val="ru-RU"/>
-        </w:rPr>
-        <w:instrText xml:space="preserve"> REF _Ref38615491 \r \h </w:instrText>
-      </w:r>
-      <w:r>
-        <w:rPr>
-          <w:szCs w:val="28"/>
-          <w:lang w:val="ru-RU"/>
-        </w:rPr>
-      </w:r>
-      <w:r>
-        <w:rPr>
-          <w:szCs w:val="28"/>
-          <w:lang w:val="ru-RU"/>
-        </w:rPr>
-        <w:fldChar w:fldCharType="separate"/>
-      </w:r>
-      <w:r>
-        <w:rPr>
-          <w:szCs w:val="28"/>
-          <w:lang w:val="ru-RU"/>
-        </w:rPr>
-        <w:t>5</w:t>
-      </w:r>
-      <w:r>
-        <w:rPr>
-          <w:szCs w:val="28"/>
-          <w:lang w:val="ru-RU"/>
-        </w:rPr>
-        <w:fldChar w:fldCharType="end"/>
-      </w:r>
-      <w:r>
-        <w:rPr>
-          <w:szCs w:val="28"/>
-          <w:lang w:val="ru-RU"/>
-        </w:rPr>
-        <w:t xml:space="preserve">] </w:t>
-      </w:r>
-      <w:r>
-        <w:rPr>
-          <w:szCs w:val="28"/>
-          <w:lang w:val="ru-RU"/>
-        </w:rPr>
-        <w:t>показано как данная метрика в совокупности с метрикой сложности и других метрик активных разработок связана с уязвимостью программного обеспечения.</w:t>
-      </w:r>
-      <w:r>
-        <w:rPr>
-          <w:szCs w:val="28"/>
-          <w:lang w:val="ru-RU"/>
-        </w:rPr>
-        <w:t xml:space="preserve"> </w:t>
-      </w:r>
-      <w:r>
-        <w:rPr>
-          <w:szCs w:val="28"/>
-          <w:lang w:val="ru-RU"/>
-        </w:rPr>
-        <w:t xml:space="preserve">Дальнейшая модификация этой метрики предложена </w:t>
-      </w:r>
-      <w:r>
-        <w:rPr>
-          <w:szCs w:val="28"/>
-          <w:lang w:val="ru-RU"/>
-        </w:rPr>
-        <w:t>[</w:t>
-      </w:r>
-      <w:r>
-        <w:rPr>
-          <w:szCs w:val="28"/>
-          <w:lang w:val="ru-RU"/>
-        </w:rPr>
-        <w:fldChar w:fldCharType="begin"/>
-      </w:r>
-      <w:r>
-        <w:rPr>
-          <w:szCs w:val="28"/>
-          <w:lang w:val="ru-RU"/>
-        </w:rPr>
-        <w:instrText xml:space="preserve"> REF _Ref38616152 \r \h </w:instrText>
-      </w:r>
-      <w:r>
-        <w:rPr>
-          <w:szCs w:val="28"/>
-          <w:lang w:val="ru-RU"/>
-        </w:rPr>
-      </w:r>
-      <w:r>
-        <w:rPr>
-          <w:szCs w:val="28"/>
-          <w:lang w:val="ru-RU"/>
-        </w:rPr>
-        <w:fldChar w:fldCharType="separate"/>
-      </w:r>
-      <w:r>
-        <w:rPr>
-          <w:szCs w:val="28"/>
-          <w:lang w:val="ru-RU"/>
-        </w:rPr>
-        <w:t>7</w:t>
-      </w:r>
-      <w:r>
-        <w:rPr>
-          <w:szCs w:val="28"/>
-          <w:lang w:val="ru-RU"/>
-        </w:rPr>
-        <w:fldChar w:fldCharType="end"/>
-      </w:r>
-      <w:r>
-        <w:rPr>
-          <w:szCs w:val="28"/>
-          <w:lang w:val="ru-RU"/>
-        </w:rPr>
-        <w:t>]</w:t>
-      </w:r>
-      <w:r>
-        <w:rPr>
-          <w:szCs w:val="28"/>
-          <w:lang w:val="ru-RU"/>
-        </w:rPr>
-        <w:t>, принимающая во внимание социально – технические аспекты.</w:t>
-      </w:r>
-    </w:p>
-    <w:p>
-      <w:pPr>
-        <w:rPr>
-          <w:szCs w:val="28"/>
-          <w:lang w:val="ru-RU"/>
-        </w:rPr>
-      </w:pPr>
-      <w:r>
-        <w:rPr>
-          <w:szCs w:val="28"/>
-          <w:lang w:val="ru-RU"/>
-        </w:rPr>
-        <w:t xml:space="preserve">В </w:t>
-      </w:r>
-      <w:r>
-        <w:rPr>
-          <w:szCs w:val="28"/>
-          <w:lang w:val="ru-RU"/>
-        </w:rPr>
-        <w:t>[</w:t>
-      </w:r>
-      <w:r>
-        <w:rPr>
-          <w:szCs w:val="28"/>
-          <w:lang w:val="ru-RU"/>
-        </w:rPr>
-        <w:fldChar w:fldCharType="begin"/>
-      </w:r>
-      <w:r>
-        <w:rPr>
-          <w:szCs w:val="28"/>
-          <w:lang w:val="ru-RU"/>
-        </w:rPr>
-        <w:instrText xml:space="preserve"> REF _Ref38616553 \r \h </w:instrText>
-      </w:r>
-      <w:r>
-        <w:rPr>
-          <w:szCs w:val="28"/>
-          <w:lang w:val="ru-RU"/>
-        </w:rPr>
-      </w:r>
-      <w:r>
-        <w:rPr>
-          <w:szCs w:val="28"/>
-          <w:lang w:val="ru-RU"/>
-        </w:rPr>
-        <w:fldChar w:fldCharType="separate"/>
-      </w:r>
-      <w:r>
-        <w:rPr>
-          <w:szCs w:val="28"/>
-          <w:lang w:val="ru-RU"/>
-        </w:rPr>
-        <w:t>11</w:t>
-      </w:r>
-      <w:r>
-        <w:rPr>
-          <w:szCs w:val="28"/>
-          <w:lang w:val="ru-RU"/>
-        </w:rPr>
-        <w:fldChar w:fldCharType="end"/>
-      </w:r>
-      <w:r>
-        <w:rPr>
-          <w:szCs w:val="28"/>
-          <w:lang w:val="ru-RU"/>
-        </w:rPr>
-        <w:t>]</w:t>
-      </w:r>
-      <w:r>
-        <w:rPr>
-          <w:szCs w:val="28"/>
-          <w:lang w:val="ru-RU"/>
-        </w:rPr>
-        <w:t xml:space="preserve"> сделан сравнительный анализ из 17 метрик для понимания их эффективности в предсказании дефектов программного обеспечения.</w:t>
-      </w:r>
-    </w:p>
-    <w:p>
-      <w:pPr>
-        <w:rPr>
-          <w:szCs w:val="28"/>
-          <w:lang w:val="ru-RU"/>
-        </w:rPr>
-      </w:pPr>
-      <w:r>
-        <w:rPr>
-          <w:szCs w:val="28"/>
-          <w:lang w:val="ru-RU"/>
-        </w:rPr>
-        <w:t xml:space="preserve">В </w:t>
-      </w:r>
-      <w:r>
-        <w:rPr>
-          <w:szCs w:val="28"/>
-          <w:lang w:val="ru-RU"/>
-        </w:rPr>
-        <w:t>[</w:t>
-      </w:r>
-      <w:r>
-        <w:rPr>
-          <w:szCs w:val="28"/>
-        </w:rPr>
-        <w:fldChar w:fldCharType="begin"/>
-      </w:r>
-      <w:r>
-        <w:rPr>
-          <w:szCs w:val="28"/>
-          <w:lang w:val="ru-RU"/>
-        </w:rPr>
-        <w:instrText xml:space="preserve"> </w:instrText>
-      </w:r>
-      <w:r>
-        <w:rPr>
-          <w:szCs w:val="28"/>
-        </w:rPr>
-        <w:instrText>REF</w:instrText>
-      </w:r>
-      <w:r>
-        <w:rPr>
-          <w:szCs w:val="28"/>
-          <w:lang w:val="ru-RU"/>
-        </w:rPr>
-        <w:instrText xml:space="preserve"> _</w:instrText>
-      </w:r>
-      <w:r>
-        <w:rPr>
-          <w:szCs w:val="28"/>
-        </w:rPr>
-        <w:instrText>Ref</w:instrText>
-      </w:r>
-      <w:r>
-        <w:rPr>
-          <w:szCs w:val="28"/>
-          <w:lang w:val="ru-RU"/>
-        </w:rPr>
-        <w:instrText>38618444 \</w:instrText>
-      </w:r>
-      <w:r>
-        <w:rPr>
-          <w:szCs w:val="28"/>
-        </w:rPr>
-        <w:instrText>r</w:instrText>
-      </w:r>
-      <w:r>
-        <w:rPr>
-          <w:szCs w:val="28"/>
-          <w:lang w:val="ru-RU"/>
-        </w:rPr>
-        <w:instrText xml:space="preserve"> \</w:instrText>
-      </w:r>
-      <w:r>
-        <w:rPr>
-          <w:szCs w:val="28"/>
-        </w:rPr>
-        <w:instrText>h</w:instrText>
-      </w:r>
-      <w:r>
-        <w:rPr>
-          <w:szCs w:val="28"/>
-          <w:lang w:val="ru-RU"/>
-        </w:rPr>
-        <w:instrText xml:space="preserve"> </w:instrText>
-      </w:r>
-      <w:r>
-        <w:rPr>
-          <w:szCs w:val="28"/>
-        </w:rPr>
-      </w:r>
-      <w:r>
-        <w:rPr>
-          <w:szCs w:val="28"/>
-        </w:rPr>
-        <w:fldChar w:fldCharType="separate"/>
-      </w:r>
-      <w:r>
-        <w:rPr>
-          <w:szCs w:val="28"/>
-          <w:lang w:val="ru-RU"/>
-        </w:rPr>
-        <w:t>12</w:t>
-      </w:r>
-      <w:r>
-        <w:rPr>
-          <w:szCs w:val="28"/>
-        </w:rPr>
-        <w:fldChar w:fldCharType="end"/>
-      </w:r>
-      <w:r>
-        <w:rPr>
-          <w:szCs w:val="28"/>
-          <w:lang w:val="ru-RU"/>
-        </w:rPr>
-        <w:t>]</w:t>
-      </w:r>
-      <w:r>
-        <w:rPr>
-          <w:szCs w:val="28"/>
-          <w:lang w:val="ru-RU"/>
-        </w:rPr>
-        <w:t xml:space="preserve"> представлен детальный анализ существующих метрик и предлагается новая, показывающая насколько близки друг к другу разработчики и насколько крепко они формируют пары между собой, вычисляемая через историю фиксаций кода </w:t>
-      </w:r>
-      <w:r>
-        <w:rPr>
-          <w:szCs w:val="28"/>
-        </w:rPr>
-        <w:t>Git</w:t>
-      </w:r>
-      <w:r>
-        <w:rPr>
-          <w:szCs w:val="28"/>
-          <w:lang w:val="ru-RU"/>
-        </w:rPr>
-        <w:t xml:space="preserve"> </w:t>
-      </w:r>
-      <w:r>
-        <w:rPr>
-          <w:szCs w:val="28"/>
-          <w:lang w:val="ru-RU"/>
-        </w:rPr>
-        <w:t>репозиториев.</w:t>
-      </w:r>
-    </w:p>
-    <w:p>
-      <w:pPr>
-        <w:rPr>
-          <w:szCs w:val="28"/>
-          <w:lang w:val="ru-RU"/>
-        </w:rPr>
-      </w:pPr>
-      <w:r>
-        <w:rPr>
-          <w:szCs w:val="28"/>
-          <w:lang w:val="ru-RU"/>
-        </w:rPr>
-        <w:t>В отличие от метрик исходного кода, объек</w:t>
-      </w:r>
-      <w:r>
-        <w:rPr>
-          <w:szCs w:val="28"/>
-          <w:lang w:val="ru-RU"/>
-        </w:rPr>
-        <w:t>тно-ориентированных метрик и CK</w:t>
-      </w:r>
-      <w:r>
-        <w:rPr>
-          <w:szCs w:val="28"/>
-          <w:lang w:val="ru-RU"/>
-        </w:rPr>
-        <w:t xml:space="preserve"> </w:t>
-      </w:r>
-      <w:r>
-        <w:rPr>
-          <w:szCs w:val="28"/>
-          <w:lang w:val="ru-RU"/>
-        </w:rPr>
-        <w:t>метрик</w:t>
-      </w:r>
-      <w:r>
-        <w:rPr>
-          <w:szCs w:val="28"/>
-          <w:lang w:val="ru-RU"/>
-        </w:rPr>
-        <w:t xml:space="preserve"> </w:t>
-      </w:r>
-      <w:r>
-        <w:rPr>
-          <w:szCs w:val="28"/>
-          <w:lang w:val="ru-RU"/>
-        </w:rPr>
-        <w:t>(</w:t>
-      </w:r>
-      <w:r>
-        <w:rPr>
-          <w:szCs w:val="28"/>
-          <w:lang w:val="ru-RU"/>
-        </w:rPr>
-        <w:t>[</w:t>
-      </w:r>
-      <w:r>
-        <w:rPr>
-          <w:szCs w:val="28"/>
-          <w:lang w:val="ru-RU"/>
-        </w:rPr>
-        <w:fldChar w:fldCharType="begin"/>
-      </w:r>
-      <w:r>
-        <w:rPr>
-          <w:szCs w:val="28"/>
-          <w:lang w:val="ru-RU"/>
-        </w:rPr>
-        <w:instrText xml:space="preserve"> REF _Ref39145681 \r \h </w:instrText>
-      </w:r>
-      <w:r>
-        <w:rPr>
-          <w:szCs w:val="28"/>
-          <w:lang w:val="ru-RU"/>
-        </w:rPr>
-      </w:r>
-      <w:r>
-        <w:rPr>
-          <w:szCs w:val="28"/>
-          <w:lang w:val="ru-RU"/>
-        </w:rPr>
-        <w:fldChar w:fldCharType="separate"/>
-      </w:r>
-      <w:r>
-        <w:rPr>
-          <w:szCs w:val="28"/>
-          <w:lang w:val="ru-RU"/>
-        </w:rPr>
-        <w:t>13</w:t>
-      </w:r>
-      <w:r>
-        <w:rPr>
-          <w:szCs w:val="28"/>
-          <w:lang w:val="ru-RU"/>
-        </w:rPr>
-        <w:fldChar w:fldCharType="end"/>
-      </w:r>
-      <w:r>
-        <w:rPr>
-          <w:szCs w:val="28"/>
-          <w:lang w:val="ru-RU"/>
-        </w:rPr>
-        <w:t>], [</w:t>
-      </w:r>
-      <w:r>
-        <w:rPr>
-          <w:szCs w:val="28"/>
-          <w:lang w:val="ru-RU"/>
-        </w:rPr>
-        <w:fldChar w:fldCharType="begin"/>
-      </w:r>
-      <w:r>
-        <w:rPr>
-          <w:szCs w:val="28"/>
-          <w:lang w:val="ru-RU"/>
-        </w:rPr>
-        <w:instrText xml:space="preserve"> REF _Ref39145686 \r \h </w:instrText>
-      </w:r>
-      <w:r>
-        <w:rPr>
-          <w:szCs w:val="28"/>
-          <w:lang w:val="ru-RU"/>
-        </w:rPr>
-      </w:r>
-      <w:r>
-        <w:rPr>
-          <w:szCs w:val="28"/>
-          <w:lang w:val="ru-RU"/>
-        </w:rPr>
-        <w:fldChar w:fldCharType="separate"/>
-      </w:r>
-      <w:r>
-        <w:rPr>
-          <w:szCs w:val="28"/>
-          <w:lang w:val="ru-RU"/>
-        </w:rPr>
-        <w:t>14</w:t>
-      </w:r>
-      <w:r>
-        <w:rPr>
-          <w:szCs w:val="28"/>
-          <w:lang w:val="ru-RU"/>
-        </w:rPr>
-        <w:fldChar w:fldCharType="end"/>
-      </w:r>
-      <w:r>
-        <w:rPr>
-          <w:szCs w:val="28"/>
-          <w:lang w:val="ru-RU"/>
-        </w:rPr>
-        <w:t>]</w:t>
-      </w:r>
-      <w:r>
-        <w:rPr>
-          <w:szCs w:val="28"/>
-          <w:lang w:val="ru-RU"/>
-        </w:rPr>
-        <w:t>)</w:t>
-      </w:r>
-      <w:r>
-        <w:rPr>
-          <w:szCs w:val="28"/>
-          <w:lang w:val="ru-RU"/>
-        </w:rPr>
-        <w:t>, метрики изменения не касаются</w:t>
-      </w:r>
-      <w:r>
-        <w:rPr>
-          <w:szCs w:val="28"/>
-          <w:lang w:val="ru-RU"/>
-        </w:rPr>
-        <w:t xml:space="preserve"> </w:t>
-      </w:r>
-      <w:r>
-        <w:rPr>
-          <w:szCs w:val="28"/>
-          <w:lang w:val="ru-RU"/>
-        </w:rPr>
-        <w:t>содержимого исходных файлов, а работают с историей</w:t>
-      </w:r>
-      <w:r>
-        <w:rPr>
-          <w:szCs w:val="28"/>
-          <w:lang w:val="ru-RU"/>
-        </w:rPr>
-        <w:t xml:space="preserve"> изменений</w:t>
-      </w:r>
-      <w:r>
-        <w:rPr>
-          <w:szCs w:val="28"/>
-          <w:lang w:val="ru-RU"/>
-        </w:rPr>
-        <w:t xml:space="preserve"> </w:t>
-      </w:r>
-      <w:r>
-        <w:rPr>
-          <w:szCs w:val="28"/>
-          <w:lang w:val="ru-RU"/>
-        </w:rPr>
-        <w:t>кода с течением времени</w:t>
-      </w:r>
-      <w:r>
-        <w:rPr>
-          <w:szCs w:val="28"/>
-          <w:lang w:val="ru-RU"/>
-        </w:rPr>
-        <w:t xml:space="preserve">. </w:t>
-      </w:r>
-      <w:r>
-        <w:rPr>
-          <w:szCs w:val="28"/>
-          <w:lang w:val="ru-RU"/>
-        </w:rPr>
-        <w:t>Одним</w:t>
-      </w:r>
-      <w:r>
-        <w:rPr>
-          <w:szCs w:val="28"/>
-          <w:lang w:val="ru-RU"/>
-        </w:rPr>
-        <w:t xml:space="preserve"> из </w:t>
-      </w:r>
-      <w:r>
-        <w:rPr>
-          <w:szCs w:val="28"/>
-          <w:lang w:val="ru-RU"/>
-        </w:rPr>
-        <w:t xml:space="preserve">неиспоримых </w:t>
-      </w:r>
-      <w:r>
-        <w:rPr>
-          <w:szCs w:val="28"/>
-          <w:lang w:val="ru-RU"/>
-        </w:rPr>
-        <w:t xml:space="preserve">преимуществ использования метрик изменения </w:t>
-      </w:r>
-      <w:r>
-        <w:rPr>
-          <w:szCs w:val="28"/>
-          <w:lang w:val="ru-RU"/>
-        </w:rPr>
-        <w:t>по сравнению с метриками исходного кода</w:t>
-      </w:r>
-      <w:r>
-        <w:rPr>
-          <w:szCs w:val="28"/>
-          <w:lang w:val="ru-RU"/>
-        </w:rPr>
-        <w:t xml:space="preserve"> в том, что они не зависят от </w:t>
-      </w:r>
-      <w:r>
-        <w:rPr>
-          <w:szCs w:val="28"/>
-          <w:lang w:val="ru-RU"/>
-        </w:rPr>
-        <w:t xml:space="preserve">конкретного языка программирования. Предлагаемая в данной работе метрика показывает насколько велика разница между часто и редко обновляемыми файлами одного репозитория. Она подтверждает гипотезу, что большое количество старого кода </w:t>
-      </w:r>
-      <w:r>
-        <w:rPr>
-          <w:szCs w:val="28"/>
-          <w:lang w:val="ru-RU"/>
-        </w:rPr>
-        <w:t>(</w:t>
-      </w:r>
-      <w:r>
-        <w:rPr>
-          <w:szCs w:val="28"/>
-          <w:lang w:val="ru-RU"/>
-        </w:rPr>
-        <w:t>редко изменяемых файлов) является индикатором проблемы трансформации знаний о проекте.</w:t>
-      </w:r>
-    </w:p>
-    <w:p>
-      <w:pPr>
-        <w:pStyle w:val="Heading1"/>
-        <w:rPr>
-          <w:lang w:val="ru-RU"/>
-        </w:rPr>
-      </w:pPr>
-      <w:bookmarkStart w:id="15" w:name="_Toc39764648"/>
-      <w:r>
-        <w:rPr>
-          <w:lang w:val="ru-RU"/>
-        </w:rPr>
-        <w:t>Количественная оценка качества исходного кода репозитория</w:t>
-      </w:r>
-      <w:bookmarkEnd w:id="15"/>
     </w:p>
     <w:p>
       <w:pPr>
@@ -5141,7 +5437,15 @@
           <w:szCs w:val="28"/>
           <w:lang w:val="ru-RU"/>
         </w:rPr>
-        <w:t>В случаях изменения пути и имени файла, все предылущие изменения относятся к новому файлу, таким образом не происходит ни единой потери информации о вносимых изменениях.</w:t>
+        <w:t xml:space="preserve">В случаях изменения пути и имени файла, все предылущие изменения относятся к новому файлу, таким образом не </w:t>
+      </w:r>
+      <w:r>
+        <w:rPr>
+          <w:szCs w:val="28"/>
+          <w:lang w:val="ru-RU"/>
+        </w:rPr>
+        <w:lastRenderedPageBreak/>
+        <w:t>происходит ни единой потери информации о вносимых изменениях.</w:t>
       </w:r>
     </w:p>
     <w:p>
@@ -5228,15 +5532,14 @@
           <w:lang w:val="ru-RU"/>
         </w:rPr>
       </w:pPr>
-      <w:bookmarkStart w:id="16" w:name="_Toc39764649"/>
-      <w:r>
-        <w:rPr>
-          <w:lang w:val="ru-RU"/>
-        </w:rPr>
-        <w:lastRenderedPageBreak/>
+      <w:bookmarkStart w:id="15" w:name="_Toc39764649"/>
+      <w:r>
+        <w:rPr>
+          <w:lang w:val="ru-RU"/>
+        </w:rPr>
         <w:t>Поиск взаимосвязей между метриками репозитория.</w:t>
       </w:r>
-      <w:bookmarkEnd w:id="16"/>
+      <w:bookmarkEnd w:id="15"/>
     </w:p>
     <w:p>
       <w:pPr>
@@ -5793,12 +6096,14 @@
           <w:lang w:val="ru-RU"/>
         </w:rPr>
       </w:pPr>
+      <w:proofErr w:type="gramStart"/>
       <w:r>
         <w:rPr>
           <w:szCs w:val="28"/>
         </w:rPr>
         <w:t>forks</w:t>
       </w:r>
+      <w:proofErr w:type="gramEnd"/>
       <w:r>
         <w:rPr>
           <w:szCs w:val="28"/>
@@ -5811,7 +6116,15 @@
           <w:szCs w:val="28"/>
           <w:lang w:val="ru-RU"/>
         </w:rPr>
-        <w:t>количество ответвлений проекта, используется разработчиками для работы в собственной ветке и последующих запросов на внесение изменений в исходный репозиторий. Чем больше подобных ответвлений, тем как правило больше разработчиков принимают участие в проекте и работа над репозиторием идет более активно</w:t>
+        <w:t xml:space="preserve">количество ответвлений проекта, используется разработчиками для работы в собственной ветке и последующих запросов на внесение изменений в исходный репозиторий. Чем больше подобных ответвлений, тем как </w:t>
+      </w:r>
+      <w:r>
+        <w:rPr>
+          <w:szCs w:val="28"/>
+          <w:lang w:val="ru-RU"/>
+        </w:rPr>
+        <w:lastRenderedPageBreak/>
+        <w:t>правило больше разработчиков принимают участие в проекте и работа над репозиторием идет более активно</w:t>
       </w:r>
       <w:r>
         <w:rPr>
@@ -5841,12 +6154,14 @@
           <w:lang w:val="ru-RU"/>
         </w:rPr>
       </w:pPr>
+      <w:proofErr w:type="gramStart"/>
       <w:r>
         <w:rPr>
           <w:szCs w:val="28"/>
         </w:rPr>
         <w:t>issues</w:t>
       </w:r>
+      <w:proofErr w:type="gramEnd"/>
       <w:r>
         <w:rPr>
           <w:szCs w:val="28"/>
@@ -5889,12 +6204,14 @@
           <w:lang w:val="ru-RU"/>
         </w:rPr>
       </w:pPr>
+      <w:proofErr w:type="gramStart"/>
       <w:r>
         <w:rPr>
           <w:szCs w:val="28"/>
         </w:rPr>
         <w:t>size</w:t>
       </w:r>
+      <w:proofErr w:type="gramEnd"/>
       <w:r>
         <w:rPr>
           <w:szCs w:val="28"/>
@@ -5930,12 +6247,14 @@
           <w:lang w:val="ru-RU"/>
         </w:rPr>
       </w:pPr>
+      <w:proofErr w:type="gramStart"/>
       <w:r>
         <w:rPr>
           <w:szCs w:val="28"/>
         </w:rPr>
         <w:t>stars</w:t>
       </w:r>
+      <w:proofErr w:type="gramEnd"/>
       <w:r>
         <w:rPr>
           <w:szCs w:val="28"/>
@@ -5971,12 +6290,14 @@
           <w:lang w:val="ru-RU"/>
         </w:rPr>
       </w:pPr>
+      <w:proofErr w:type="gramStart"/>
       <w:r>
         <w:rPr>
           <w:szCs w:val="28"/>
         </w:rPr>
         <w:t>subscribers</w:t>
       </w:r>
+      <w:proofErr w:type="gramEnd"/>
       <w:r>
         <w:rPr>
           <w:szCs w:val="28"/>
@@ -5989,15 +6310,7 @@
           <w:szCs w:val="28"/>
           <w:lang w:val="ru-RU"/>
         </w:rPr>
-        <w:t xml:space="preserve">подписчики проекта, как правило, люди, наиболее заинтересованные в получении новых версий и текущем </w:t>
-      </w:r>
-      <w:r>
-        <w:rPr>
-          <w:szCs w:val="28"/>
-          <w:lang w:val="ru-RU"/>
-        </w:rPr>
-        <w:lastRenderedPageBreak/>
-        <w:t>статусе проекта. Чем больше данный показатель, тем, как правило, проект более используемый на практике и более зрелый.</w:t>
+        <w:t>подписчики проекта, как правило, люди, наиболее заинтересованные в получении новых версий и текущем статусе проекта. Чем больше данный показатель, тем, как правило, проект более используемый на практике и более зрелый.</w:t>
       </w:r>
     </w:p>
     <w:p>
@@ -6133,14 +6446,14 @@
           <w:lang w:val="ru-RU"/>
         </w:rPr>
       </w:pPr>
-      <w:bookmarkStart w:id="17" w:name="_Toc39764650"/>
+      <w:bookmarkStart w:id="16" w:name="_Toc39764650"/>
       <w:r>
         <w:rPr>
           <w:lang w:val="ru-RU"/>
         </w:rPr>
         <w:t>Распределение статистики качества кода репозитория в зависимости от языка программирования.</w:t>
       </w:r>
-      <w:bookmarkEnd w:id="17"/>
+      <w:bookmarkEnd w:id="16"/>
     </w:p>
     <w:p>
       <w:pPr>
@@ -6163,9 +6476,11 @@
         </w:rPr>
         <w:t>(</w:t>
       </w:r>
+      <w:proofErr w:type="spellStart"/>
       <w:r>
         <w:t>Erlang</w:t>
       </w:r>
+      <w:proofErr w:type="spellEnd"/>
       <w:r>
         <w:rPr>
           <w:lang w:val="ru-RU"/>
@@ -6187,9 +6502,11 @@
         </w:rPr>
         <w:t xml:space="preserve">, </w:t>
       </w:r>
+      <w:proofErr w:type="spellStart"/>
       <w:r>
         <w:t>Kotlin</w:t>
       </w:r>
+      <w:proofErr w:type="spellEnd"/>
       <w:r>
         <w:rPr>
           <w:lang w:val="ru-RU"/>
@@ -6356,7 +6673,7 @@
           <w:lang w:val="ru-RU"/>
         </w:rPr>
       </w:pPr>
-      <w:bookmarkStart w:id="18" w:name="_Toc39764651"/>
+      <w:bookmarkStart w:id="17" w:name="_Toc39764651"/>
       <w:r>
         <w:rPr>
           <w:lang w:val="ru-RU"/>
@@ -6364,7 +6681,7 @@
         <w:lastRenderedPageBreak/>
         <w:t>Гистограмма распределения статистики качества кода репозитория.</w:t>
       </w:r>
-      <w:bookmarkEnd w:id="18"/>
+      <w:bookmarkEnd w:id="17"/>
     </w:p>
     <w:p>
       <w:pPr>
@@ -6432,14 +6749,14 @@
           <w:lang w:val="ru-RU"/>
         </w:rPr>
       </w:pPr>
-      <w:bookmarkStart w:id="19" w:name="_Toc39764652"/>
+      <w:bookmarkStart w:id="18" w:name="_Toc39764652"/>
       <w:r>
         <w:rPr>
           <w:lang w:val="ru-RU"/>
         </w:rPr>
         <w:t>Поиск взаимосвязей между волатильностью репозитория и качеством кода.</w:t>
       </w:r>
-      <w:bookmarkEnd w:id="19"/>
+      <w:bookmarkEnd w:id="18"/>
     </w:p>
     <w:p>
       <w:pPr>
@@ -6628,12 +6945,14 @@
       <w:pPr>
         <w:pStyle w:val="Heading1"/>
       </w:pPr>
-      <w:bookmarkStart w:id="20" w:name="_Toc39764653"/>
+      <w:bookmarkStart w:id="19" w:name="_Toc39764653"/>
+      <w:proofErr w:type="spellStart"/>
       <w:r>
         <w:lastRenderedPageBreak/>
         <w:t>Заключение</w:t>
       </w:r>
-      <w:bookmarkEnd w:id="20"/>
+      <w:bookmarkEnd w:id="19"/>
+      <w:proofErr w:type="spellEnd"/>
     </w:p>
     <w:p>
       <w:pPr>
@@ -6673,12 +6992,14 @@
         </w:rPr>
         <w:br w:type="page"/>
       </w:r>
-      <w:bookmarkStart w:id="21" w:name="_Toc39764654"/>
+      <w:bookmarkStart w:id="20" w:name="_Toc39764654"/>
+      <w:proofErr w:type="spellStart"/>
       <w:r>
         <w:lastRenderedPageBreak/>
         <w:t>Литература</w:t>
       </w:r>
-      <w:bookmarkEnd w:id="21"/>
+      <w:bookmarkEnd w:id="20"/>
+      <w:proofErr w:type="spellEnd"/>
     </w:p>
     <w:p>
       <w:pPr>
@@ -6699,7 +7020,7 @@
           <w:lang w:val="ru-RU"/>
         </w:rPr>
       </w:pPr>
-      <w:bookmarkStart w:id="22" w:name="_Ref38613892"/>
+      <w:bookmarkStart w:id="21" w:name="_Ref38613892"/>
       <w:r>
         <w:rPr>
           <w:szCs w:val="28"/>
@@ -6707,7 +7028,7 @@
         </w:rPr>
         <w:t>ТЕОРИЯ СТАТИСТИКИ. УЧЕБНИК. Под ред. Громыко Г.Л. М.: ИНФРА-М, 2010</w:t>
       </w:r>
-      <w:bookmarkEnd w:id="22"/>
+      <w:bookmarkEnd w:id="21"/>
     </w:p>
     <w:p>
       <w:pPr>
@@ -6727,12 +7048,20 @@
           <w:szCs w:val="28"/>
         </w:rPr>
       </w:pPr>
-      <w:bookmarkStart w:id="23" w:name="_Ref39146311"/>
-      <w:r>
-        <w:rPr>
-          <w:szCs w:val="28"/>
-        </w:rPr>
-        <w:t xml:space="preserve">Git Pocket </w:t>
+      <w:bookmarkStart w:id="22" w:name="_Ref39146311"/>
+      <w:proofErr w:type="spellStart"/>
+      <w:r>
+        <w:rPr>
+          <w:szCs w:val="28"/>
+        </w:rPr>
+        <w:t>Git</w:t>
+      </w:r>
+      <w:proofErr w:type="spellEnd"/>
+      <w:r>
+        <w:rPr>
+          <w:szCs w:val="28"/>
+        </w:rPr>
+        <w:t xml:space="preserve"> Pocket </w:t>
       </w:r>
       <w:r>
         <w:rPr>
@@ -6740,7 +7069,7 @@
         </w:rPr>
         <w:t>Guide: A Working Introduction, Richard E. Silverman, O'Reilly Media; 1st edition 2013</w:t>
       </w:r>
-      <w:bookmarkEnd w:id="23"/>
+      <w:bookmarkEnd w:id="22"/>
     </w:p>
     <w:p>
       <w:pPr>
@@ -6760,21 +7089,44 @@
           <w:szCs w:val="28"/>
         </w:rPr>
       </w:pPr>
-      <w:bookmarkStart w:id="24" w:name="_Ref39146313"/>
-      <w:r>
-        <w:rPr>
-          <w:szCs w:val="28"/>
-        </w:rPr>
-        <w:t xml:space="preserve">Pro Git, Scott Chacon, </w:t>
-      </w:r>
+      <w:bookmarkStart w:id="23" w:name="_Ref39146313"/>
+      <w:r>
+        <w:rPr>
+          <w:szCs w:val="28"/>
+        </w:rPr>
+        <w:t xml:space="preserve">Pro </w:t>
+      </w:r>
+      <w:proofErr w:type="spellStart"/>
+      <w:r>
+        <w:rPr>
+          <w:szCs w:val="28"/>
+        </w:rPr>
+        <w:t>Git</w:t>
+      </w:r>
+      <w:proofErr w:type="spellEnd"/>
+      <w:r>
+        <w:rPr>
+          <w:szCs w:val="28"/>
+        </w:rPr>
+        <w:t xml:space="preserve">, Scott Chacon, </w:t>
+      </w:r>
+      <w:proofErr w:type="spellStart"/>
       <w:r>
         <w:rPr>
           <w:rFonts w:hint="eastAsia"/>
           <w:szCs w:val="28"/>
         </w:rPr>
-        <w:t>Apress; 1st edition, 2009</w:t>
-      </w:r>
-      <w:bookmarkEnd w:id="24"/>
+        <w:t>Apress</w:t>
+      </w:r>
+      <w:proofErr w:type="spellEnd"/>
+      <w:r>
+        <w:rPr>
+          <w:rFonts w:hint="eastAsia"/>
+          <w:szCs w:val="28"/>
+        </w:rPr>
+        <w:t>; 1st edition, 2009</w:t>
+      </w:r>
+      <w:bookmarkEnd w:id="23"/>
     </w:p>
     <w:p>
       <w:pPr>
@@ -6794,14 +7146,70 @@
           <w:szCs w:val="28"/>
         </w:rPr>
       </w:pPr>
-      <w:bookmarkStart w:id="25" w:name="_Ref38614950"/>
-      <w:r>
-        <w:rPr>
-          <w:szCs w:val="28"/>
-        </w:rPr>
-        <w:t>Mining GitHub for novel change metrics to predict buggy files in software systems, Muthukumaran K and Choudhary Abhinav and Murthy NL Bhanu, 2015 International Conference on Computational Intelligence and Networks, pages 15-20</w:t>
-      </w:r>
-      <w:bookmarkEnd w:id="25"/>
+      <w:bookmarkStart w:id="24" w:name="_Ref38614950"/>
+      <w:r>
+        <w:rPr>
+          <w:szCs w:val="28"/>
+        </w:rPr>
+        <w:t xml:space="preserve">Mining GitHub for novel change metrics to predict buggy files in software systems, </w:t>
+      </w:r>
+      <w:proofErr w:type="spellStart"/>
+      <w:r>
+        <w:rPr>
+          <w:szCs w:val="28"/>
+        </w:rPr>
+        <w:t>Muthukumaran</w:t>
+      </w:r>
+      <w:proofErr w:type="spellEnd"/>
+      <w:r>
+        <w:rPr>
+          <w:szCs w:val="28"/>
+        </w:rPr>
+        <w:t xml:space="preserve"> K and </w:t>
+      </w:r>
+      <w:proofErr w:type="spellStart"/>
+      <w:r>
+        <w:rPr>
+          <w:szCs w:val="28"/>
+        </w:rPr>
+        <w:t>Choudhary</w:t>
+      </w:r>
+      <w:proofErr w:type="spellEnd"/>
+      <w:r>
+        <w:rPr>
+          <w:szCs w:val="28"/>
+        </w:rPr>
+        <w:t xml:space="preserve"> </w:t>
+      </w:r>
+      <w:proofErr w:type="spellStart"/>
+      <w:r>
+        <w:rPr>
+          <w:szCs w:val="28"/>
+        </w:rPr>
+        <w:t>Abhinav</w:t>
+      </w:r>
+      <w:proofErr w:type="spellEnd"/>
+      <w:r>
+        <w:rPr>
+          <w:szCs w:val="28"/>
+        </w:rPr>
+        <w:t xml:space="preserve"> and Murthy NL </w:t>
+      </w:r>
+      <w:proofErr w:type="spellStart"/>
+      <w:r>
+        <w:rPr>
+          <w:szCs w:val="28"/>
+        </w:rPr>
+        <w:t>Bhanu</w:t>
+      </w:r>
+      <w:proofErr w:type="spellEnd"/>
+      <w:r>
+        <w:rPr>
+          <w:szCs w:val="28"/>
+        </w:rPr>
+        <w:t>, 2015 International Conference on Computational Intelligence and Networks, pages 15-20</w:t>
+      </w:r>
+      <w:bookmarkEnd w:id="24"/>
     </w:p>
     <w:p>
       <w:pPr>
@@ -6821,7 +7229,7 @@
           <w:szCs w:val="28"/>
         </w:rPr>
       </w:pPr>
-      <w:bookmarkStart w:id="26" w:name="_Ref38615491"/>
+      <w:bookmarkStart w:id="25" w:name="_Ref38615491"/>
       <w:r>
         <w:rPr>
           <w:szCs w:val="28"/>
@@ -6838,7 +7246,35 @@
         <w:rPr>
           <w:szCs w:val="28"/>
         </w:rPr>
-        <w:t>Shin, Yonghee and Meneely, Andrew and Williams, Laurie and Osborne, Jason A</w:t>
+        <w:t xml:space="preserve">Shin, </w:t>
+      </w:r>
+      <w:proofErr w:type="spellStart"/>
+      <w:r>
+        <w:rPr>
+          <w:szCs w:val="28"/>
+        </w:rPr>
+        <w:t>Yonghee</w:t>
+      </w:r>
+      <w:proofErr w:type="spellEnd"/>
+      <w:r>
+        <w:rPr>
+          <w:szCs w:val="28"/>
+        </w:rPr>
+        <w:t xml:space="preserve"> and </w:t>
+      </w:r>
+      <w:proofErr w:type="spellStart"/>
+      <w:r>
+        <w:rPr>
+          <w:szCs w:val="28"/>
+        </w:rPr>
+        <w:t>Meneely</w:t>
+      </w:r>
+      <w:proofErr w:type="spellEnd"/>
+      <w:r>
+        <w:rPr>
+          <w:szCs w:val="28"/>
+        </w:rPr>
+        <w:t>, Andrew and Williams, Laurie and Osborne, Jason A</w:t>
       </w:r>
       <w:r>
         <w:rPr>
@@ -6858,7 +7294,7 @@
         </w:rPr>
         <w:t>, 2010, p.772-787</w:t>
       </w:r>
-      <w:bookmarkEnd w:id="26"/>
+      <w:bookmarkEnd w:id="25"/>
     </w:p>
     <w:p>
       <w:pPr>
@@ -6878,14 +7314,28 @@
           <w:szCs w:val="28"/>
         </w:rPr>
       </w:pPr>
-      <w:bookmarkStart w:id="27" w:name="_Ref39057022"/>
-      <w:r>
-        <w:rPr>
-          <w:szCs w:val="28"/>
-        </w:rPr>
-        <w:t>Software Metrics, Fenton, NE and Pfleeger, SL, Boston, MA: International Thompson Publishing, 1997</w:t>
-      </w:r>
-      <w:bookmarkEnd w:id="27"/>
+      <w:bookmarkStart w:id="26" w:name="_Ref39057022"/>
+      <w:r>
+        <w:rPr>
+          <w:szCs w:val="28"/>
+        </w:rPr>
+        <w:t xml:space="preserve">Software Metrics, Fenton, NE and </w:t>
+      </w:r>
+      <w:proofErr w:type="spellStart"/>
+      <w:r>
+        <w:rPr>
+          <w:szCs w:val="28"/>
+        </w:rPr>
+        <w:t>Pfleeger</w:t>
+      </w:r>
+      <w:proofErr w:type="spellEnd"/>
+      <w:r>
+        <w:rPr>
+          <w:szCs w:val="28"/>
+        </w:rPr>
+        <w:t>, SL, Boston, MA: International Thompson Publishing, 1997</w:t>
+      </w:r>
+      <w:bookmarkEnd w:id="26"/>
     </w:p>
     <w:p>
       <w:pPr>
@@ -6905,12 +7355,40 @@
           <w:szCs w:val="28"/>
         </w:rPr>
       </w:pPr>
-      <w:bookmarkStart w:id="28" w:name="_Ref38616152"/>
-      <w:r>
-        <w:rPr>
-          <w:szCs w:val="28"/>
-        </w:rPr>
-        <w:t xml:space="preserve">Interactive churn metrics: socio-technical variants of code churn, Meneely, Andrew and Williams, Oluyinka, ACM SIGSOFT Software Engineering Notes, 2012, </w:t>
+      <w:bookmarkStart w:id="27" w:name="_Ref38616152"/>
+      <w:r>
+        <w:rPr>
+          <w:szCs w:val="28"/>
+        </w:rPr>
+        <w:t xml:space="preserve">Interactive churn metrics: socio-technical variants of code churn, </w:t>
+      </w:r>
+      <w:proofErr w:type="spellStart"/>
+      <w:r>
+        <w:rPr>
+          <w:szCs w:val="28"/>
+        </w:rPr>
+        <w:t>Meneely</w:t>
+      </w:r>
+      <w:proofErr w:type="spellEnd"/>
+      <w:r>
+        <w:rPr>
+          <w:szCs w:val="28"/>
+        </w:rPr>
+        <w:t xml:space="preserve">, Andrew and Williams, </w:t>
+      </w:r>
+      <w:proofErr w:type="spellStart"/>
+      <w:r>
+        <w:rPr>
+          <w:szCs w:val="28"/>
+        </w:rPr>
+        <w:t>Oluyinka</w:t>
+      </w:r>
+      <w:proofErr w:type="spellEnd"/>
+      <w:r>
+        <w:rPr>
+          <w:szCs w:val="28"/>
+        </w:rPr>
+        <w:t xml:space="preserve">, ACM SIGSOFT Software Engineering Notes, 2012, </w:t>
       </w:r>
       <w:r>
         <w:rPr>
@@ -6930,7 +7408,7 @@
         </w:rPr>
         <w:t>6</w:t>
       </w:r>
-      <w:bookmarkEnd w:id="28"/>
+      <w:bookmarkEnd w:id="27"/>
     </w:p>
     <w:p>
       <w:pPr>
@@ -6950,14 +7428,28 @@
           <w:szCs w:val="28"/>
         </w:rPr>
       </w:pPr>
-      <w:bookmarkStart w:id="29" w:name="_Ref38615254"/>
-      <w:r>
-        <w:rPr>
-          <w:szCs w:val="28"/>
-        </w:rPr>
-        <w:t>Code Churn: A measure for estimating the impact of code change, Munson, John C and Elbaum, Sebastian G, 1998</w:t>
-      </w:r>
-      <w:bookmarkEnd w:id="29"/>
+      <w:bookmarkStart w:id="28" w:name="_Ref38615254"/>
+      <w:r>
+        <w:rPr>
+          <w:szCs w:val="28"/>
+        </w:rPr>
+        <w:t xml:space="preserve">Code Churn: A measure for estimating the impact of code change, Munson, John C and </w:t>
+      </w:r>
+      <w:proofErr w:type="spellStart"/>
+      <w:r>
+        <w:rPr>
+          <w:szCs w:val="28"/>
+        </w:rPr>
+        <w:t>Elbaum</w:t>
+      </w:r>
+      <w:proofErr w:type="spellEnd"/>
+      <w:r>
+        <w:rPr>
+          <w:szCs w:val="28"/>
+        </w:rPr>
+        <w:t>, Sebastian G, 1998</w:t>
+      </w:r>
+      <w:bookmarkEnd w:id="28"/>
     </w:p>
     <w:p>
       <w:pPr>
@@ -6981,7 +7473,77 @@
         <w:rPr>
           <w:szCs w:val="28"/>
         </w:rPr>
-        <w:t>A practical model for measuring maintainability, Heitlager, Ilja and Kuipers, Tobias and Visser, Joost, 2007</w:t>
+        <w:t xml:space="preserve">A practical model for measuring maintainability, </w:t>
+      </w:r>
+      <w:proofErr w:type="spellStart"/>
+      <w:r>
+        <w:rPr>
+          <w:szCs w:val="28"/>
+        </w:rPr>
+        <w:t>Heitlager</w:t>
+      </w:r>
+      <w:proofErr w:type="spellEnd"/>
+      <w:r>
+        <w:rPr>
+          <w:szCs w:val="28"/>
+        </w:rPr>
+        <w:t xml:space="preserve">, </w:t>
+      </w:r>
+      <w:proofErr w:type="spellStart"/>
+      <w:r>
+        <w:rPr>
+          <w:szCs w:val="28"/>
+        </w:rPr>
+        <w:t>Ilja</w:t>
+      </w:r>
+      <w:proofErr w:type="spellEnd"/>
+      <w:r>
+        <w:rPr>
+          <w:szCs w:val="28"/>
+        </w:rPr>
+        <w:t xml:space="preserve"> and </w:t>
+      </w:r>
+      <w:proofErr w:type="spellStart"/>
+      <w:r>
+        <w:rPr>
+          <w:szCs w:val="28"/>
+        </w:rPr>
+        <w:t>Kuipers</w:t>
+      </w:r>
+      <w:proofErr w:type="spellEnd"/>
+      <w:r>
+        <w:rPr>
+          <w:szCs w:val="28"/>
+        </w:rPr>
+        <w:t xml:space="preserve">, Tobias and </w:t>
+      </w:r>
+      <w:proofErr w:type="spellStart"/>
+      <w:r>
+        <w:rPr>
+          <w:szCs w:val="28"/>
+        </w:rPr>
+        <w:t>Visser</w:t>
+      </w:r>
+      <w:proofErr w:type="spellEnd"/>
+      <w:r>
+        <w:rPr>
+          <w:szCs w:val="28"/>
+        </w:rPr>
+        <w:t xml:space="preserve">, </w:t>
+      </w:r>
+      <w:proofErr w:type="spellStart"/>
+      <w:r>
+        <w:rPr>
+          <w:szCs w:val="28"/>
+        </w:rPr>
+        <w:t>Joost</w:t>
+      </w:r>
+      <w:proofErr w:type="spellEnd"/>
+      <w:r>
+        <w:rPr>
+          <w:szCs w:val="28"/>
+        </w:rPr>
+        <w:t>, 2007</w:t>
       </w:r>
     </w:p>
     <w:p>
@@ -7006,14 +7568,36 @@
         <w:rPr>
           <w:szCs w:val="28"/>
         </w:rPr>
-        <w:t>Finding refactori</w:t>
-      </w:r>
-      <w:r>
-        <w:rPr>
-          <w:szCs w:val="28"/>
-        </w:rPr>
-        <w:t>ngs via change metrics, Demeyer</w:t>
-      </w:r>
+        <w:t xml:space="preserve">Finding </w:t>
+      </w:r>
+      <w:proofErr w:type="spellStart"/>
+      <w:r>
+        <w:rPr>
+          <w:szCs w:val="28"/>
+        </w:rPr>
+        <w:t>refactori</w:t>
+      </w:r>
+      <w:r>
+        <w:rPr>
+          <w:szCs w:val="28"/>
+        </w:rPr>
+        <w:t>ngs</w:t>
+      </w:r>
+      <w:proofErr w:type="spellEnd"/>
+      <w:r>
+        <w:rPr>
+          <w:szCs w:val="28"/>
+        </w:rPr>
+        <w:t xml:space="preserve"> via change metrics, </w:t>
+      </w:r>
+      <w:proofErr w:type="spellStart"/>
+      <w:r>
+        <w:rPr>
+          <w:szCs w:val="28"/>
+        </w:rPr>
+        <w:t>Demeyer</w:t>
+      </w:r>
+      <w:proofErr w:type="spellEnd"/>
       <w:r>
         <w:rPr>
           <w:szCs w:val="28"/>
@@ -7032,12 +7616,28 @@
         </w:rPr>
         <w:t xml:space="preserve"> </w:t>
       </w:r>
-      <w:r>
-        <w:rPr>
-          <w:szCs w:val="28"/>
-        </w:rPr>
-        <w:t>Stéphane Ducasse</w:t>
-      </w:r>
+      <w:proofErr w:type="spellStart"/>
+      <w:r>
+        <w:rPr>
+          <w:szCs w:val="28"/>
+        </w:rPr>
+        <w:t>Stéphane</w:t>
+      </w:r>
+      <w:proofErr w:type="spellEnd"/>
+      <w:r>
+        <w:rPr>
+          <w:szCs w:val="28"/>
+        </w:rPr>
+        <w:t xml:space="preserve"> </w:t>
+      </w:r>
+      <w:proofErr w:type="spellStart"/>
+      <w:r>
+        <w:rPr>
+          <w:szCs w:val="28"/>
+        </w:rPr>
+        <w:t>Ducasse</w:t>
+      </w:r>
+      <w:proofErr w:type="spellEnd"/>
       <w:r>
         <w:rPr>
           <w:szCs w:val="28"/>
@@ -7048,8 +7648,16 @@
         <w:rPr>
           <w:szCs w:val="28"/>
         </w:rPr>
-        <w:t>Oscar Nierstrasz</w:t>
-      </w:r>
+        <w:t xml:space="preserve">Oscar </w:t>
+      </w:r>
+      <w:proofErr w:type="spellStart"/>
+      <w:r>
+        <w:rPr>
+          <w:szCs w:val="28"/>
+        </w:rPr>
+        <w:t>Nierstrasz</w:t>
+      </w:r>
+      <w:proofErr w:type="spellEnd"/>
       <w:r>
         <w:rPr>
           <w:szCs w:val="28"/>
@@ -7093,7 +7701,7 @@
           <w:szCs w:val="28"/>
         </w:rPr>
       </w:pPr>
-      <w:bookmarkStart w:id="30" w:name="_Ref38616553"/>
+      <w:bookmarkStart w:id="29" w:name="_Ref38616553"/>
       <w:r>
         <w:rPr>
           <w:szCs w:val="28"/>
@@ -7110,14 +7718,70 @@
         <w:rPr>
           <w:szCs w:val="28"/>
         </w:rPr>
-        <w:t>Moser, Raimund and Pedrycz, Witold and Succi, Giancarlo</w:t>
-      </w:r>
+        <w:t xml:space="preserve">Moser, </w:t>
+      </w:r>
+      <w:proofErr w:type="spellStart"/>
+      <w:r>
+        <w:rPr>
+          <w:szCs w:val="28"/>
+        </w:rPr>
+        <w:t>Raimund</w:t>
+      </w:r>
+      <w:proofErr w:type="spellEnd"/>
+      <w:r>
+        <w:rPr>
+          <w:szCs w:val="28"/>
+        </w:rPr>
+        <w:t xml:space="preserve"> and </w:t>
+      </w:r>
+      <w:proofErr w:type="spellStart"/>
+      <w:r>
+        <w:rPr>
+          <w:szCs w:val="28"/>
+        </w:rPr>
+        <w:t>Pedrycz</w:t>
+      </w:r>
+      <w:proofErr w:type="spellEnd"/>
       <w:r>
         <w:rPr>
           <w:szCs w:val="28"/>
         </w:rPr>
         <w:t xml:space="preserve">, </w:t>
       </w:r>
+      <w:proofErr w:type="spellStart"/>
+      <w:r>
+        <w:rPr>
+          <w:szCs w:val="28"/>
+        </w:rPr>
+        <w:t>Witold</w:t>
+      </w:r>
+      <w:proofErr w:type="spellEnd"/>
+      <w:r>
+        <w:rPr>
+          <w:szCs w:val="28"/>
+        </w:rPr>
+        <w:t xml:space="preserve"> and </w:t>
+      </w:r>
+      <w:proofErr w:type="spellStart"/>
+      <w:r>
+        <w:rPr>
+          <w:szCs w:val="28"/>
+        </w:rPr>
+        <w:t>Succi</w:t>
+      </w:r>
+      <w:proofErr w:type="spellEnd"/>
+      <w:r>
+        <w:rPr>
+          <w:szCs w:val="28"/>
+        </w:rPr>
+        <w:t>, Giancarlo</w:t>
+      </w:r>
+      <w:r>
+        <w:rPr>
+          <w:szCs w:val="28"/>
+        </w:rPr>
+        <w:t xml:space="preserve">, </w:t>
+      </w:r>
       <w:r>
         <w:rPr>
           <w:szCs w:val="28"/>
@@ -7130,7 +7794,7 @@
         </w:rPr>
         <w:t>, 2008</w:t>
       </w:r>
-      <w:bookmarkEnd w:id="30"/>
+      <w:bookmarkEnd w:id="29"/>
     </w:p>
     <w:p>
       <w:pPr>
@@ -7150,26 +7814,62 @@
           <w:szCs w:val="28"/>
         </w:rPr>
       </w:pPr>
-      <w:bookmarkStart w:id="31" w:name="_Ref38618444"/>
-      <w:r>
-        <w:rPr>
-          <w:szCs w:val="28"/>
-        </w:rPr>
-        <w:t>Tie strength metrics to rank pairs of developers from github, Natércia A. Batista an</w:t>
-      </w:r>
-      <w:r>
-        <w:rPr>
-          <w:szCs w:val="28"/>
-        </w:rPr>
-        <w:t xml:space="preserve">d Sousa, Guilherme A and </w:t>
-      </w:r>
-      <w:r>
-        <w:rPr>
-          <w:szCs w:val="28"/>
-        </w:rPr>
-        <w:t>Brandão, Michele A and da Silva, Ana Paula C and Moro, Mirella Moura, Journal of Information and Data Management, 2018</w:t>
-      </w:r>
-      <w:bookmarkEnd w:id="31"/>
+      <w:bookmarkStart w:id="30" w:name="_Ref38618444"/>
+      <w:r>
+        <w:rPr>
+          <w:szCs w:val="28"/>
+        </w:rPr>
+        <w:t xml:space="preserve">Tie strength metrics to rank pairs of developers from github, </w:t>
+      </w:r>
+      <w:proofErr w:type="spellStart"/>
+      <w:r>
+        <w:rPr>
+          <w:szCs w:val="28"/>
+        </w:rPr>
+        <w:t>Natércia</w:t>
+      </w:r>
+      <w:proofErr w:type="spellEnd"/>
+      <w:r>
+        <w:rPr>
+          <w:szCs w:val="28"/>
+        </w:rPr>
+        <w:t xml:space="preserve"> A. Batista an</w:t>
+      </w:r>
+      <w:r>
+        <w:rPr>
+          <w:szCs w:val="28"/>
+        </w:rPr>
+        <w:t xml:space="preserve">d Sousa, </w:t>
+      </w:r>
+      <w:proofErr w:type="spellStart"/>
+      <w:r>
+        <w:rPr>
+          <w:szCs w:val="28"/>
+        </w:rPr>
+        <w:t>Guilherme</w:t>
+      </w:r>
+      <w:proofErr w:type="spellEnd"/>
+      <w:r>
+        <w:rPr>
+          <w:szCs w:val="28"/>
+        </w:rPr>
+        <w:t xml:space="preserve"> A and </w:t>
+      </w:r>
+      <w:proofErr w:type="spellStart"/>
+      <w:r>
+        <w:rPr>
+          <w:szCs w:val="28"/>
+        </w:rPr>
+        <w:t>Brandão</w:t>
+      </w:r>
+      <w:proofErr w:type="spellEnd"/>
+      <w:r>
+        <w:rPr>
+          <w:szCs w:val="28"/>
+        </w:rPr>
+        <w:t>, Michele A and da Silva, Ana Paula C and Moro, Mirella Moura, Journal of Information and Data Management, 2018</w:t>
+      </w:r>
+      <w:bookmarkEnd w:id="30"/>
     </w:p>
     <w:p>
       <w:pPr>
@@ -7189,7 +7889,7 @@
           <w:szCs w:val="28"/>
         </w:rPr>
       </w:pPr>
-      <w:bookmarkStart w:id="32" w:name="_Ref39145681"/>
+      <w:bookmarkStart w:id="31" w:name="_Ref39145681"/>
       <w:r>
         <w:rPr>
           <w:szCs w:val="28"/>
@@ -7202,12 +7902,42 @@
         </w:rPr>
         <w:t xml:space="preserve">, </w:t>
       </w:r>
-      <w:r>
-        <w:rPr>
-          <w:szCs w:val="28"/>
-        </w:rPr>
-        <w:t>Shyam R. Chidamber and Chris F. Kemerer</w:t>
-      </w:r>
+      <w:proofErr w:type="spellStart"/>
+      <w:r>
+        <w:rPr>
+          <w:szCs w:val="28"/>
+        </w:rPr>
+        <w:t>Shyam</w:t>
+      </w:r>
+      <w:proofErr w:type="spellEnd"/>
+      <w:r>
+        <w:rPr>
+          <w:szCs w:val="28"/>
+        </w:rPr>
+        <w:t xml:space="preserve"> R. </w:t>
+      </w:r>
+      <w:proofErr w:type="spellStart"/>
+      <w:r>
+        <w:rPr>
+          <w:szCs w:val="28"/>
+        </w:rPr>
+        <w:t>Chidamber</w:t>
+      </w:r>
+      <w:proofErr w:type="spellEnd"/>
+      <w:r>
+        <w:rPr>
+          <w:szCs w:val="28"/>
+        </w:rPr>
+        <w:t xml:space="preserve"> and Chris F. </w:t>
+      </w:r>
+      <w:proofErr w:type="spellStart"/>
+      <w:r>
+        <w:rPr>
+          <w:szCs w:val="28"/>
+        </w:rPr>
+        <w:t>Kemerer</w:t>
+      </w:r>
+      <w:proofErr w:type="spellEnd"/>
       <w:r>
         <w:rPr>
           <w:szCs w:val="28"/>
@@ -7220,7 +7950,7 @@
         </w:rPr>
         <w:t xml:space="preserve"> 1994</w:t>
       </w:r>
-      <w:bookmarkEnd w:id="32"/>
+      <w:bookmarkEnd w:id="31"/>
     </w:p>
     <w:p>
       <w:pPr>
@@ -7240,7 +7970,7 @@
           <w:szCs w:val="28"/>
         </w:rPr>
       </w:pPr>
-      <w:bookmarkStart w:id="33" w:name="_Ref39145686"/>
+      <w:bookmarkStart w:id="32" w:name="_Ref39145686"/>
       <w:r>
         <w:rPr>
           <w:szCs w:val="28"/>
@@ -7253,12 +7983,42 @@
         </w:rPr>
         <w:t xml:space="preserve">, </w:t>
       </w:r>
-      <w:r>
-        <w:rPr>
-          <w:szCs w:val="28"/>
-        </w:rPr>
-        <w:t>Shyam R. Chidamber, Chris F. Kemerer</w:t>
-      </w:r>
+      <w:proofErr w:type="spellStart"/>
+      <w:r>
+        <w:rPr>
+          <w:szCs w:val="28"/>
+        </w:rPr>
+        <w:t>Shyam</w:t>
+      </w:r>
+      <w:proofErr w:type="spellEnd"/>
+      <w:r>
+        <w:rPr>
+          <w:szCs w:val="28"/>
+        </w:rPr>
+        <w:t xml:space="preserve"> R. </w:t>
+      </w:r>
+      <w:proofErr w:type="spellStart"/>
+      <w:r>
+        <w:rPr>
+          <w:szCs w:val="28"/>
+        </w:rPr>
+        <w:t>Chidamber</w:t>
+      </w:r>
+      <w:proofErr w:type="spellEnd"/>
+      <w:r>
+        <w:rPr>
+          <w:szCs w:val="28"/>
+        </w:rPr>
+        <w:t xml:space="preserve">, Chris F. </w:t>
+      </w:r>
+      <w:proofErr w:type="spellStart"/>
+      <w:r>
+        <w:rPr>
+          <w:szCs w:val="28"/>
+        </w:rPr>
+        <w:t>Kemerer</w:t>
+      </w:r>
+      <w:proofErr w:type="spellEnd"/>
       <w:r>
         <w:rPr>
           <w:szCs w:val="28"/>
@@ -7277,16 +8037,139 @@
         </w:rPr>
         <w:t>, November 1991 pages 197–211</w:t>
       </w:r>
+      <w:bookmarkEnd w:id="32"/>
+    </w:p>
+    <w:p>
+      <w:pPr>
+        <w:pStyle w:val="ListParagraph"/>
+        <w:widowControl/>
+        <w:numPr>
+          <w:ilvl w:val="0"/>
+          <w:numId w:val="11"/>
+        </w:numPr>
+        <w:autoSpaceDE/>
+        <w:autoSpaceDN/>
+        <w:adjustRightInd/>
+        <w:spacing w:after="160" w:line="259" w:lineRule="auto"/>
+        <w:ind w:firstLineChars="0"/>
+        <w:contextualSpacing/>
+        <w:rPr>
+          <w:szCs w:val="28"/>
+        </w:rPr>
+      </w:pPr>
+      <w:r>
+        <w:rPr>
+          <w:szCs w:val="28"/>
+        </w:rPr>
+        <w:lastRenderedPageBreak/>
+        <w:t xml:space="preserve"> </w:t>
+      </w:r>
+      <w:bookmarkStart w:id="33" w:name="_Ref40178652"/>
+      <w:r>
+        <w:rPr>
+          <w:szCs w:val="28"/>
+        </w:rPr>
+        <w:t xml:space="preserve">An automated tool for collection of code attributes for cross project defect prediction </w:t>
+      </w:r>
+      <w:proofErr w:type="spellStart"/>
+      <w:r>
+        <w:rPr>
+          <w:szCs w:val="28"/>
+        </w:rPr>
+        <w:t>Ruchika</w:t>
+      </w:r>
+      <w:proofErr w:type="spellEnd"/>
+      <w:r>
+        <w:rPr>
+          <w:szCs w:val="28"/>
+        </w:rPr>
+        <w:t xml:space="preserve"> Malhotra; </w:t>
+      </w:r>
+      <w:proofErr w:type="spellStart"/>
+      <w:r>
+        <w:rPr>
+          <w:szCs w:val="28"/>
+        </w:rPr>
+        <w:t>Bhavyaa</w:t>
+      </w:r>
+      <w:proofErr w:type="spellEnd"/>
+      <w:r>
+        <w:rPr>
+          <w:szCs w:val="28"/>
+        </w:rPr>
+        <w:t xml:space="preserve"> Bansal; </w:t>
+      </w:r>
+      <w:proofErr w:type="spellStart"/>
+      <w:r>
+        <w:rPr>
+          <w:szCs w:val="28"/>
+        </w:rPr>
+        <w:t>Chitranshi</w:t>
+      </w:r>
+      <w:proofErr w:type="spellEnd"/>
+      <w:r>
+        <w:rPr>
+          <w:szCs w:val="28"/>
+        </w:rPr>
+        <w:t xml:space="preserve"> Jain</w:t>
+      </w:r>
+      <w:r>
+        <w:rPr>
+          <w:szCs w:val="28"/>
+        </w:rPr>
+        <w:t xml:space="preserve">; </w:t>
+      </w:r>
+      <w:proofErr w:type="spellStart"/>
+      <w:r>
+        <w:rPr>
+          <w:szCs w:val="28"/>
+        </w:rPr>
+        <w:t>Ekta</w:t>
+      </w:r>
+      <w:proofErr w:type="spellEnd"/>
+      <w:r>
+        <w:rPr>
+          <w:szCs w:val="28"/>
+        </w:rPr>
+        <w:t xml:space="preserve"> </w:t>
+      </w:r>
+      <w:proofErr w:type="spellStart"/>
+      <w:r>
+        <w:rPr>
+          <w:szCs w:val="28"/>
+        </w:rPr>
+        <w:t>Punia</w:t>
+      </w:r>
+      <w:proofErr w:type="spellEnd"/>
+      <w:r>
+        <w:rPr>
+          <w:szCs w:val="28"/>
+        </w:rPr>
+        <w:t>, 2017 2nd International Conference on Man and Machine Interfacing (MAMI) 21-23 Dec. 2017</w:t>
+      </w:r>
       <w:bookmarkEnd w:id="33"/>
     </w:p>
     <w:p>
       <w:pPr>
-        <w:keepNext/>
-        <w:rPr>
-          <w:szCs w:val="28"/>
-          <w:lang w:val="ru-RU"/>
-        </w:rPr>
-      </w:pPr>
+        <w:widowControl/>
+        <w:autoSpaceDE/>
+        <w:autoSpaceDN/>
+        <w:adjustRightInd/>
+        <w:jc w:val="left"/>
+        <w:rPr>
+          <w:szCs w:val="28"/>
+          <w:lang w:val="ru-RU"/>
+        </w:rPr>
+      </w:pPr>
+      <w:r>
+        <w:rPr>
+          <w:szCs w:val="28"/>
+          <w:lang w:val="ru-RU"/>
+        </w:rPr>
+        <w:br w:type="page"/>
+      </w:r>
+      <w:bookmarkStart w:id="34" w:name="_GoBack"/>
+      <w:bookmarkEnd w:id="34"/>
       <w:r>
         <w:rPr>
           <w:szCs w:val="28"/>
@@ -7380,6 +8263,7 @@
         <w:contextualSpacing/>
         <w:rPr>
           <w:szCs w:val="28"/>
+          <w:lang w:val="ru-RU"/>
         </w:rPr>
       </w:pPr>
       <w:r>
@@ -7413,14 +8297,23 @@
         <w:rPr>
           <w:szCs w:val="28"/>
         </w:rPr>
-        <w:t>Python.</w:t>
-      </w:r>
-      <w:r>
-        <w:rPr>
-          <w:szCs w:val="28"/>
-        </w:rPr>
-        <w:t xml:space="preserve"> Jittor</w:t>
-      </w:r>
+        <w:t>Python</w:t>
+      </w:r>
+      <w:r>
+        <w:rPr>
+          <w:szCs w:val="28"/>
+          <w:lang w:val="ru-RU"/>
+        </w:rPr>
+        <w:t xml:space="preserve">. </w:t>
+      </w:r>
+      <w:proofErr w:type="spellStart"/>
+      <w:r>
+        <w:rPr>
+          <w:szCs w:val="28"/>
+        </w:rPr>
+        <w:t>Jittor</w:t>
+      </w:r>
+      <w:proofErr w:type="spellEnd"/>
       <w:r>
         <w:rPr>
           <w:szCs w:val="28"/>
@@ -7428,12 +8321,14 @@
         </w:rPr>
         <w:t>/</w:t>
       </w:r>
+      <w:proofErr w:type="spellStart"/>
       <w:r>
         <w:rPr>
           <w:szCs w:val="28"/>
         </w:rPr>
         <w:t>jittor</w:t>
       </w:r>
+      <w:proofErr w:type="spellEnd"/>
       <w:r>
         <w:rPr>
           <w:szCs w:val="28"/>
@@ -7633,21 +8528,16 @@
           <w:szCs w:val="28"/>
           <w:lang w:val="ru-RU"/>
         </w:rPr>
-        <w:t>,</w:t>
-      </w:r>
-      <w:r>
-        <w:rPr>
-          <w:szCs w:val="28"/>
-          <w:lang w:val="ru-RU"/>
-        </w:rPr>
-        <w:t xml:space="preserve"> </w:t>
-      </w:r>
+        <w:t xml:space="preserve">, </w:t>
+      </w:r>
+      <w:proofErr w:type="spellStart"/>
       <w:r>
         <w:rPr>
           <w:szCs w:val="28"/>
         </w:rPr>
         <w:t>JohnSnowLabs</w:t>
       </w:r>
+      <w:proofErr w:type="spellEnd"/>
       <w:r>
         <w:rPr>
           <w:szCs w:val="28"/>
@@ -7668,12 +8558,14 @@
         </w:rPr>
         <w:t>-</w:t>
       </w:r>
+      <w:proofErr w:type="spellStart"/>
       <w:r>
         <w:rPr>
           <w:szCs w:val="28"/>
         </w:rPr>
         <w:t>nlp</w:t>
       </w:r>
+      <w:proofErr w:type="spellEnd"/>
       <w:r>
         <w:rPr>
           <w:szCs w:val="28"/>
@@ -7692,14 +8584,7 @@
           <w:szCs w:val="28"/>
           <w:lang w:val="ru-RU"/>
         </w:rPr>
-        <w:t>8</w:t>
-      </w:r>
-      <w:r>
-        <w:rPr>
-          <w:szCs w:val="28"/>
-          <w:lang w:val="ru-RU"/>
-        </w:rPr>
-        <w:t xml:space="preserve"> </w:t>
+        <w:t xml:space="preserve">8 </w:t>
       </w:r>
       <w:r>
         <w:rPr>
@@ -7819,7 +8704,21 @@
         <w:rPr>
           <w:szCs w:val="28"/>
         </w:rPr>
-        <w:t>: Kyusung4698/PoE-Overlay</w:t>
+        <w:t>: Kyusung4698/</w:t>
+      </w:r>
+      <w:proofErr w:type="spellStart"/>
+      <w:r>
+        <w:rPr>
+          <w:szCs w:val="28"/>
+        </w:rPr>
+        <w:t>PoE</w:t>
+      </w:r>
+      <w:proofErr w:type="spellEnd"/>
+      <w:r>
+        <w:rPr>
+          <w:szCs w:val="28"/>
+        </w:rPr>
+        <w:t>-Overlay</w:t>
       </w:r>
     </w:p>
     <w:p>
@@ -7877,8 +8776,30 @@
         <w:rPr>
           <w:szCs w:val="28"/>
         </w:rPr>
-        <w:t xml:space="preserve"> Javascript: MoePlayer/DPlayer</w:t>
-      </w:r>
+        <w:t xml:space="preserve"> Javascript: </w:t>
+      </w:r>
+      <w:proofErr w:type="spellStart"/>
+      <w:r>
+        <w:rPr>
+          <w:szCs w:val="28"/>
+        </w:rPr>
+        <w:t>MoePlayer</w:t>
+      </w:r>
+      <w:proofErr w:type="spellEnd"/>
+      <w:r>
+        <w:rPr>
+          <w:szCs w:val="28"/>
+        </w:rPr>
+        <w:t>/</w:t>
+      </w:r>
+      <w:proofErr w:type="spellStart"/>
+      <w:r>
+        <w:rPr>
+          <w:szCs w:val="28"/>
+        </w:rPr>
+        <w:t>DPlayer</w:t>
+      </w:r>
+      <w:proofErr w:type="spellEnd"/>
     </w:p>
     <w:p>
       <w:pPr>
@@ -8023,7 +8944,7 @@
       <w:rPr>
         <w:noProof/>
       </w:rPr>
-      <w:t>15</w:t>
+      <w:t>16</w:t>
     </w:r>
     <w:r>
       <w:rPr>
@@ -8059,7 +8980,7 @@
       <w:rPr>
         <w:noProof/>
       </w:rPr>
-      <w:t>15</w:t>
+      <w:t>16</w:t>
     </w:r>
     <w:r>
       <w:rPr>
@@ -12111,7 +13032,7 @@
 </file>
 
 <file path=customXml/itemProps1.xml><?xml version="1.0" encoding="utf-8"?>
-<ds:datastoreItem xmlns:ds="http://schemas.openxmlformats.org/officeDocument/2006/customXml" ds:itemID="{BC8F14FC-876B-4CDD-A71A-74B96084A51F}">
+<ds:datastoreItem xmlns:ds="http://schemas.openxmlformats.org/officeDocument/2006/customXml" ds:itemID="{A278CEB4-E43A-4ADE-A0FE-30342DBD1302}">
   <ds:schemaRefs>
     <ds:schemaRef ds:uri="http://schemas.openxmlformats.org/officeDocument/2006/bibliography"/>
   </ds:schemaRefs>

</xml_diff>

<commit_message>
Enhance mu coefficient calculation
</commit_message>
<xml_diff>
--- a/RepoAnalysis.docx
+++ b/RepoAnalysis.docx
@@ -1,6 +1,6 @@
 
 <file path=word/document.xml><?xml version="1.0" encoding="utf-8"?>
-<w:document xmlns:wpc="http://schemas.microsoft.com/office/word/2010/wordprocessingCanvas" xmlns:cx="http://schemas.microsoft.com/office/drawing/2014/chartex" xmlns:cx1="http://schemas.microsoft.com/office/drawing/2015/9/8/chartex" xmlns:cx2="http://schemas.microsoft.com/office/drawing/2015/10/21/chartex" xmlns:cx3="http://schemas.microsoft.com/office/drawing/2016/5/9/chartex" xmlns:cx4="http://schemas.microsoft.com/office/drawing/2016/5/10/chartex" xmlns:cx5="http://schemas.microsoft.com/office/drawing/2016/5/11/chartex" xmlns:cx6="http://schemas.microsoft.com/office/drawing/2016/5/12/chartex" xmlns:cx7="http://schemas.microsoft.com/office/drawing/2016/5/13/chartex" xmlns:cx8="http://schemas.microsoft.com/office/drawing/2016/5/14/chartex" xmlns:mc="http://schemas.openxmlformats.org/markup-compatibility/2006" xmlns:aink="http://schemas.microsoft.com/office/drawing/2016/ink" xmlns:am3d="http://schemas.microsoft.com/office/drawing/2017/model3d" xmlns:o="urn:schemas-microsoft-com:office:office" xmlns:r="http://schemas.openxmlformats.org/officeDocument/2006/relationships" xmlns:m="http://schemas.openxmlformats.org/officeDocument/2006/math" xmlns:v="urn:schemas-microsoft-com:vml" xmlns:wp14="http://schemas.microsoft.com/office/word/2010/wordprocessingDrawing" xmlns:wp="http://schemas.openxmlformats.org/drawingml/2006/wordprocessingDrawing" xmlns:w10="urn:schemas-microsoft-com:office:word" xmlns:w="http://schemas.openxmlformats.org/wordprocessingml/2006/main" xmlns:w14="http://schemas.microsoft.com/office/word/2010/wordml" xmlns:w15="http://schemas.microsoft.com/office/word/2012/wordml" xmlns:w16cex="http://schemas.microsoft.com/office/word/2018/wordml/cex" xmlns:w16cid="http://schemas.microsoft.com/office/word/2016/wordml/cid" xmlns:w16="http://schemas.microsoft.com/office/word/2018/wordml" xmlns:w16se="http://schemas.microsoft.com/office/word/2015/wordml/symex" xmlns:wpg="http://schemas.microsoft.com/office/word/2010/wordprocessingGroup" xmlns:wpi="http://schemas.microsoft.com/office/word/2010/wordprocessingInk" xmlns:wne="http://schemas.microsoft.com/office/word/2006/wordml" xmlns:wps="http://schemas.microsoft.com/office/word/2010/wordprocessingShape" mc:Ignorable="w14 w15 w16se w16cid w16 w16cex wp14">
+<w:document xmlns:wpc="http://schemas.microsoft.com/office/word/2010/wordprocessingCanvas" xmlns:mc="http://schemas.openxmlformats.org/markup-compatibility/2006" xmlns:o="urn:schemas-microsoft-com:office:office" xmlns:r="http://schemas.openxmlformats.org/officeDocument/2006/relationships" xmlns:m="http://schemas.openxmlformats.org/officeDocument/2006/math" xmlns:v="urn:schemas-microsoft-com:vml" xmlns:wp14="http://schemas.microsoft.com/office/word/2010/wordprocessingDrawing" xmlns:wp="http://schemas.openxmlformats.org/drawingml/2006/wordprocessingDrawing" xmlns:w10="urn:schemas-microsoft-com:office:word" xmlns:w="http://schemas.openxmlformats.org/wordprocessingml/2006/main" xmlns:w14="http://schemas.microsoft.com/office/word/2010/wordml" xmlns:w15="http://schemas.microsoft.com/office/word/2012/wordml" xmlns:wpg="http://schemas.microsoft.com/office/word/2010/wordprocessingGroup" xmlns:wpi="http://schemas.microsoft.com/office/word/2010/wordprocessingInk" xmlns:wne="http://schemas.microsoft.com/office/word/2006/wordml" xmlns:wps="http://schemas.microsoft.com/office/word/2010/wordprocessingShape" mc:Ignorable="w14 w15 wp14">
   <w:body>
     <w:tbl>
       <w:tblPr>
@@ -38,14 +38,12 @@
                 <w:rFonts w:ascii="Times New Roman" w:hAnsi="Times New Roman"/>
               </w:rPr>
             </w:pPr>
-            <w:proofErr w:type="spellStart"/>
             <w:r>
               <w:rPr>
                 <w:rFonts w:ascii="Times New Roman" w:hAnsi="Times New Roman"/>
               </w:rPr>
               <w:t>Продукт</w:t>
             </w:r>
-            <w:proofErr w:type="spellEnd"/>
           </w:p>
         </w:tc>
         <w:tc>
@@ -59,7 +57,6 @@
                 <w:rFonts w:ascii="Times New Roman" w:hAnsi="Times New Roman"/>
               </w:rPr>
             </w:pPr>
-            <w:proofErr w:type="spellStart"/>
             <w:r>
               <w:rPr>
                 <w:rFonts w:ascii="Times New Roman" w:hAnsi="Times New Roman"/>
@@ -73,21 +70,12 @@
               </w:rPr>
               <w:t>ки</w:t>
             </w:r>
-            <w:proofErr w:type="spellEnd"/>
             <w:r>
               <w:rPr>
                 <w:rFonts w:ascii="Times New Roman" w:hAnsi="Times New Roman"/>
               </w:rPr>
-              <w:t xml:space="preserve"> </w:t>
+              <w:t xml:space="preserve"> кода</w:t>
             </w:r>
-            <w:proofErr w:type="spellStart"/>
-            <w:r>
-              <w:rPr>
-                <w:rFonts w:ascii="Times New Roman" w:hAnsi="Times New Roman"/>
-              </w:rPr>
-              <w:t>кода</w:t>
-            </w:r>
-            <w:proofErr w:type="spellEnd"/>
           </w:p>
         </w:tc>
       </w:tr>
@@ -106,14 +94,12 @@
                 <w:rFonts w:ascii="Times New Roman" w:hAnsi="Times New Roman"/>
               </w:rPr>
             </w:pPr>
-            <w:proofErr w:type="spellStart"/>
             <w:r>
               <w:rPr>
                 <w:rFonts w:ascii="Times New Roman" w:hAnsi="Times New Roman"/>
               </w:rPr>
               <w:t>Версия</w:t>
             </w:r>
-            <w:proofErr w:type="spellEnd"/>
           </w:p>
         </w:tc>
         <w:tc>
@@ -166,14 +152,12 @@
                 <w:rFonts w:ascii="Times New Roman" w:hAnsi="Times New Roman"/>
               </w:rPr>
             </w:pPr>
-            <w:proofErr w:type="spellStart"/>
             <w:r>
               <w:rPr>
                 <w:rFonts w:ascii="Times New Roman" w:hAnsi="Times New Roman"/>
               </w:rPr>
               <w:t>Всего</w:t>
             </w:r>
-            <w:proofErr w:type="spellEnd"/>
             <w:r>
               <w:rPr>
                 <w:rFonts w:ascii="Times New Roman" w:hAnsi="Times New Roman"/>
@@ -221,14 +205,12 @@
               </w:rPr>
               <w:t xml:space="preserve"> </w:t>
             </w:r>
-            <w:proofErr w:type="spellStart"/>
             <w:r>
               <w:rPr>
                 <w:rFonts w:ascii="Times New Roman" w:hAnsi="Times New Roman"/>
               </w:rPr>
               <w:t>страниц</w:t>
             </w:r>
-            <w:proofErr w:type="spellEnd"/>
           </w:p>
         </w:tc>
       </w:tr>
@@ -269,35 +251,9 @@
         <w:pStyle w:val="af"/>
         <w:outlineLvl w:val="0"/>
       </w:pPr>
-      <w:proofErr w:type="spellStart"/>
-      <w:r>
-        <w:t>Анализ</w:t>
-      </w:r>
-      <w:proofErr w:type="spellEnd"/>
-      <w:r>
-        <w:t xml:space="preserve"> </w:t>
-      </w:r>
-      <w:proofErr w:type="spellStart"/>
-      <w:r>
-        <w:t>качества</w:t>
-      </w:r>
-      <w:proofErr w:type="spellEnd"/>
-      <w:r>
-        <w:t xml:space="preserve"> </w:t>
-      </w:r>
-      <w:proofErr w:type="spellStart"/>
-      <w:r>
-        <w:t>кода</w:t>
-      </w:r>
-      <w:proofErr w:type="spellEnd"/>
-      <w:r>
-        <w:t xml:space="preserve"> в </w:t>
-      </w:r>
-      <w:proofErr w:type="spellStart"/>
-      <w:r>
-        <w:t>репозиториях</w:t>
-      </w:r>
-      <w:proofErr w:type="spellEnd"/>
+      <w:r>
+        <w:t>Анализ качества кода в репозиториях</w:t>
+      </w:r>
     </w:p>
     <w:p>
       <w:pPr>
@@ -348,14 +304,12 @@
                 <w:rFonts w:ascii="Times New Roman" w:hAnsi="Times New Roman"/>
               </w:rPr>
             </w:pPr>
-            <w:proofErr w:type="spellStart"/>
             <w:r>
               <w:rPr>
                 <w:rFonts w:ascii="Times New Roman" w:hAnsi="Times New Roman"/>
               </w:rPr>
               <w:t>проект</w:t>
             </w:r>
-            <w:proofErr w:type="spellEnd"/>
           </w:p>
         </w:tc>
         <w:tc>
@@ -442,14 +396,12 @@
                 <w:rFonts w:ascii="Times New Roman" w:hAnsi="Times New Roman"/>
               </w:rPr>
             </w:pPr>
-            <w:proofErr w:type="spellStart"/>
             <w:r>
               <w:rPr>
                 <w:rFonts w:ascii="Times New Roman" w:hAnsi="Times New Roman"/>
               </w:rPr>
               <w:t>проверка</w:t>
             </w:r>
-            <w:proofErr w:type="spellEnd"/>
           </w:p>
         </w:tc>
         <w:tc>
@@ -531,14 +483,12 @@
                 <w:rFonts w:ascii="Times New Roman" w:hAnsi="Times New Roman"/>
               </w:rPr>
             </w:pPr>
-            <w:proofErr w:type="spellStart"/>
             <w:r>
               <w:rPr>
                 <w:rFonts w:ascii="Times New Roman" w:hAnsi="Times New Roman"/>
               </w:rPr>
               <w:t>утверждение</w:t>
             </w:r>
-            <w:proofErr w:type="spellEnd"/>
           </w:p>
         </w:tc>
         <w:tc>
@@ -829,29 +779,13 @@
         </w:rPr>
         <w:br w:type="page"/>
       </w:r>
-      <w:proofErr w:type="spellStart"/>
       <w:r>
         <w:rPr>
           <w:rFonts w:ascii="Times New Roman" w:hAnsi="Times New Roman"/>
         </w:rPr>
         <w:lastRenderedPageBreak/>
-        <w:t>История</w:t>
-      </w:r>
-      <w:proofErr w:type="spellEnd"/>
-      <w:r>
-        <w:rPr>
-          <w:rFonts w:ascii="Times New Roman" w:hAnsi="Times New Roman"/>
-        </w:rPr>
-        <w:t xml:space="preserve"> </w:t>
-      </w:r>
-      <w:proofErr w:type="spellStart"/>
-      <w:r>
-        <w:rPr>
-          <w:rFonts w:ascii="Times New Roman" w:hAnsi="Times New Roman"/>
-        </w:rPr>
-        <w:t>изменений</w:t>
-      </w:r>
-      <w:proofErr w:type="spellEnd"/>
+        <w:t>История изменений</w:t>
+      </w:r>
     </w:p>
     <w:tbl>
       <w:tblPr>
@@ -891,14 +825,12 @@
                 <w:rFonts w:ascii="Times New Roman" w:hAnsi="Times New Roman"/>
               </w:rPr>
             </w:pPr>
-            <w:proofErr w:type="spellStart"/>
             <w:r>
               <w:rPr>
                 <w:rFonts w:ascii="Times New Roman" w:hAnsi="Times New Roman"/>
               </w:rPr>
               <w:t>Дата</w:t>
             </w:r>
-            <w:proofErr w:type="spellEnd"/>
           </w:p>
         </w:tc>
         <w:tc>
@@ -922,14 +854,12 @@
                 <w:rFonts w:ascii="Times New Roman" w:hAnsi="Times New Roman"/>
               </w:rPr>
             </w:pPr>
-            <w:proofErr w:type="spellStart"/>
             <w:r>
               <w:rPr>
                 <w:rFonts w:ascii="Times New Roman" w:hAnsi="Times New Roman"/>
               </w:rPr>
               <w:t>Версия</w:t>
             </w:r>
-            <w:proofErr w:type="spellEnd"/>
           </w:p>
         </w:tc>
         <w:tc>
@@ -974,28 +904,12 @@
                 <w:rFonts w:ascii="Times New Roman" w:hAnsi="Times New Roman"/>
               </w:rPr>
             </w:pPr>
-            <w:proofErr w:type="spellStart"/>
             <w:r>
               <w:rPr>
                 <w:rFonts w:ascii="Times New Roman" w:hAnsi="Times New Roman"/>
               </w:rPr>
-              <w:t>Часть</w:t>
+              <w:t>Часть изменений</w:t>
             </w:r>
-            <w:proofErr w:type="spellEnd"/>
-            <w:r>
-              <w:rPr>
-                <w:rFonts w:ascii="Times New Roman" w:hAnsi="Times New Roman"/>
-              </w:rPr>
-              <w:t xml:space="preserve"> </w:t>
-            </w:r>
-            <w:proofErr w:type="spellStart"/>
-            <w:r>
-              <w:rPr>
-                <w:rFonts w:ascii="Times New Roman" w:hAnsi="Times New Roman"/>
-              </w:rPr>
-              <w:t>изменений</w:t>
-            </w:r>
-            <w:proofErr w:type="spellEnd"/>
           </w:p>
         </w:tc>
         <w:tc>
@@ -1015,28 +929,12 @@
                 <w:rFonts w:ascii="Times New Roman" w:hAnsi="Times New Roman"/>
               </w:rPr>
             </w:pPr>
-            <w:proofErr w:type="spellStart"/>
             <w:r>
               <w:rPr>
                 <w:rFonts w:ascii="Times New Roman" w:hAnsi="Times New Roman"/>
               </w:rPr>
-              <w:t>Описание</w:t>
+              <w:t>Описание изменений</w:t>
             </w:r>
-            <w:proofErr w:type="spellEnd"/>
-            <w:r>
-              <w:rPr>
-                <w:rFonts w:ascii="Times New Roman" w:hAnsi="Times New Roman"/>
-              </w:rPr>
-              <w:t xml:space="preserve"> </w:t>
-            </w:r>
-            <w:proofErr w:type="spellStart"/>
-            <w:r>
-              <w:rPr>
-                <w:rFonts w:ascii="Times New Roman" w:hAnsi="Times New Roman"/>
-              </w:rPr>
-              <w:t>изменений</w:t>
-            </w:r>
-            <w:proofErr w:type="spellEnd"/>
           </w:p>
         </w:tc>
         <w:tc>
@@ -1056,14 +954,12 @@
                 <w:rFonts w:ascii="Times New Roman" w:hAnsi="Times New Roman"/>
               </w:rPr>
             </w:pPr>
-            <w:proofErr w:type="spellStart"/>
             <w:r>
               <w:rPr>
                 <w:rFonts w:ascii="Times New Roman" w:hAnsi="Times New Roman"/>
               </w:rPr>
               <w:t>Автор</w:t>
             </w:r>
-            <w:proofErr w:type="spellEnd"/>
           </w:p>
         </w:tc>
       </w:tr>
@@ -3305,16 +3201,8 @@
         <w:rPr>
           <w:lang w:val="ru-RU"/>
         </w:rPr>
-        <w:t xml:space="preserve">Анализ качества кода в </w:t>
-      </w:r>
-      <w:proofErr w:type="spellStart"/>
-      <w:r>
-        <w:rPr>
-          <w:lang w:val="ru-RU"/>
-        </w:rPr>
-        <w:t>репозиториях</w:t>
-      </w:r>
-      <w:proofErr w:type="spellEnd"/>
+        <w:t>Анализ качества кода в репозиториях</w:t>
+      </w:r>
     </w:p>
     <w:p>
       <w:pPr>
@@ -3413,28 +3301,12 @@
           <w:rFonts w:ascii="Times New Roman" w:hAnsi="Times New Roman"/>
         </w:rPr>
       </w:pPr>
-      <w:proofErr w:type="spellStart"/>
       <w:r>
         <w:rPr>
           <w:rFonts w:ascii="Times New Roman" w:hAnsi="Times New Roman"/>
         </w:rPr>
-        <w:t>Принятые</w:t>
-      </w:r>
-      <w:proofErr w:type="spellEnd"/>
-      <w:r>
-        <w:rPr>
-          <w:rFonts w:ascii="Times New Roman" w:hAnsi="Times New Roman"/>
-        </w:rPr>
-        <w:t xml:space="preserve"> </w:t>
-      </w:r>
-      <w:proofErr w:type="spellStart"/>
-      <w:r>
-        <w:rPr>
-          <w:rFonts w:ascii="Times New Roman" w:hAnsi="Times New Roman"/>
-        </w:rPr>
-        <w:t>сокращения</w:t>
-      </w:r>
-      <w:proofErr w:type="spellEnd"/>
+        <w:t>Принятые сокращения</w:t>
+      </w:r>
       <w:r>
         <w:rPr>
           <w:rFonts w:ascii="Times New Roman" w:hAnsi="Times New Roman"/>
@@ -3507,28 +3379,12 @@
                 <w:rFonts w:ascii="Times New Roman" w:hAnsi="Times New Roman"/>
               </w:rPr>
             </w:pPr>
-            <w:proofErr w:type="spellStart"/>
             <w:r>
               <w:rPr>
                 <w:rFonts w:ascii="Times New Roman" w:hAnsi="Times New Roman"/>
               </w:rPr>
-              <w:t>Полное</w:t>
+              <w:t>Полное имя</w:t>
             </w:r>
-            <w:proofErr w:type="spellEnd"/>
-            <w:r>
-              <w:rPr>
-                <w:rFonts w:ascii="Times New Roman" w:hAnsi="Times New Roman"/>
-              </w:rPr>
-              <w:t xml:space="preserve"> </w:t>
-            </w:r>
-            <w:proofErr w:type="spellStart"/>
-            <w:r>
-              <w:rPr>
-                <w:rFonts w:ascii="Times New Roman" w:hAnsi="Times New Roman"/>
-              </w:rPr>
-              <w:t>имя</w:t>
-            </w:r>
-            <w:proofErr w:type="spellEnd"/>
           </w:p>
         </w:tc>
         <w:tc>
@@ -3549,14 +3405,12 @@
                 <w:rFonts w:ascii="Times New Roman" w:hAnsi="Times New Roman"/>
               </w:rPr>
             </w:pPr>
-            <w:proofErr w:type="spellStart"/>
             <w:r>
               <w:rPr>
                 <w:rFonts w:ascii="Times New Roman" w:hAnsi="Times New Roman"/>
               </w:rPr>
               <w:t>Описание</w:t>
             </w:r>
-            <w:proofErr w:type="spellEnd"/>
           </w:p>
         </w:tc>
       </w:tr>
@@ -3945,13 +3799,11 @@
         <w:pStyle w:val="Heading1"/>
       </w:pPr>
       <w:bookmarkStart w:id="0" w:name="_Toc42081965"/>
-      <w:proofErr w:type="spellStart"/>
       <w:r>
         <w:lastRenderedPageBreak/>
         <w:t>Аннотация</w:t>
       </w:r>
       <w:bookmarkEnd w:id="0"/>
-      <w:proofErr w:type="spellEnd"/>
     </w:p>
     <w:p>
       <w:pPr>
@@ -3971,35 +3823,7 @@
         <w:rPr>
           <w:lang w:val="ru-RU"/>
         </w:rPr>
-        <w:t xml:space="preserve">ением одной из основных задач в обеспечении качества программных разработок как крупных </w:t>
-      </w:r>
-      <w:proofErr w:type="spellStart"/>
-      <w:r>
-        <w:rPr>
-          <w:lang w:val="ru-RU"/>
-        </w:rPr>
-        <w:t>аутсорисинговых</w:t>
-      </w:r>
-      <w:proofErr w:type="spellEnd"/>
-      <w:r>
-        <w:rPr>
-          <w:lang w:val="ru-RU"/>
-        </w:rPr>
-        <w:t xml:space="preserve"> компаний, так и </w:t>
-      </w:r>
-      <w:proofErr w:type="spellStart"/>
-      <w:r>
-        <w:rPr>
-          <w:lang w:val="ru-RU"/>
-        </w:rPr>
-        <w:t>фриланс</w:t>
-      </w:r>
-      <w:proofErr w:type="spellEnd"/>
-      <w:r>
-        <w:rPr>
-          <w:lang w:val="ru-RU"/>
-        </w:rPr>
-        <w:t xml:space="preserve"> программистов является обеспечение качест</w:t>
+        <w:t>ением одной из основных задач в обеспечении качества программных разработок как крупных аутсорисинговых компаний, так и фриланс программистов является обеспечение качест</w:t>
       </w:r>
       <w:r>
         <w:rPr>
@@ -4038,41 +3862,11 @@
         <w:rPr>
           <w:lang w:val="ru-RU"/>
         </w:rPr>
-        <w:t xml:space="preserve">выбрана и рассмотрена методика, основанная на расчете показателя волатильности исходного кода </w:t>
-      </w:r>
-      <w:proofErr w:type="spellStart"/>
-      <w:r>
-        <w:rPr>
-          <w:lang w:val="ru-RU"/>
-        </w:rPr>
-        <w:t>репозитория</w:t>
-      </w:r>
-      <w:proofErr w:type="spellEnd"/>
-      <w:r>
-        <w:rPr>
-          <w:lang w:val="ru-RU"/>
-        </w:rPr>
-        <w:t xml:space="preserve">, которая позволяет решить проблему объективной оценки качества исходного кода. Для проверки работоспособности выбранной методики получены качественные показатели, указывающие на снижение качества исходного программного кода путем анализа базы данных общедоступных </w:t>
-      </w:r>
-      <w:proofErr w:type="spellStart"/>
-      <w:r>
-        <w:rPr>
-          <w:lang w:val="ru-RU"/>
-        </w:rPr>
-        <w:t>репозиториев</w:t>
-      </w:r>
-      <w:proofErr w:type="spellEnd"/>
-      <w:r>
-        <w:rPr>
-          <w:lang w:val="ru-RU"/>
-        </w:rPr>
-        <w:t xml:space="preserve"> </w:t>
-      </w:r>
-      <w:proofErr w:type="spellStart"/>
+        <w:t xml:space="preserve">выбрана и рассмотрена методика, основанная на расчете показателя волатильности исходного кода репозитория, которая позволяет решить проблему объективной оценки качества исходного кода. Для проверки работоспособности выбранной методики получены качественные показатели, указывающие на снижение качества исходного программного кода путем анализа базы данных общедоступных репозиториев </w:t>
+      </w:r>
       <w:r>
         <w:t>github</w:t>
       </w:r>
-      <w:proofErr w:type="spellEnd"/>
       <w:r>
         <w:rPr>
           <w:lang w:val="ru-RU"/>
@@ -4092,46 +3886,16 @@
         <w:rPr>
           <w:lang w:val="ru-RU"/>
         </w:rPr>
-        <w:t xml:space="preserve">На основе полученных исходных данных проанализирована эффективность применения методики, использующей показатель волатильности </w:t>
-      </w:r>
-      <w:proofErr w:type="spellStart"/>
-      <w:r>
-        <w:rPr>
-          <w:lang w:val="ru-RU"/>
-        </w:rPr>
-        <w:t>репозитория</w:t>
-      </w:r>
-      <w:proofErr w:type="spellEnd"/>
-      <w:r>
-        <w:rPr>
-          <w:lang w:val="ru-RU"/>
-        </w:rPr>
-        <w:t xml:space="preserve">. Также показано, что данная методика применима для анализа качества кода произвольного </w:t>
-      </w:r>
-      <w:proofErr w:type="spellStart"/>
+        <w:t xml:space="preserve">На основе полученных исходных данных проанализирована эффективность применения методики, использующей показатель волатильности репозитория. Также показано, что данная методика применима для анализа качества кода произвольного </w:t>
+      </w:r>
       <w:r>
         <w:t>github</w:t>
       </w:r>
-      <w:proofErr w:type="spellEnd"/>
-      <w:r>
-        <w:rPr>
-          <w:lang w:val="ru-RU"/>
-        </w:rPr>
-        <w:t xml:space="preserve"> </w:t>
-      </w:r>
-      <w:proofErr w:type="spellStart"/>
-      <w:r>
-        <w:rPr>
-          <w:lang w:val="ru-RU"/>
-        </w:rPr>
-        <w:t>репозитория</w:t>
-      </w:r>
-      <w:proofErr w:type="spellEnd"/>
-      <w:r>
-        <w:rPr>
-          <w:lang w:val="ru-RU"/>
-        </w:rPr>
-        <w:t>.</w:t>
+      <w:r>
+        <w:rPr>
+          <w:lang w:val="ru-RU"/>
+        </w:rPr>
+        <w:t xml:space="preserve"> репозитория.</w:t>
       </w:r>
     </w:p>
     <w:p>
@@ -4146,35 +3910,7 @@
         <w:rPr>
           <w:lang w:val="ru-RU"/>
         </w:rPr>
-        <w:t xml:space="preserve">Результаты применения методики показывают, что, основываясь на показателе волатильности </w:t>
-      </w:r>
-      <w:proofErr w:type="spellStart"/>
-      <w:r>
-        <w:rPr>
-          <w:lang w:val="ru-RU"/>
-        </w:rPr>
-        <w:t>репозитория</w:t>
-      </w:r>
-      <w:proofErr w:type="spellEnd"/>
-      <w:r>
-        <w:rPr>
-          <w:lang w:val="ru-RU"/>
-        </w:rPr>
-        <w:t xml:space="preserve"> можно обнаружить блоки программного кода, значительно снижающих качество программного кода </w:t>
-      </w:r>
-      <w:proofErr w:type="spellStart"/>
-      <w:r>
-        <w:rPr>
-          <w:lang w:val="ru-RU"/>
-        </w:rPr>
-        <w:t>репозитория</w:t>
-      </w:r>
-      <w:proofErr w:type="spellEnd"/>
-      <w:r>
-        <w:rPr>
-          <w:lang w:val="ru-RU"/>
-        </w:rPr>
-        <w:t>, что позволяет своевременно проводить меры по его улучшению.</w:t>
+        <w:t>Результаты применения методики показывают, что, основываясь на показателе волатильности репозитория можно обнаружить блоки программного кода, значительно снижающих качество программного кода репозитория, что позволяет своевременно проводить меры по его улучшению.</w:t>
       </w:r>
     </w:p>
     <w:p>
@@ -4189,21 +3925,7 @@
         <w:rPr>
           <w:lang w:val="ru-RU"/>
         </w:rPr>
-        <w:t xml:space="preserve">В статье представлена статистика по имеющимся публичным </w:t>
-      </w:r>
-      <w:proofErr w:type="spellStart"/>
-      <w:r>
-        <w:rPr>
-          <w:lang w:val="ru-RU"/>
-        </w:rPr>
-        <w:t>репозиторям</w:t>
-      </w:r>
-      <w:proofErr w:type="spellEnd"/>
-      <w:r>
-        <w:rPr>
-          <w:lang w:val="ru-RU"/>
-        </w:rPr>
-        <w:t>, определены виды ошибок, снижающих качество кода, предложены пути улучшения.</w:t>
+        <w:t>В статье представлена статистика по имеющимся публичным репозиторям, определены виды ошибок, снижающих качество кода, предложены пути улучшения.</w:t>
       </w:r>
     </w:p>
     <w:p>
@@ -4211,12 +3933,10 @@
         <w:pStyle w:val="Heading1"/>
       </w:pPr>
       <w:bookmarkStart w:id="1" w:name="_Toc42081966"/>
-      <w:proofErr w:type="spellStart"/>
       <w:r>
         <w:t>Введение</w:t>
       </w:r>
       <w:bookmarkEnd w:id="1"/>
-      <w:proofErr w:type="spellEnd"/>
     </w:p>
     <w:p>
       <w:pPr>
@@ -4278,16 +3998,8 @@
         <w:rPr>
           <w:lang w:val="ru-RU"/>
         </w:rPr>
-        <w:t xml:space="preserve">, многие имеющиеся на рынке методики оценки качества программного кода не могут полностью решить задачу объективного анализа качества исходного кода, выполненного на произвольном языке </w:t>
-      </w:r>
-      <w:proofErr w:type="spellStart"/>
-      <w:r>
-        <w:rPr>
-          <w:lang w:val="ru-RU"/>
-        </w:rPr>
-        <w:t>прграммирования</w:t>
-      </w:r>
-      <w:proofErr w:type="spellEnd"/>
+        <w:t>, многие имеющиеся на рынке методики оценки качества программного кода не могут полностью решить задачу объективного анализа качества исходного кода, выполненного на произвольном языке прграммирования</w:t>
+      </w:r>
       <w:r>
         <w:rPr>
           <w:lang w:val="ru-RU"/>
@@ -4332,29 +4044,11 @@
       <w:bookmarkEnd w:id="6"/>
       <w:bookmarkEnd w:id="7"/>
       <w:bookmarkEnd w:id="8"/>
-      <w:proofErr w:type="spellStart"/>
       <w:r>
         <w:lastRenderedPageBreak/>
-        <w:t>Предпосылки</w:t>
-      </w:r>
-      <w:proofErr w:type="spellEnd"/>
-      <w:r>
-        <w:t xml:space="preserve"> </w:t>
-      </w:r>
-      <w:proofErr w:type="spellStart"/>
-      <w:r>
-        <w:t>создания</w:t>
-      </w:r>
-      <w:proofErr w:type="spellEnd"/>
-      <w:r>
-        <w:t xml:space="preserve"> </w:t>
-      </w:r>
-      <w:proofErr w:type="spellStart"/>
-      <w:r>
-        <w:t>метрики</w:t>
+        <w:t>Предпосылки создания метрики</w:t>
       </w:r>
       <w:bookmarkEnd w:id="9"/>
-      <w:proofErr w:type="spellEnd"/>
     </w:p>
     <w:p>
       <w:pPr>
@@ -4382,23 +4076,7 @@
           <w:szCs w:val="28"/>
           <w:lang w:val="ru-RU"/>
         </w:rPr>
-        <w:t xml:space="preserve"> возможность использования </w:t>
-      </w:r>
-      <w:proofErr w:type="spellStart"/>
-      <w:r>
-        <w:rPr>
-          <w:szCs w:val="28"/>
-          <w:lang w:val="ru-RU"/>
-        </w:rPr>
-        <w:t>интефейса</w:t>
-      </w:r>
-      <w:proofErr w:type="spellEnd"/>
-      <w:r>
-        <w:rPr>
-          <w:szCs w:val="28"/>
-          <w:lang w:val="ru-RU"/>
-        </w:rPr>
-        <w:t xml:space="preserve"> </w:t>
+        <w:t xml:space="preserve"> возможность использования интефейса </w:t>
       </w:r>
       <w:r>
         <w:rPr>
@@ -4432,23 +4110,7 @@
           <w:szCs w:val="28"/>
           <w:lang w:val="ru-RU"/>
         </w:rPr>
-        <w:t xml:space="preserve"> </w:t>
-      </w:r>
-      <w:proofErr w:type="spellStart"/>
-      <w:r>
-        <w:rPr>
-          <w:szCs w:val="28"/>
-          <w:lang w:val="ru-RU"/>
-        </w:rPr>
-        <w:t>Git</w:t>
-      </w:r>
-      <w:proofErr w:type="spellEnd"/>
-      <w:r>
-        <w:rPr>
-          <w:szCs w:val="28"/>
-          <w:lang w:val="ru-RU"/>
-        </w:rPr>
-        <w:t xml:space="preserve"> </w:t>
+        <w:t xml:space="preserve"> Git </w:t>
       </w:r>
       <w:r>
         <w:rPr>
@@ -4658,17 +4320,8 @@
           <w:szCs w:val="28"/>
           <w:lang w:val="ru-RU"/>
         </w:rPr>
-        <w:t xml:space="preserve">метрику, принадлежащую семейству метрик изменений исходного кода, анализирующую историю изменений кода в </w:t>
-      </w:r>
-      <w:proofErr w:type="spellStart"/>
-      <w:r>
-        <w:rPr>
-          <w:szCs w:val="28"/>
-          <w:lang w:val="ru-RU"/>
-        </w:rPr>
-        <w:t>репозитории</w:t>
-      </w:r>
-      <w:proofErr w:type="spellEnd"/>
+        <w:t>метрику, принадлежащую семейству метрик изменений исходного кода, анализирующую историю изменений кода в репозитории</w:t>
+      </w:r>
       <w:r>
         <w:rPr>
           <w:szCs w:val="28"/>
@@ -4757,23 +4410,7 @@
           <w:szCs w:val="28"/>
           <w:lang w:val="ru-RU"/>
         </w:rPr>
-        <w:t xml:space="preserve">, представляет собой атомарную модификацию исходного кода в </w:t>
-      </w:r>
-      <w:proofErr w:type="spellStart"/>
-      <w:r>
-        <w:rPr>
-          <w:szCs w:val="28"/>
-          <w:lang w:val="ru-RU"/>
-        </w:rPr>
-        <w:t>репозитории</w:t>
-      </w:r>
-      <w:proofErr w:type="spellEnd"/>
-      <w:r>
-        <w:rPr>
-          <w:szCs w:val="28"/>
-          <w:lang w:val="ru-RU"/>
-        </w:rPr>
-        <w:t xml:space="preserve">. Каждая система управления версиями кода предоставляет инструмент получения полной истории изменений исходного кода. В целях получения материала для данной работы использовался интерфейс </w:t>
+        <w:t xml:space="preserve">, представляет собой атомарную модификацию исходного кода в репозитории. Каждая система управления версиями кода предоставляет инструмент получения полной истории изменений исходного кода. В целях получения материала для данной работы использовался интерфейс </w:t>
       </w:r>
       <w:r>
         <w:rPr>
@@ -4928,23 +4565,7 @@
           <w:szCs w:val="28"/>
           <w:lang w:val="ru-RU"/>
         </w:rPr>
-        <w:t xml:space="preserve">), что метрики изменений исходного кода, полученные из истории </w:t>
-      </w:r>
-      <w:proofErr w:type="spellStart"/>
-      <w:r>
-        <w:rPr>
-          <w:szCs w:val="28"/>
-          <w:lang w:val="ru-RU"/>
-        </w:rPr>
-        <w:t>репозиториев</w:t>
-      </w:r>
-      <w:proofErr w:type="spellEnd"/>
-      <w:r>
-        <w:rPr>
-          <w:szCs w:val="28"/>
-          <w:lang w:val="ru-RU"/>
-        </w:rPr>
-        <w:t xml:space="preserve"> систем управления версиями, являются наиболее надежным индикатором </w:t>
+        <w:t xml:space="preserve">), что метрики изменений исходного кода, полученные из истории репозиториев систем управления версиями, являются наиболее надежным индикатором </w:t>
       </w:r>
       <w:r>
         <w:rPr>
@@ -5425,21 +5046,12 @@
         </w:rPr>
         <w:t xml:space="preserve"> </w:t>
       </w:r>
-      <w:proofErr w:type="spellStart"/>
-      <w:r>
-        <w:rPr>
-          <w:szCs w:val="28"/>
-          <w:lang w:val="ru-RU"/>
-        </w:rPr>
-        <w:t>репозиториев</w:t>
-      </w:r>
-      <w:proofErr w:type="spellEnd"/>
-      <w:r>
-        <w:rPr>
-          <w:szCs w:val="28"/>
-          <w:lang w:val="ru-RU"/>
-        </w:rPr>
-        <w:t>.</w:t>
+      <w:r>
+        <w:rPr>
+          <w:szCs w:val="28"/>
+          <w:lang w:val="ru-RU"/>
+        </w:rPr>
+        <w:t>репозиториев.</w:t>
       </w:r>
     </w:p>
     <w:p>
@@ -5664,21 +5276,12 @@
         </w:rPr>
         <w:t xml:space="preserve"> из </w:t>
       </w:r>
-      <w:proofErr w:type="spellStart"/>
-      <w:r>
-        <w:rPr>
-          <w:szCs w:val="28"/>
-          <w:lang w:val="ru-RU"/>
-        </w:rPr>
-        <w:t>неиспоримых</w:t>
-      </w:r>
-      <w:proofErr w:type="spellEnd"/>
-      <w:r>
-        <w:rPr>
-          <w:szCs w:val="28"/>
-          <w:lang w:val="ru-RU"/>
-        </w:rPr>
-        <w:t xml:space="preserve"> </w:t>
+      <w:r>
+        <w:rPr>
+          <w:szCs w:val="28"/>
+          <w:lang w:val="ru-RU"/>
+        </w:rPr>
+        <w:t xml:space="preserve">неиспоримых </w:t>
       </w:r>
       <w:r>
         <w:rPr>
@@ -5827,23 +5430,7 @@
           <w:szCs w:val="28"/>
           <w:lang w:val="ru-RU"/>
         </w:rPr>
-        <w:t xml:space="preserve">между часто и редко обновляемыми файлами одного </w:t>
-      </w:r>
-      <w:proofErr w:type="spellStart"/>
-      <w:r>
-        <w:rPr>
-          <w:szCs w:val="28"/>
-          <w:lang w:val="ru-RU"/>
-        </w:rPr>
-        <w:t>репозитория</w:t>
-      </w:r>
-      <w:proofErr w:type="spellEnd"/>
-      <w:r>
-        <w:rPr>
-          <w:szCs w:val="28"/>
-          <w:lang w:val="ru-RU"/>
-        </w:rPr>
-        <w:t xml:space="preserve">. Она подтверждает гипотезу, что большое количество старого кода </w:t>
+        <w:t xml:space="preserve">между часто и редко обновляемыми файлами одного репозитория. Она подтверждает гипотезу, что большое количество старого кода </w:t>
       </w:r>
       <w:r>
         <w:rPr>
@@ -5872,17 +5459,9 @@
         <w:rPr>
           <w:lang w:val="ru-RU"/>
         </w:rPr>
-        <w:t xml:space="preserve">Количественная оценка качества исходного кода </w:t>
-      </w:r>
-      <w:proofErr w:type="spellStart"/>
-      <w:r>
-        <w:rPr>
-          <w:lang w:val="ru-RU"/>
-        </w:rPr>
-        <w:t>репозитория</w:t>
+        <w:t>Количественная оценка качества исходного кода репозитория</w:t>
       </w:r>
       <w:bookmarkEnd w:id="10"/>
-      <w:proofErr w:type="spellEnd"/>
     </w:p>
     <w:p>
       <w:pPr>
@@ -5896,23 +5475,7 @@
           <w:szCs w:val="28"/>
           <w:lang w:val="ru-RU"/>
         </w:rPr>
-        <w:t xml:space="preserve">Первый шаг – получаем информацию о </w:t>
-      </w:r>
-      <w:proofErr w:type="spellStart"/>
-      <w:r>
-        <w:rPr>
-          <w:szCs w:val="28"/>
-          <w:lang w:val="ru-RU"/>
-        </w:rPr>
-        <w:t>репозитории</w:t>
-      </w:r>
-      <w:proofErr w:type="spellEnd"/>
-      <w:r>
-        <w:rPr>
-          <w:szCs w:val="28"/>
-          <w:lang w:val="ru-RU"/>
-        </w:rPr>
-        <w:t xml:space="preserve"> </w:t>
+        <w:t xml:space="preserve">Первый шаг – получаем информацию о репозитории </w:t>
       </w:r>
       <w:r>
         <w:rPr>
@@ -5938,29 +5501,7 @@
         <w:rPr>
           <w:szCs w:val="28"/>
         </w:rPr>
-        <w:t>git --git-</w:t>
-      </w:r>
-      <w:proofErr w:type="spellStart"/>
-      <w:proofErr w:type="gramStart"/>
-      <w:r>
-        <w:rPr>
-          <w:szCs w:val="28"/>
-        </w:rPr>
-        <w:t>dir</w:t>
-      </w:r>
-      <w:proofErr w:type="spellEnd"/>
-      <w:r>
-        <w:rPr>
-          <w:szCs w:val="28"/>
-        </w:rPr>
-        <w:t xml:space="preserve"> .git</w:t>
-      </w:r>
-      <w:proofErr w:type="gramEnd"/>
-      <w:r>
-        <w:rPr>
-          <w:szCs w:val="28"/>
-        </w:rPr>
-        <w:t xml:space="preserve"> log –</w:t>
+        <w:t>git --git-dir .git log –</w:t>
       </w:r>
       <w:r>
         <w:rPr>
@@ -6005,23 +5546,7 @@
           <w:szCs w:val="28"/>
           <w:lang w:val="ru-RU"/>
         </w:rPr>
-        <w:t xml:space="preserve">Для </w:t>
-      </w:r>
-      <w:proofErr w:type="spellStart"/>
-      <w:r>
-        <w:rPr>
-          <w:szCs w:val="28"/>
-          <w:lang w:val="ru-RU"/>
-        </w:rPr>
-        <w:t>кажого</w:t>
-      </w:r>
-      <w:proofErr w:type="spellEnd"/>
-      <w:r>
-        <w:rPr>
-          <w:szCs w:val="28"/>
-          <w:lang w:val="ru-RU"/>
-        </w:rPr>
-        <w:t xml:space="preserve"> файла </w:t>
+        <w:t xml:space="preserve">Для кажого файла </w:t>
       </w:r>
       <w:r>
         <w:rPr>
@@ -6065,21 +5590,12 @@
         </w:rPr>
         <w:t xml:space="preserve">за все время существования </w:t>
       </w:r>
-      <w:proofErr w:type="spellStart"/>
-      <w:r>
-        <w:rPr>
-          <w:szCs w:val="28"/>
-          <w:lang w:val="ru-RU"/>
-        </w:rPr>
-        <w:t>репозитория</w:t>
-      </w:r>
-      <w:proofErr w:type="spellEnd"/>
-      <w:r>
-        <w:rPr>
-          <w:szCs w:val="28"/>
-          <w:lang w:val="ru-RU"/>
-        </w:rPr>
-        <w:t xml:space="preserve"> </w:t>
+      <w:r>
+        <w:rPr>
+          <w:szCs w:val="28"/>
+          <w:lang w:val="ru-RU"/>
+        </w:rPr>
+        <w:t xml:space="preserve">репозитория </w:t>
       </w:r>
       <w:r>
         <w:rPr>
@@ -6536,7 +6052,6 @@
         </w:rPr>
         <w:t>f</w:t>
       </w:r>
-      <w:proofErr w:type="gramStart"/>
       <w:r>
         <w:rPr>
           <w:szCs w:val="28"/>
@@ -6559,7 +6074,6 @@
         </w:rPr>
         <w:t>.</w:t>
       </w:r>
-      <w:proofErr w:type="gramEnd"/>
       <w:r>
         <w:rPr>
           <w:szCs w:val="28"/>
@@ -6567,7 +6081,6 @@
         </w:rPr>
         <w:t xml:space="preserve"> </w:t>
       </w:r>
-      <w:proofErr w:type="spellStart"/>
       <w:r>
         <w:rPr>
           <w:szCs w:val="28"/>
@@ -6581,7 +6094,6 @@
         </w:rPr>
         <w:t>n</w:t>
       </w:r>
-      <w:proofErr w:type="spellEnd"/>
       <w:r>
         <w:rPr>
           <w:szCs w:val="28"/>
@@ -6622,7 +6134,30 @@
           <w:szCs w:val="28"/>
           <w:lang w:val="ru-RU"/>
         </w:rPr>
-        <w:t xml:space="preserve"> количества присутствий каждого файла во всех фиксациях (</w:t>
+        <w:t xml:space="preserve"> количества </w:t>
+      </w:r>
+      <w:r>
+        <w:rPr>
+          <w:szCs w:val="28"/>
+          <w:lang w:val="ru-RU"/>
+        </w:rPr>
+        <w:t>удаленных и добавленных строк</w:t>
+      </w:r>
+      <w:r>
+        <w:rPr>
+          <w:szCs w:val="28"/>
+          <w:lang w:val="ru-RU"/>
+        </w:rPr>
+        <w:t xml:space="preserve"> каждого файла во всех фикс</w:t>
+      </w:r>
+      <w:bookmarkStart w:id="13" w:name="_GoBack"/>
+      <w:bookmarkEnd w:id="13"/>
+      <w:r>
+        <w:rPr>
+          <w:szCs w:val="28"/>
+          <w:lang w:val="ru-RU"/>
+        </w:rPr>
+        <w:t>ациях (</w:t>
       </w:r>
       <w:r>
         <w:rPr>
@@ -6663,23 +6198,7 @@
           <w:szCs w:val="28"/>
           <w:lang w:val="ru-RU"/>
         </w:rPr>
-        <w:t xml:space="preserve">В случаях изменения пути и имени файла, все </w:t>
-      </w:r>
-      <w:proofErr w:type="spellStart"/>
-      <w:r>
-        <w:rPr>
-          <w:szCs w:val="28"/>
-          <w:lang w:val="ru-RU"/>
-        </w:rPr>
-        <w:t>предылущие</w:t>
-      </w:r>
-      <w:proofErr w:type="spellEnd"/>
-      <w:r>
-        <w:rPr>
-          <w:szCs w:val="28"/>
-          <w:lang w:val="ru-RU"/>
-        </w:rPr>
-        <w:t xml:space="preserve"> изменения относятся к новому файлу, таким образом не происходит ни единой потери информации о вносимых изменениях.</w:t>
+        <w:t>В случаях изменения пути и имени файла, все предылущие изменения относятся к новому файлу, таким образом не происходит ни единой потери информации о вносимых изменениях.</w:t>
       </w:r>
     </w:p>
     <w:p>
@@ -6933,15 +6452,7 @@
           <w:szCs w:val="28"/>
           <w:lang w:val="ru-RU"/>
         </w:rPr>
-        <w:t xml:space="preserve"> </w:t>
-      </w:r>
-      <w:proofErr w:type="spellStart"/>
-      <w:r>
-        <w:rPr>
-          <w:szCs w:val="28"/>
-          <w:lang w:val="ru-RU"/>
-        </w:rPr>
-        <w:t>полусумм</w:t>
+        <w:t xml:space="preserve"> полусумм</w:t>
       </w:r>
       <w:r>
         <w:rPr>
@@ -6950,7 +6461,6 @@
         </w:rPr>
         <w:t>а</w:t>
       </w:r>
-      <w:proofErr w:type="spellEnd"/>
       <w:r>
         <w:rPr>
           <w:szCs w:val="28"/>
@@ -7057,7 +6567,7 @@
         <w:t xml:space="preserve">: </w:t>
       </w:r>
     </w:p>
-    <w:bookmarkStart w:id="13" w:name="_Ref40965018"/>
+    <w:bookmarkStart w:id="14" w:name="_Ref40965018"/>
     <w:p>
       <w:pPr>
         <w:pStyle w:val="Caption"/>
@@ -7323,7 +6833,7 @@
         </w:rPr>
         <w:fldChar w:fldCharType="end"/>
       </w:r>
-      <w:bookmarkEnd w:id="13"/>
+      <w:bookmarkEnd w:id="14"/>
       <w:r>
         <w:rPr>
           <w:color w:val="auto"/>
@@ -7354,7 +6864,7 @@
           <w:lang w:val="ru-RU"/>
         </w:rPr>
       </w:pPr>
-      <w:bookmarkStart w:id="14" w:name="_Ref40965027"/>
+      <w:bookmarkStart w:id="15" w:name="_Ref40965027"/>
       <w:r>
         <w:rPr>
           <w:lang w:val="ru-RU"/>
@@ -7674,7 +7184,7 @@
         </w:rPr>
         <w:fldChar w:fldCharType="end"/>
       </w:r>
-      <w:bookmarkEnd w:id="14"/>
+      <w:bookmarkEnd w:id="15"/>
       <w:r>
         <w:rPr>
           <w:i/>
@@ -7691,8 +7201,8 @@
           <w:lang w:val="ru-RU"/>
         </w:rPr>
       </w:pPr>
-      <w:bookmarkStart w:id="15" w:name="_Ref40965164"/>
-      <w:bookmarkStart w:id="16" w:name="_Ref41478777"/>
+      <w:bookmarkStart w:id="16" w:name="_Ref40965164"/>
+      <w:bookmarkStart w:id="17" w:name="_Ref41478777"/>
       <w:r>
         <w:rPr>
           <w:szCs w:val="28"/>
@@ -7796,23 +7306,7 @@
           <w:szCs w:val="28"/>
           <w:lang w:val="ru-RU"/>
         </w:rPr>
-        <w:t xml:space="preserve">зывается характеристикой волатильности </w:t>
-      </w:r>
-      <w:proofErr w:type="spellStart"/>
-      <w:r>
-        <w:rPr>
-          <w:szCs w:val="28"/>
-          <w:lang w:val="ru-RU"/>
-        </w:rPr>
-        <w:t>репозитория</w:t>
-      </w:r>
-      <w:proofErr w:type="spellEnd"/>
-      <w:r>
-        <w:rPr>
-          <w:szCs w:val="28"/>
-          <w:lang w:val="ru-RU"/>
-        </w:rPr>
-        <w:t xml:space="preserve"> </w:t>
+        <w:t xml:space="preserve">зывается характеристикой волатильности репозитория </w:t>
       </w:r>
       <w:r>
         <w:rPr>
@@ -7944,7 +7438,7 @@
         </w:rPr>
         <w:fldChar w:fldCharType="end"/>
       </w:r>
-      <w:bookmarkEnd w:id="15"/>
+      <w:bookmarkEnd w:id="16"/>
       <w:r>
         <w:rPr>
           <w:i/>
@@ -7955,335 +7449,6 @@
       <w:r>
         <w:rPr>
           <w:szCs w:val="28"/>
-          <w:lang w:val="ru-RU"/>
-        </w:rPr>
-        <w:t>.</w:t>
-      </w:r>
-      <w:bookmarkEnd w:id="16"/>
-    </w:p>
-    <w:p>
-      <w:pPr>
-        <w:rPr>
-          <w:szCs w:val="28"/>
-          <w:lang w:val="ru-RU"/>
-        </w:rPr>
-      </w:pPr>
-      <w:r>
-        <w:rPr>
-          <w:szCs w:val="28"/>
-          <w:lang w:val="ru-RU"/>
-        </w:rPr>
-        <w:t>В</w:t>
-      </w:r>
-      <w:r>
-        <w:rPr>
-          <w:szCs w:val="28"/>
-          <w:lang w:val="ru-RU"/>
-        </w:rPr>
-        <w:t xml:space="preserve">еличину </w:t>
-      </w:r>
-      <w:r>
-        <w:rPr>
-          <w:b/>
-          <w:szCs w:val="28"/>
-          <w:lang w:val="ru-RU"/>
-        </w:rPr>
-        <w:sym w:font="Symbol" w:char="F06D"/>
-      </w:r>
-      <w:r>
-        <w:rPr>
-          <w:szCs w:val="28"/>
-          <w:lang w:val="ru-RU"/>
-        </w:rPr>
-        <w:fldChar w:fldCharType="begin"/>
-      </w:r>
-      <w:r>
-        <w:rPr>
-          <w:szCs w:val="28"/>
-          <w:lang w:val="ru-RU"/>
-        </w:rPr>
-        <w:instrText xml:space="preserve"> REF _Ref41478777 \h </w:instrText>
-      </w:r>
-      <w:r>
-        <w:rPr>
-          <w:szCs w:val="28"/>
-          <w:lang w:val="ru-RU"/>
-        </w:rPr>
-      </w:r>
-      <w:r>
-        <w:rPr>
-          <w:szCs w:val="28"/>
-          <w:lang w:val="ru-RU"/>
-        </w:rPr>
-        <w:fldChar w:fldCharType="separate"/>
-      </w:r>
-      <w:r>
-        <w:rPr>
-          <w:i/>
-          <w:lang w:val="ru-RU"/>
-        </w:rPr>
-        <w:t>(</w:t>
-      </w:r>
-      <w:r>
-        <w:rPr>
-          <w:i/>
-          <w:noProof/>
-          <w:lang w:val="ru-RU"/>
-        </w:rPr>
-        <w:t>4</w:t>
-      </w:r>
-      <w:r>
-        <w:rPr>
-          <w:i/>
-          <w:lang w:val="ru-RU"/>
-        </w:rPr>
-        <w:t>)</w:t>
-      </w:r>
-      <w:r>
-        <w:rPr>
-          <w:szCs w:val="28"/>
-          <w:lang w:val="ru-RU"/>
-        </w:rPr>
-        <w:fldChar w:fldCharType="end"/>
-      </w:r>
-      <w:r>
-        <w:rPr>
-          <w:szCs w:val="28"/>
-          <w:lang w:val="ru-RU"/>
-        </w:rPr>
-        <w:t xml:space="preserve"> м</w:t>
-      </w:r>
-      <w:r>
-        <w:rPr>
-          <w:szCs w:val="28"/>
-          <w:lang w:val="ru-RU"/>
-        </w:rPr>
-        <w:t xml:space="preserve">ожно получить при помощи пакета </w:t>
-      </w:r>
-      <w:r>
-        <w:rPr>
-          <w:szCs w:val="28"/>
-          <w:lang w:val="ru-RU"/>
-        </w:rPr>
-        <w:t>[</w:t>
-      </w:r>
-      <w:r>
-        <w:rPr>
-          <w:szCs w:val="28"/>
-          <w:lang w:val="ru-RU"/>
-        </w:rPr>
-        <w:fldChar w:fldCharType="begin"/>
-      </w:r>
-      <w:r>
-        <w:rPr>
-          <w:szCs w:val="28"/>
-          <w:lang w:val="ru-RU"/>
-        </w:rPr>
-        <w:instrText xml:space="preserve"> REF _Ref41145281 \r \h </w:instrText>
-      </w:r>
-      <w:r>
-        <w:rPr>
-          <w:szCs w:val="28"/>
-          <w:lang w:val="ru-RU"/>
-        </w:rPr>
-      </w:r>
-      <w:r>
-        <w:rPr>
-          <w:szCs w:val="28"/>
-          <w:lang w:val="ru-RU"/>
-        </w:rPr>
-        <w:fldChar w:fldCharType="separate"/>
-      </w:r>
-      <w:r>
-        <w:rPr>
-          <w:szCs w:val="28"/>
-          <w:lang w:val="ru-RU"/>
-        </w:rPr>
-        <w:t>17</w:t>
-      </w:r>
-      <w:r>
-        <w:rPr>
-          <w:szCs w:val="28"/>
-          <w:lang w:val="ru-RU"/>
-        </w:rPr>
-        <w:fldChar w:fldCharType="end"/>
-      </w:r>
-      <w:r>
-        <w:rPr>
-          <w:szCs w:val="28"/>
-          <w:lang w:val="ru-RU"/>
-        </w:rPr>
-        <w:t>]</w:t>
-      </w:r>
-      <w:r>
-        <w:rPr>
-          <w:szCs w:val="28"/>
-          <w:lang w:val="ru-RU"/>
-        </w:rPr>
-        <w:t>,</w:t>
-      </w:r>
-      <w:r>
-        <w:rPr>
-          <w:szCs w:val="28"/>
-          <w:lang w:val="ru-RU"/>
-        </w:rPr>
-        <w:t xml:space="preserve"> </w:t>
-      </w:r>
-      <w:r>
-        <w:rPr>
-          <w:szCs w:val="28"/>
-          <w:lang w:val="ru-RU"/>
-        </w:rPr>
-        <w:t xml:space="preserve">выполнив соответствующую команду операционной системы: </w:t>
-      </w:r>
-      <w:proofErr w:type="spellStart"/>
-      <w:r>
-        <w:rPr>
-          <w:szCs w:val="28"/>
-          <w:lang w:val="ru-RU"/>
-        </w:rPr>
-        <w:t>volatility</w:t>
-      </w:r>
-      <w:proofErr w:type="spellEnd"/>
-      <w:r>
-        <w:rPr>
-          <w:szCs w:val="28"/>
-          <w:lang w:val="ru-RU"/>
-        </w:rPr>
-        <w:t xml:space="preserve"> –</w:t>
-      </w:r>
-      <w:proofErr w:type="spellStart"/>
-      <w:r>
-        <w:rPr>
-          <w:szCs w:val="28"/>
-          <w:lang w:val="ru-RU"/>
-        </w:rPr>
-        <w:t>path</w:t>
-      </w:r>
-      <w:proofErr w:type="spellEnd"/>
-      <w:r>
-        <w:rPr>
-          <w:szCs w:val="28"/>
-          <w:lang w:val="ru-RU"/>
-        </w:rPr>
-        <w:t xml:space="preserve"> </w:t>
-      </w:r>
-      <w:r>
-        <w:rPr>
-          <w:szCs w:val="28"/>
-          <w:lang w:val="ru-RU"/>
-        </w:rPr>
-        <w:t>{</w:t>
-      </w:r>
-      <w:r>
-        <w:rPr>
-          <w:szCs w:val="28"/>
-        </w:rPr>
-        <w:t>path</w:t>
-      </w:r>
-      <w:r>
-        <w:rPr>
-          <w:szCs w:val="28"/>
-          <w:lang w:val="ru-RU"/>
-        </w:rPr>
-        <w:t xml:space="preserve">}, </w:t>
-      </w:r>
-      <w:r>
-        <w:rPr>
-          <w:szCs w:val="28"/>
-          <w:lang w:val="ru-RU"/>
-        </w:rPr>
-        <w:t xml:space="preserve">где </w:t>
-      </w:r>
-      <w:r>
-        <w:rPr>
-          <w:szCs w:val="28"/>
-        </w:rPr>
-        <w:t>path</w:t>
-      </w:r>
-      <w:r>
-        <w:rPr>
-          <w:szCs w:val="28"/>
-          <w:lang w:val="ru-RU"/>
-        </w:rPr>
-        <w:t xml:space="preserve"> </w:t>
-      </w:r>
-      <w:r>
-        <w:rPr>
-          <w:szCs w:val="28"/>
-          <w:lang w:val="ru-RU"/>
-        </w:rPr>
-        <w:t>–</w:t>
-      </w:r>
-      <w:r>
-        <w:rPr>
-          <w:szCs w:val="28"/>
-          <w:lang w:val="ru-RU"/>
-        </w:rPr>
-        <w:t xml:space="preserve"> </w:t>
-      </w:r>
-      <w:r>
-        <w:rPr>
-          <w:szCs w:val="28"/>
-          <w:lang w:val="ru-RU"/>
-        </w:rPr>
-        <w:t xml:space="preserve">путь к </w:t>
-      </w:r>
-      <w:r>
-        <w:rPr>
-          <w:szCs w:val="28"/>
-        </w:rPr>
-        <w:t>git</w:t>
-      </w:r>
-      <w:r>
-        <w:rPr>
-          <w:szCs w:val="28"/>
-          <w:lang w:val="ru-RU"/>
-        </w:rPr>
-        <w:t xml:space="preserve"> </w:t>
-      </w:r>
-      <w:proofErr w:type="spellStart"/>
-      <w:r>
-        <w:rPr>
-          <w:szCs w:val="28"/>
-          <w:lang w:val="ru-RU"/>
-        </w:rPr>
-        <w:t>репозиторию</w:t>
-      </w:r>
-      <w:proofErr w:type="spellEnd"/>
-      <w:r>
-        <w:rPr>
-          <w:szCs w:val="28"/>
-          <w:lang w:val="ru-RU"/>
-        </w:rPr>
-        <w:t>.</w:t>
-      </w:r>
-    </w:p>
-    <w:p>
-      <w:pPr>
-        <w:pStyle w:val="Heading1"/>
-        <w:rPr>
-          <w:lang w:val="ru-RU"/>
-        </w:rPr>
-      </w:pPr>
-      <w:bookmarkStart w:id="17" w:name="_Toc42081969"/>
-      <w:r>
-        <w:rPr>
-          <w:lang w:val="ru-RU"/>
-        </w:rPr>
-        <w:lastRenderedPageBreak/>
-        <w:t xml:space="preserve">Поиск взаимосвязей между метриками </w:t>
-      </w:r>
-      <w:proofErr w:type="spellStart"/>
-      <w:r>
-        <w:rPr>
-          <w:lang w:val="ru-RU"/>
-        </w:rPr>
-        <w:t>репозитория</w:t>
-      </w:r>
-      <w:proofErr w:type="spellEnd"/>
-      <w:r>
-        <w:rPr>
           <w:lang w:val="ru-RU"/>
         </w:rPr>
         <w:t>.</w:t>
@@ -8292,6 +7457,280 @@
     </w:p>
     <w:p>
       <w:pPr>
+        <w:rPr>
+          <w:szCs w:val="28"/>
+          <w:lang w:val="ru-RU"/>
+        </w:rPr>
+      </w:pPr>
+      <w:r>
+        <w:rPr>
+          <w:szCs w:val="28"/>
+          <w:lang w:val="ru-RU"/>
+        </w:rPr>
+        <w:t>В</w:t>
+      </w:r>
+      <w:r>
+        <w:rPr>
+          <w:szCs w:val="28"/>
+          <w:lang w:val="ru-RU"/>
+        </w:rPr>
+        <w:t xml:space="preserve">еличину </w:t>
+      </w:r>
+      <w:r>
+        <w:rPr>
+          <w:b/>
+          <w:szCs w:val="28"/>
+          <w:lang w:val="ru-RU"/>
+        </w:rPr>
+        <w:sym w:font="Symbol" w:char="F06D"/>
+      </w:r>
+      <w:r>
+        <w:rPr>
+          <w:szCs w:val="28"/>
+          <w:lang w:val="ru-RU"/>
+        </w:rPr>
+        <w:fldChar w:fldCharType="begin"/>
+      </w:r>
+      <w:r>
+        <w:rPr>
+          <w:szCs w:val="28"/>
+          <w:lang w:val="ru-RU"/>
+        </w:rPr>
+        <w:instrText xml:space="preserve"> REF _Ref41478777 \h </w:instrText>
+      </w:r>
+      <w:r>
+        <w:rPr>
+          <w:szCs w:val="28"/>
+          <w:lang w:val="ru-RU"/>
+        </w:rPr>
+      </w:r>
+      <w:r>
+        <w:rPr>
+          <w:szCs w:val="28"/>
+          <w:lang w:val="ru-RU"/>
+        </w:rPr>
+        <w:fldChar w:fldCharType="separate"/>
+      </w:r>
+      <w:r>
+        <w:rPr>
+          <w:i/>
+          <w:lang w:val="ru-RU"/>
+        </w:rPr>
+        <w:t>(</w:t>
+      </w:r>
+      <w:r>
+        <w:rPr>
+          <w:i/>
+          <w:noProof/>
+          <w:lang w:val="ru-RU"/>
+        </w:rPr>
+        <w:t>4</w:t>
+      </w:r>
+      <w:r>
+        <w:rPr>
+          <w:i/>
+          <w:lang w:val="ru-RU"/>
+        </w:rPr>
+        <w:t>)</w:t>
+      </w:r>
+      <w:r>
+        <w:rPr>
+          <w:szCs w:val="28"/>
+          <w:lang w:val="ru-RU"/>
+        </w:rPr>
+        <w:fldChar w:fldCharType="end"/>
+      </w:r>
+      <w:r>
+        <w:rPr>
+          <w:szCs w:val="28"/>
+          <w:lang w:val="ru-RU"/>
+        </w:rPr>
+        <w:t xml:space="preserve"> м</w:t>
+      </w:r>
+      <w:r>
+        <w:rPr>
+          <w:szCs w:val="28"/>
+          <w:lang w:val="ru-RU"/>
+        </w:rPr>
+        <w:t xml:space="preserve">ожно получить при помощи пакета </w:t>
+      </w:r>
+      <w:r>
+        <w:rPr>
+          <w:szCs w:val="28"/>
+          <w:lang w:val="ru-RU"/>
+        </w:rPr>
+        <w:t>[</w:t>
+      </w:r>
+      <w:r>
+        <w:rPr>
+          <w:szCs w:val="28"/>
+          <w:lang w:val="ru-RU"/>
+        </w:rPr>
+        <w:fldChar w:fldCharType="begin"/>
+      </w:r>
+      <w:r>
+        <w:rPr>
+          <w:szCs w:val="28"/>
+          <w:lang w:val="ru-RU"/>
+        </w:rPr>
+        <w:instrText xml:space="preserve"> REF _Ref41145281 \r \h </w:instrText>
+      </w:r>
+      <w:r>
+        <w:rPr>
+          <w:szCs w:val="28"/>
+          <w:lang w:val="ru-RU"/>
+        </w:rPr>
+      </w:r>
+      <w:r>
+        <w:rPr>
+          <w:szCs w:val="28"/>
+          <w:lang w:val="ru-RU"/>
+        </w:rPr>
+        <w:fldChar w:fldCharType="separate"/>
+      </w:r>
+      <w:r>
+        <w:rPr>
+          <w:szCs w:val="28"/>
+          <w:lang w:val="ru-RU"/>
+        </w:rPr>
+        <w:t>17</w:t>
+      </w:r>
+      <w:r>
+        <w:rPr>
+          <w:szCs w:val="28"/>
+          <w:lang w:val="ru-RU"/>
+        </w:rPr>
+        <w:fldChar w:fldCharType="end"/>
+      </w:r>
+      <w:r>
+        <w:rPr>
+          <w:szCs w:val="28"/>
+          <w:lang w:val="ru-RU"/>
+        </w:rPr>
+        <w:t>]</w:t>
+      </w:r>
+      <w:r>
+        <w:rPr>
+          <w:szCs w:val="28"/>
+          <w:lang w:val="ru-RU"/>
+        </w:rPr>
+        <w:t>,</w:t>
+      </w:r>
+      <w:r>
+        <w:rPr>
+          <w:szCs w:val="28"/>
+          <w:lang w:val="ru-RU"/>
+        </w:rPr>
+        <w:t xml:space="preserve"> </w:t>
+      </w:r>
+      <w:r>
+        <w:rPr>
+          <w:szCs w:val="28"/>
+          <w:lang w:val="ru-RU"/>
+        </w:rPr>
+        <w:t xml:space="preserve">выполнив соответствующую команду операционной системы: volatility –path </w:t>
+      </w:r>
+      <w:r>
+        <w:rPr>
+          <w:szCs w:val="28"/>
+          <w:lang w:val="ru-RU"/>
+        </w:rPr>
+        <w:t>{</w:t>
+      </w:r>
+      <w:r>
+        <w:rPr>
+          <w:szCs w:val="28"/>
+        </w:rPr>
+        <w:t>path</w:t>
+      </w:r>
+      <w:r>
+        <w:rPr>
+          <w:szCs w:val="28"/>
+          <w:lang w:val="ru-RU"/>
+        </w:rPr>
+        <w:t xml:space="preserve">}, </w:t>
+      </w:r>
+      <w:r>
+        <w:rPr>
+          <w:szCs w:val="28"/>
+          <w:lang w:val="ru-RU"/>
+        </w:rPr>
+        <w:t xml:space="preserve">где </w:t>
+      </w:r>
+      <w:r>
+        <w:rPr>
+          <w:szCs w:val="28"/>
+        </w:rPr>
+        <w:t>path</w:t>
+      </w:r>
+      <w:r>
+        <w:rPr>
+          <w:szCs w:val="28"/>
+          <w:lang w:val="ru-RU"/>
+        </w:rPr>
+        <w:t xml:space="preserve"> </w:t>
+      </w:r>
+      <w:r>
+        <w:rPr>
+          <w:szCs w:val="28"/>
+          <w:lang w:val="ru-RU"/>
+        </w:rPr>
+        <w:t>–</w:t>
+      </w:r>
+      <w:r>
+        <w:rPr>
+          <w:szCs w:val="28"/>
+          <w:lang w:val="ru-RU"/>
+        </w:rPr>
+        <w:t xml:space="preserve"> </w:t>
+      </w:r>
+      <w:r>
+        <w:rPr>
+          <w:szCs w:val="28"/>
+          <w:lang w:val="ru-RU"/>
+        </w:rPr>
+        <w:t xml:space="preserve">путь к </w:t>
+      </w:r>
+      <w:r>
+        <w:rPr>
+          <w:szCs w:val="28"/>
+        </w:rPr>
+        <w:t>git</w:t>
+      </w:r>
+      <w:r>
+        <w:rPr>
+          <w:szCs w:val="28"/>
+          <w:lang w:val="ru-RU"/>
+        </w:rPr>
+        <w:t xml:space="preserve"> </w:t>
+      </w:r>
+      <w:r>
+        <w:rPr>
+          <w:szCs w:val="28"/>
+          <w:lang w:val="ru-RU"/>
+        </w:rPr>
+        <w:t>репозиторию.</w:t>
+      </w:r>
+    </w:p>
+    <w:p>
+      <w:pPr>
+        <w:pStyle w:val="Heading1"/>
+        <w:rPr>
+          <w:lang w:val="ru-RU"/>
+        </w:rPr>
+      </w:pPr>
+      <w:bookmarkStart w:id="18" w:name="_Toc42081969"/>
+      <w:r>
+        <w:rPr>
+          <w:lang w:val="ru-RU"/>
+        </w:rPr>
+        <w:lastRenderedPageBreak/>
+        <w:t>Поиск взаимосвязей между метриками репозитория.</w:t>
+      </w:r>
+      <w:bookmarkEnd w:id="18"/>
+    </w:p>
+    <w:p>
+      <w:pPr>
         <w:pStyle w:val="ListParagraph"/>
         <w:keepNext/>
         <w:ind w:left="714" w:firstLine="560"/>
@@ -8305,23 +7744,7 @@
           <w:szCs w:val="28"/>
           <w:lang w:val="ru-RU"/>
         </w:rPr>
-        <w:t xml:space="preserve">Автором проведена работа по сбору и анализу следующих общедоступных характеристик по более чем 1000 </w:t>
-      </w:r>
-      <w:proofErr w:type="spellStart"/>
-      <w:r>
-        <w:rPr>
-          <w:szCs w:val="28"/>
-          <w:lang w:val="ru-RU"/>
-        </w:rPr>
-        <w:t>репозиториев</w:t>
-      </w:r>
-      <w:proofErr w:type="spellEnd"/>
-      <w:r>
-        <w:rPr>
-          <w:szCs w:val="28"/>
-          <w:lang w:val="ru-RU"/>
-        </w:rPr>
-        <w:t xml:space="preserve"> наиболее популярных языков программирования:</w:t>
+        <w:t>Автором проведена работа по сбору и анализу следующих общедоступных характеристик по более чем 1000 репозиториев наиболее популярных языков программирования:</w:t>
       </w:r>
     </w:p>
     <w:p>
@@ -8343,7 +7766,6 @@
           <w:lang w:val="ru-RU"/>
         </w:rPr>
       </w:pPr>
-      <w:proofErr w:type="spellStart"/>
       <w:r>
         <w:rPr>
           <w:szCs w:val="28"/>
@@ -8351,7 +7773,6 @@
         </w:rPr>
         <w:t>Go</w:t>
       </w:r>
-      <w:proofErr w:type="spellEnd"/>
     </w:p>
     <w:p>
       <w:pPr>
@@ -8372,7 +7793,6 @@
           <w:lang w:val="ru-RU"/>
         </w:rPr>
       </w:pPr>
-      <w:proofErr w:type="spellStart"/>
       <w:r>
         <w:rPr>
           <w:szCs w:val="28"/>
@@ -8380,7 +7800,6 @@
         </w:rPr>
         <w:t>Java</w:t>
       </w:r>
-      <w:proofErr w:type="spellEnd"/>
     </w:p>
     <w:p>
       <w:pPr>
@@ -8401,7 +7820,6 @@
           <w:lang w:val="ru-RU"/>
         </w:rPr>
       </w:pPr>
-      <w:proofErr w:type="spellStart"/>
       <w:r>
         <w:rPr>
           <w:szCs w:val="28"/>
@@ -8409,7 +7827,6 @@
         </w:rPr>
         <w:t>Clojure</w:t>
       </w:r>
-      <w:proofErr w:type="spellEnd"/>
     </w:p>
     <w:p>
       <w:pPr>
@@ -8431,7 +7848,6 @@
           <w:lang w:val="ru-RU"/>
         </w:rPr>
       </w:pPr>
-      <w:proofErr w:type="spellStart"/>
       <w:r>
         <w:rPr>
           <w:szCs w:val="28"/>
@@ -8439,7 +7855,6 @@
         </w:rPr>
         <w:t>Scala</w:t>
       </w:r>
-      <w:proofErr w:type="spellEnd"/>
     </w:p>
     <w:p>
       <w:pPr>
@@ -8461,7 +7876,6 @@
           <w:lang w:val="ru-RU"/>
         </w:rPr>
       </w:pPr>
-      <w:proofErr w:type="spellStart"/>
       <w:r>
         <w:rPr>
           <w:szCs w:val="28"/>
@@ -8469,7 +7883,6 @@
         </w:rPr>
         <w:t>Javascript</w:t>
       </w:r>
-      <w:proofErr w:type="spellEnd"/>
     </w:p>
     <w:p>
       <w:pPr>
@@ -8491,7 +7904,6 @@
           <w:lang w:val="ru-RU"/>
         </w:rPr>
       </w:pPr>
-      <w:proofErr w:type="spellStart"/>
       <w:r>
         <w:rPr>
           <w:szCs w:val="28"/>
@@ -8499,7 +7911,6 @@
         </w:rPr>
         <w:t>Python</w:t>
       </w:r>
-      <w:proofErr w:type="spellEnd"/>
     </w:p>
     <w:p>
       <w:pPr>
@@ -8521,7 +7932,6 @@
           <w:lang w:val="ru-RU"/>
         </w:rPr>
       </w:pPr>
-      <w:proofErr w:type="spellStart"/>
       <w:r>
         <w:rPr>
           <w:szCs w:val="28"/>
@@ -8529,7 +7939,6 @@
         </w:rPr>
         <w:t>Haskell</w:t>
       </w:r>
-      <w:proofErr w:type="spellEnd"/>
     </w:p>
     <w:p>
       <w:pPr>
@@ -8579,7 +7988,6 @@
           <w:lang w:val="ru-RU"/>
         </w:rPr>
       </w:pPr>
-      <w:proofErr w:type="spellStart"/>
       <w:r>
         <w:rPr>
           <w:szCs w:val="28"/>
@@ -8587,7 +7995,6 @@
         </w:rPr>
         <w:t>Cpp</w:t>
       </w:r>
-      <w:proofErr w:type="spellEnd"/>
     </w:p>
     <w:p>
       <w:pPr>
@@ -8637,7 +8044,6 @@
           <w:lang w:val="ru-RU"/>
         </w:rPr>
       </w:pPr>
-      <w:proofErr w:type="spellStart"/>
       <w:r>
         <w:rPr>
           <w:szCs w:val="28"/>
@@ -8645,7 +8051,6 @@
         </w:rPr>
         <w:t>Erlang</w:t>
       </w:r>
-      <w:proofErr w:type="spellEnd"/>
     </w:p>
     <w:p>
       <w:pPr>
@@ -8723,7 +8128,6 @@
           <w:lang w:val="ru-RU"/>
         </w:rPr>
       </w:pPr>
-      <w:proofErr w:type="spellStart"/>
       <w:r>
         <w:rPr>
           <w:szCs w:val="28"/>
@@ -8731,7 +8135,6 @@
         </w:rPr>
         <w:t>Ruby</w:t>
       </w:r>
-      <w:proofErr w:type="spellEnd"/>
     </w:p>
     <w:p>
       <w:pPr>
@@ -8753,7 +8156,6 @@
           <w:lang w:val="ru-RU"/>
         </w:rPr>
       </w:pPr>
-      <w:proofErr w:type="spellStart"/>
       <w:r>
         <w:rPr>
           <w:szCs w:val="28"/>
@@ -8761,7 +8163,6 @@
         </w:rPr>
         <w:t>Kotlin</w:t>
       </w:r>
-      <w:proofErr w:type="spellEnd"/>
     </w:p>
     <w:p>
       <w:pPr>
@@ -8783,7 +8184,6 @@
           <w:lang w:val="ru-RU"/>
         </w:rPr>
       </w:pPr>
-      <w:proofErr w:type="spellStart"/>
       <w:r>
         <w:rPr>
           <w:szCs w:val="28"/>
@@ -8791,7 +8191,6 @@
         </w:rPr>
         <w:t>Typescript</w:t>
       </w:r>
-      <w:proofErr w:type="spellEnd"/>
     </w:p>
     <w:p>
       <w:pPr>
@@ -8812,7 +8211,6 @@
           <w:lang w:val="ru-RU"/>
         </w:rPr>
       </w:pPr>
-      <w:proofErr w:type="spellStart"/>
       <w:r>
         <w:rPr>
           <w:szCs w:val="28"/>
@@ -8820,7 +8218,6 @@
         </w:rPr>
         <w:t>Elixir</w:t>
       </w:r>
-      <w:proofErr w:type="spellEnd"/>
     </w:p>
     <w:p>
       <w:pPr>
@@ -8834,23 +8231,7 @@
           <w:szCs w:val="28"/>
           <w:lang w:val="ru-RU"/>
         </w:rPr>
-        <w:t xml:space="preserve">Данное количество </w:t>
-      </w:r>
-      <w:proofErr w:type="spellStart"/>
-      <w:r>
-        <w:rPr>
-          <w:szCs w:val="28"/>
-          <w:lang w:val="ru-RU"/>
-        </w:rPr>
-        <w:t>репозиториев</w:t>
-      </w:r>
-      <w:proofErr w:type="spellEnd"/>
-      <w:r>
-        <w:rPr>
-          <w:szCs w:val="28"/>
-          <w:lang w:val="ru-RU"/>
-        </w:rPr>
-        <w:t xml:space="preserve"> позволяет с высокой степенью доверия рассчитать статистические взаимосвязи между собранными числов</w:t>
+        <w:t>Данное количество репозиториев позволяет с высокой степенью доверия рассчитать статистические взаимосвязи между собранными числов</w:t>
       </w:r>
       <w:r>
         <w:rPr>
@@ -8884,23 +8265,7 @@
           <w:szCs w:val="28"/>
           <w:lang w:val="ru-RU"/>
         </w:rPr>
-        <w:t xml:space="preserve">предоставляет следующие метрики по </w:t>
-      </w:r>
-      <w:proofErr w:type="spellStart"/>
-      <w:r>
-        <w:rPr>
-          <w:szCs w:val="28"/>
-          <w:lang w:val="ru-RU"/>
-        </w:rPr>
-        <w:t>репозиториям</w:t>
-      </w:r>
-      <w:proofErr w:type="spellEnd"/>
-      <w:r>
-        <w:rPr>
-          <w:szCs w:val="28"/>
-          <w:lang w:val="ru-RU"/>
-        </w:rPr>
-        <w:t>:</w:t>
+        <w:t>предоставляет следующие метрики по репозиториям:</w:t>
       </w:r>
     </w:p>
     <w:p>
@@ -8940,39 +8305,7 @@
           <w:szCs w:val="28"/>
           <w:lang w:val="ru-RU"/>
         </w:rPr>
-        <w:t xml:space="preserve">количество ответвлений проекта, используется разработчиками для работы в собственной ветке и последующих запросов на внесение изменений в исходный </w:t>
-      </w:r>
-      <w:proofErr w:type="spellStart"/>
-      <w:r>
-        <w:rPr>
-          <w:szCs w:val="28"/>
-          <w:lang w:val="ru-RU"/>
-        </w:rPr>
-        <w:t>репозиторий</w:t>
-      </w:r>
-      <w:proofErr w:type="spellEnd"/>
-      <w:r>
-        <w:rPr>
-          <w:szCs w:val="28"/>
-          <w:lang w:val="ru-RU"/>
-        </w:rPr>
-        <w:t xml:space="preserve">. Чем больше подобных ответвлений, тем как правило больше разработчиков принимают участие в проекте и работа над </w:t>
-      </w:r>
-      <w:proofErr w:type="spellStart"/>
-      <w:r>
-        <w:rPr>
-          <w:szCs w:val="28"/>
-          <w:lang w:val="ru-RU"/>
-        </w:rPr>
-        <w:t>репозиторием</w:t>
-      </w:r>
-      <w:proofErr w:type="spellEnd"/>
-      <w:r>
-        <w:rPr>
-          <w:szCs w:val="28"/>
-          <w:lang w:val="ru-RU"/>
-        </w:rPr>
-        <w:t xml:space="preserve"> идет более активно</w:t>
+        <w:t>количество ответвлений проекта, используется разработчиками для работы в собственной ветке и последующих запросов на внесение изменений в исходный репозиторий. Чем больше подобных ответвлений, тем как правило больше разработчиков принимают участие в проекте и работа над репозиторием идет более активно</w:t>
       </w:r>
       <w:r>
         <w:rPr>
@@ -9019,17 +8352,8 @@
           <w:szCs w:val="28"/>
           <w:lang w:val="ru-RU"/>
         </w:rPr>
-        <w:t xml:space="preserve">количество предлагаемых доработок, найденных багов на текущий момент в проекте. Чем больше данный показатель, тем, как правило, более активно идет работа над </w:t>
-      </w:r>
-      <w:proofErr w:type="spellStart"/>
-      <w:r>
-        <w:rPr>
-          <w:szCs w:val="28"/>
-          <w:lang w:val="ru-RU"/>
-        </w:rPr>
-        <w:t>репозиторием</w:t>
-      </w:r>
-      <w:proofErr w:type="spellEnd"/>
+        <w:t>количество предлагаемых доработок, найденных багов на текущий момент в проекте. Чем больше данный показатель, тем, как правило, более активно идет работа над репозиторием</w:t>
+      </w:r>
       <w:r>
         <w:rPr>
           <w:szCs w:val="28"/>
@@ -9075,23 +8399,7 @@
           <w:szCs w:val="28"/>
           <w:lang w:val="ru-RU"/>
         </w:rPr>
-        <w:t xml:space="preserve">размер </w:t>
-      </w:r>
-      <w:proofErr w:type="spellStart"/>
-      <w:r>
-        <w:rPr>
-          <w:szCs w:val="28"/>
-          <w:lang w:val="ru-RU"/>
-        </w:rPr>
-        <w:t>репозитория</w:t>
-      </w:r>
-      <w:proofErr w:type="spellEnd"/>
-      <w:r>
-        <w:rPr>
-          <w:szCs w:val="28"/>
-          <w:lang w:val="ru-RU"/>
-        </w:rPr>
-        <w:t xml:space="preserve"> в килобайтах. Чем больше данный показатель, тем, как правило, больше файлов он содержит и тем более зрелым является проект;</w:t>
+        <w:t>размер репозитория в килобайтах. Чем больше данный показатель, тем, как правило, больше файлов он содержит и тем более зрелым является проект;</w:t>
       </w:r>
     </w:p>
     <w:p>
@@ -9131,23 +8439,7 @@
           <w:szCs w:val="28"/>
           <w:lang w:val="ru-RU"/>
         </w:rPr>
-        <w:t xml:space="preserve">количество звезд в </w:t>
-      </w:r>
-      <w:proofErr w:type="spellStart"/>
-      <w:r>
-        <w:rPr>
-          <w:szCs w:val="28"/>
-          <w:lang w:val="ru-RU"/>
-        </w:rPr>
-        <w:t>репозитории</w:t>
-      </w:r>
-      <w:proofErr w:type="spellEnd"/>
-      <w:r>
-        <w:rPr>
-          <w:szCs w:val="28"/>
-          <w:lang w:val="ru-RU"/>
-        </w:rPr>
-        <w:t>. Чем больше данный показатель, тем, как правило, большим сообществом он уже используется и тем более зрелым является проект;</w:t>
+        <w:t>количество звезд в репозитории. Чем больше данный показатель, тем, как правило, большим сообществом он уже используется и тем более зрелым является проект;</w:t>
       </w:r>
     </w:p>
     <w:p>
@@ -9203,9 +8495,96 @@
           <w:szCs w:val="28"/>
           <w:lang w:val="ru-RU"/>
         </w:rPr>
-        <w:t xml:space="preserve">Получена следующая матрица корреляций между характеристикой волатильности </w:t>
-      </w:r>
-      <w:proofErr w:type="spellStart"/>
+        <w:t>Получена следующая матрица корреляций между характеристикой волатильности репозитория</w:t>
+      </w:r>
+      <w:r>
+        <w:rPr>
+          <w:szCs w:val="28"/>
+          <w:lang w:val="ru-RU"/>
+        </w:rPr>
+        <w:t xml:space="preserve"> </w:t>
+      </w:r>
+      <w:r>
+        <w:rPr>
+          <w:szCs w:val="28"/>
+          <w:lang w:val="ru-RU"/>
+        </w:rPr>
+        <w:sym w:font="Symbol" w:char="F06D"/>
+      </w:r>
+      <w:r>
+        <w:rPr>
+          <w:szCs w:val="28"/>
+          <w:lang w:val="ru-RU"/>
+        </w:rPr>
+        <w:fldChar w:fldCharType="begin"/>
+      </w:r>
+      <w:r>
+        <w:rPr>
+          <w:szCs w:val="28"/>
+          <w:lang w:val="ru-RU"/>
+        </w:rPr>
+        <w:instrText xml:space="preserve"> REF _Ref40965164 \h </w:instrText>
+      </w:r>
+      <w:r>
+        <w:rPr>
+          <w:szCs w:val="28"/>
+          <w:lang w:val="ru-RU"/>
+        </w:rPr>
+      </w:r>
+      <w:r>
+        <w:rPr>
+          <w:szCs w:val="28"/>
+          <w:lang w:val="ru-RU"/>
+        </w:rPr>
+        <w:fldChar w:fldCharType="separate"/>
+      </w:r>
+      <w:r>
+        <w:rPr>
+          <w:lang w:val="ru-RU"/>
+        </w:rPr>
+        <w:t>(</w:t>
+      </w:r>
+      <w:r>
+        <w:rPr>
+          <w:noProof/>
+          <w:lang w:val="ru-RU"/>
+        </w:rPr>
+        <w:t>4</w:t>
+      </w:r>
+      <w:r>
+        <w:rPr>
+          <w:szCs w:val="28"/>
+          <w:lang w:val="ru-RU"/>
+        </w:rPr>
+        <w:fldChar w:fldCharType="end"/>
+      </w:r>
+      <w:r>
+        <w:rPr>
+          <w:szCs w:val="28"/>
+          <w:lang w:val="ru-RU"/>
+        </w:rPr>
+        <w:t>) и другими характирестиками</w:t>
+      </w:r>
+      <w:r>
+        <w:rPr>
+          <w:szCs w:val="28"/>
+          <w:lang w:val="ru-RU"/>
+        </w:rPr>
+        <w:t xml:space="preserve"> </w:t>
+      </w:r>
+      <w:r>
+        <w:rPr>
+          <w:szCs w:val="28"/>
+        </w:rPr>
+        <w:t>Git</w:t>
+      </w:r>
+      <w:r>
+        <w:rPr>
+          <w:szCs w:val="28"/>
+          <w:lang w:val="ru-RU"/>
+        </w:rPr>
+        <w:t xml:space="preserve"> </w:t>
+      </w:r>
       <w:r>
         <w:rPr>
           <w:szCs w:val="28"/>
@@ -9213,113 +8592,6 @@
         </w:rPr>
         <w:t>репозитория</w:t>
       </w:r>
-      <w:proofErr w:type="spellEnd"/>
-      <w:r>
-        <w:rPr>
-          <w:szCs w:val="28"/>
-          <w:lang w:val="ru-RU"/>
-        </w:rPr>
-        <w:t xml:space="preserve"> </w:t>
-      </w:r>
-      <w:r>
-        <w:rPr>
-          <w:szCs w:val="28"/>
-          <w:lang w:val="ru-RU"/>
-        </w:rPr>
-        <w:sym w:font="Symbol" w:char="F06D"/>
-      </w:r>
-      <w:r>
-        <w:rPr>
-          <w:szCs w:val="28"/>
-          <w:lang w:val="ru-RU"/>
-        </w:rPr>
-        <w:fldChar w:fldCharType="begin"/>
-      </w:r>
-      <w:r>
-        <w:rPr>
-          <w:szCs w:val="28"/>
-          <w:lang w:val="ru-RU"/>
-        </w:rPr>
-        <w:instrText xml:space="preserve"> REF _Ref40965164 \h </w:instrText>
-      </w:r>
-      <w:r>
-        <w:rPr>
-          <w:szCs w:val="28"/>
-          <w:lang w:val="ru-RU"/>
-        </w:rPr>
-      </w:r>
-      <w:r>
-        <w:rPr>
-          <w:szCs w:val="28"/>
-          <w:lang w:val="ru-RU"/>
-        </w:rPr>
-        <w:fldChar w:fldCharType="separate"/>
-      </w:r>
-      <w:r>
-        <w:rPr>
-          <w:lang w:val="ru-RU"/>
-        </w:rPr>
-        <w:t>(</w:t>
-      </w:r>
-      <w:r>
-        <w:rPr>
-          <w:noProof/>
-          <w:lang w:val="ru-RU"/>
-        </w:rPr>
-        <w:t>4</w:t>
-      </w:r>
-      <w:r>
-        <w:rPr>
-          <w:szCs w:val="28"/>
-          <w:lang w:val="ru-RU"/>
-        </w:rPr>
-        <w:fldChar w:fldCharType="end"/>
-      </w:r>
-      <w:r>
-        <w:rPr>
-          <w:szCs w:val="28"/>
-          <w:lang w:val="ru-RU"/>
-        </w:rPr>
-        <w:t xml:space="preserve">) и другими </w:t>
-      </w:r>
-      <w:proofErr w:type="spellStart"/>
-      <w:r>
-        <w:rPr>
-          <w:szCs w:val="28"/>
-          <w:lang w:val="ru-RU"/>
-        </w:rPr>
-        <w:t>характирестиками</w:t>
-      </w:r>
-      <w:proofErr w:type="spellEnd"/>
-      <w:r>
-        <w:rPr>
-          <w:szCs w:val="28"/>
-          <w:lang w:val="ru-RU"/>
-        </w:rPr>
-        <w:t xml:space="preserve"> </w:t>
-      </w:r>
-      <w:r>
-        <w:rPr>
-          <w:szCs w:val="28"/>
-        </w:rPr>
-        <w:t>Git</w:t>
-      </w:r>
-      <w:r>
-        <w:rPr>
-          <w:szCs w:val="28"/>
-          <w:lang w:val="ru-RU"/>
-        </w:rPr>
-        <w:t xml:space="preserve"> </w:t>
-      </w:r>
-      <w:proofErr w:type="spellStart"/>
-      <w:r>
-        <w:rPr>
-          <w:szCs w:val="28"/>
-          <w:lang w:val="ru-RU"/>
-        </w:rPr>
-        <w:t>репозитория</w:t>
-      </w:r>
-      <w:proofErr w:type="spellEnd"/>
       <w:r>
         <w:rPr>
           <w:szCs w:val="28"/>
@@ -9337,7 +8609,7 @@
           <w:lang w:val="ru-RU"/>
         </w:rPr>
       </w:pPr>
-      <w:bookmarkStart w:id="18" w:name="_Ref40963572"/>
+      <w:bookmarkStart w:id="19" w:name="_Ref40963572"/>
       <w:r>
         <w:rPr>
           <w:lang w:val="ru-RU"/>
@@ -9384,7 +8656,7 @@
       <w:r>
         <w:fldChar w:fldCharType="end"/>
       </w:r>
-      <w:bookmarkEnd w:id="18"/>
+      <w:bookmarkEnd w:id="19"/>
     </w:p>
     <w:p>
       <w:pPr>
@@ -9514,49 +8786,8 @@
           <w:szCs w:val="28"/>
           <w:lang w:val="ru-RU"/>
         </w:rPr>
-        <w:t xml:space="preserve">по более чем 1000 </w:t>
-      </w:r>
-      <w:proofErr w:type="spellStart"/>
-      <w:r>
-        <w:rPr>
-          <w:szCs w:val="28"/>
-          <w:lang w:val="ru-RU"/>
-        </w:rPr>
-        <w:t>репозиториев</w:t>
-      </w:r>
-      <w:proofErr w:type="spellEnd"/>
-      <w:r>
-        <w:rPr>
-          <w:szCs w:val="28"/>
-          <w:lang w:val="ru-RU"/>
-        </w:rPr>
-        <w:t xml:space="preserve"> с открытым исходным кодом, ни одна из общедоступных характеристик </w:t>
-      </w:r>
-      <w:proofErr w:type="spellStart"/>
-      <w:r>
-        <w:rPr>
-          <w:szCs w:val="28"/>
-          <w:lang w:val="ru-RU"/>
-        </w:rPr>
-        <w:t>репозитория</w:t>
-      </w:r>
-      <w:proofErr w:type="spellEnd"/>
-      <w:r>
-        <w:rPr>
-          <w:szCs w:val="28"/>
-          <w:lang w:val="ru-RU"/>
-        </w:rPr>
-        <w:t xml:space="preserve"> не коррелирует с характеристикой волатильности </w:t>
-      </w:r>
-      <w:proofErr w:type="spellStart"/>
-      <w:r>
-        <w:rPr>
-          <w:szCs w:val="28"/>
-          <w:lang w:val="ru-RU"/>
-        </w:rPr>
-        <w:t>репозитория</w:t>
-      </w:r>
-      <w:proofErr w:type="spellEnd"/>
+        <w:t>по более чем 1000 репозиториев с открытым исходным кодом, ни одна из общедоступных характеристик репозитория не коррелирует с характеристикой волатильности репозитория</w:t>
+      </w:r>
       <w:r>
         <w:rPr>
           <w:szCs w:val="28"/>
@@ -9600,28 +8831,14 @@
           <w:lang w:val="ru-RU"/>
         </w:rPr>
       </w:pPr>
-      <w:bookmarkStart w:id="19" w:name="_Toc42081970"/>
-      <w:r>
-        <w:rPr>
-          <w:lang w:val="ru-RU"/>
-        </w:rPr>
-        <w:t xml:space="preserve">Распределение статистики качества кода </w:t>
-      </w:r>
-      <w:proofErr w:type="spellStart"/>
-      <w:r>
-        <w:rPr>
-          <w:lang w:val="ru-RU"/>
-        </w:rPr>
-        <w:t>репозитория</w:t>
-      </w:r>
-      <w:proofErr w:type="spellEnd"/>
-      <w:r>
-        <w:rPr>
-          <w:lang w:val="ru-RU"/>
-        </w:rPr>
-        <w:t xml:space="preserve"> в зависимости от языка программирования.</w:t>
-      </w:r>
-      <w:bookmarkEnd w:id="19"/>
+      <w:bookmarkStart w:id="20" w:name="_Toc42081970"/>
+      <w:r>
+        <w:rPr>
+          <w:lang w:val="ru-RU"/>
+        </w:rPr>
+        <w:t>Распределение статистики качества кода репозитория в зависимости от языка программирования.</w:t>
+      </w:r>
+      <w:bookmarkEnd w:id="20"/>
     </w:p>
     <w:p>
       <w:pPr>
@@ -9692,11 +8909,9 @@
         </w:rPr>
         <w:t xml:space="preserve">, </w:t>
       </w:r>
-      <w:proofErr w:type="spellStart"/>
       <w:r>
         <w:t>Javascript</w:t>
       </w:r>
-      <w:proofErr w:type="spellEnd"/>
       <w:r>
         <w:rPr>
           <w:lang w:val="ru-RU"/>
@@ -9716,15 +8931,10 @@
         <w:keepNext/>
         <w:jc w:val="right"/>
       </w:pPr>
-      <w:bookmarkStart w:id="20" w:name="_Ref40963529"/>
-      <w:proofErr w:type="spellStart"/>
+      <w:bookmarkStart w:id="21" w:name="_Ref40963529"/>
       <w:r>
         <w:lastRenderedPageBreak/>
-        <w:t>Диаграмма</w:t>
-      </w:r>
-      <w:proofErr w:type="spellEnd"/>
-      <w:r>
-        <w:t xml:space="preserve"> </w:t>
+        <w:t xml:space="preserve">Диаграмма </w:t>
       </w:r>
       <w:r>
         <w:rPr>
@@ -9756,7 +8966,7 @@
         </w:rPr>
         <w:fldChar w:fldCharType="end"/>
       </w:r>
-      <w:bookmarkEnd w:id="20"/>
+      <w:bookmarkEnd w:id="21"/>
     </w:p>
     <w:p>
       <w:pPr>
@@ -9848,21 +9058,7 @@
         <w:rPr>
           <w:lang w:val="ru-RU"/>
         </w:rPr>
-        <w:t xml:space="preserve">имеют большую долю </w:t>
-      </w:r>
-      <w:proofErr w:type="spellStart"/>
-      <w:r>
-        <w:rPr>
-          <w:lang w:val="ru-RU"/>
-        </w:rPr>
-        <w:t>репозиториев</w:t>
-      </w:r>
-      <w:proofErr w:type="spellEnd"/>
-      <w:r>
-        <w:rPr>
-          <w:lang w:val="ru-RU"/>
-        </w:rPr>
-        <w:t>, однако их показатель волатильности выше среднего</w:t>
+        <w:t>имеют большую долю репозиториев, однако их показатель волатильности выше среднего</w:t>
       </w:r>
     </w:p>
     <w:p>
@@ -9948,29 +9144,15 @@
           <w:lang w:val="ru-RU"/>
         </w:rPr>
       </w:pPr>
-      <w:bookmarkStart w:id="21" w:name="_Toc42081971"/>
+      <w:bookmarkStart w:id="22" w:name="_Toc42081971"/>
       <w:r>
         <w:rPr>
           <w:lang w:val="ru-RU"/>
         </w:rPr>
         <w:lastRenderedPageBreak/>
-        <w:t xml:space="preserve">Гистограмма распределения статистики качества кода </w:t>
-      </w:r>
-      <w:proofErr w:type="spellStart"/>
-      <w:r>
-        <w:rPr>
-          <w:lang w:val="ru-RU"/>
-        </w:rPr>
-        <w:t>репозитория</w:t>
-      </w:r>
-      <w:proofErr w:type="spellEnd"/>
-      <w:r>
-        <w:rPr>
-          <w:lang w:val="ru-RU"/>
-        </w:rPr>
-        <w:t>.</w:t>
-      </w:r>
-      <w:bookmarkEnd w:id="21"/>
+        <w:t>Гистограмма распределения статистики качества кода репозитория.</w:t>
+      </w:r>
+      <w:bookmarkEnd w:id="22"/>
     </w:p>
     <w:p>
       <w:pPr>
@@ -9978,14 +9160,9 @@
         <w:keepNext/>
         <w:jc w:val="right"/>
       </w:pPr>
-      <w:bookmarkStart w:id="22" w:name="_Ref40965267"/>
-      <w:proofErr w:type="spellStart"/>
-      <w:r>
-        <w:t>Диаграмма</w:t>
-      </w:r>
-      <w:proofErr w:type="spellEnd"/>
-      <w:r>
-        <w:t xml:space="preserve"> </w:t>
+      <w:bookmarkStart w:id="23" w:name="_Ref40965267"/>
+      <w:r>
+        <w:t xml:space="preserve">Диаграмма </w:t>
       </w:r>
       <w:r>
         <w:rPr>
@@ -10017,7 +9194,7 @@
         </w:rPr>
         <w:fldChar w:fldCharType="end"/>
       </w:r>
-      <w:bookmarkEnd w:id="22"/>
+      <w:bookmarkEnd w:id="23"/>
     </w:p>
     <w:p>
       <w:pPr>
@@ -10159,39 +9336,7 @@
           <w:szCs w:val="28"/>
           <w:lang w:val="ru-RU"/>
         </w:rPr>
-        <w:t xml:space="preserve">помогает с выбором критического значения, до которого качество кода может быть приемлемо. При значениях </w:t>
-      </w:r>
-      <w:proofErr w:type="spellStart"/>
-      <w:r>
-        <w:rPr>
-          <w:szCs w:val="28"/>
-          <w:lang w:val="ru-RU"/>
-        </w:rPr>
-        <w:t>характеритики</w:t>
-      </w:r>
-      <w:proofErr w:type="spellEnd"/>
-      <w:r>
-        <w:rPr>
-          <w:szCs w:val="28"/>
-          <w:lang w:val="ru-RU"/>
-        </w:rPr>
-        <w:t xml:space="preserve"> качества кода выше критического значения может быть рекомендовано пересмотреть историю изменений отдельных файлов и вносить изменения в </w:t>
-      </w:r>
-      <w:proofErr w:type="spellStart"/>
-      <w:r>
-        <w:rPr>
-          <w:szCs w:val="28"/>
-          <w:lang w:val="ru-RU"/>
-        </w:rPr>
-        <w:t>репозиторий</w:t>
-      </w:r>
-      <w:proofErr w:type="spellEnd"/>
-      <w:r>
-        <w:rPr>
-          <w:szCs w:val="28"/>
-          <w:lang w:val="ru-RU"/>
-        </w:rPr>
-        <w:t xml:space="preserve"> включая большее количество измененных файлов, либо проводить более частый пересмотр актуальности имеющегося кода.</w:t>
+        <w:t>помогает с выбором критического значения, до которого качество кода может быть приемлемо. При значениях характеритики качества кода выше критического значения может быть рекомендовано пересмотреть историю изменений отдельных файлов и вносить изменения в репозиторий включая большее количество измененных файлов, либо проводить более частый пересмотр актуальности имеющегося кода.</w:t>
       </w:r>
     </w:p>
     <w:p>
@@ -10201,18 +9346,18 @@
           <w:lang w:val="ru-RU"/>
         </w:rPr>
       </w:pPr>
-      <w:bookmarkStart w:id="23" w:name="_Ref41315425"/>
-      <w:bookmarkStart w:id="24" w:name="_Ref41315444"/>
-      <w:bookmarkStart w:id="25" w:name="_Toc42081972"/>
+      <w:bookmarkStart w:id="24" w:name="_Ref41315425"/>
+      <w:bookmarkStart w:id="25" w:name="_Ref41315444"/>
+      <w:bookmarkStart w:id="26" w:name="_Toc42081972"/>
       <w:r>
         <w:rPr>
           <w:lang w:val="ru-RU"/>
         </w:rPr>
         <w:t>Метрики используемые для анализа качества кода.</w:t>
       </w:r>
-      <w:bookmarkEnd w:id="23"/>
       <w:bookmarkEnd w:id="24"/>
       <w:bookmarkEnd w:id="25"/>
+      <w:bookmarkEnd w:id="26"/>
     </w:p>
     <w:p>
       <w:pPr>
@@ -10249,27 +9394,11 @@
         <w:rPr>
           <w:lang w:val="ru-RU"/>
         </w:rPr>
-        <w:t xml:space="preserve">Для решения этой задачи было загружено более 1000 </w:t>
-      </w:r>
-      <w:proofErr w:type="spellStart"/>
-      <w:r>
-        <w:rPr>
-          <w:lang w:val="ru-RU"/>
-        </w:rPr>
-        <w:t>репозиториев</w:t>
-      </w:r>
-      <w:proofErr w:type="spellEnd"/>
-      <w:r>
-        <w:rPr>
-          <w:lang w:val="ru-RU"/>
-        </w:rPr>
-        <w:t xml:space="preserve"> с </w:t>
-      </w:r>
-      <w:proofErr w:type="spellStart"/>
+        <w:t xml:space="preserve">Для решения этой задачи было загружено более 1000 репозиториев с </w:t>
+      </w:r>
       <w:r>
         <w:t>github</w:t>
       </w:r>
-      <w:proofErr w:type="spellEnd"/>
       <w:r>
         <w:rPr>
           <w:lang w:val="ru-RU"/>
@@ -10348,39 +9477,7 @@
           <w:szCs w:val="28"/>
           <w:lang w:val="ru-RU"/>
         </w:rPr>
-        <w:t>К ним можно отнести стиль именования переменных (</w:t>
-      </w:r>
-      <w:proofErr w:type="spellStart"/>
-      <w:r>
-        <w:rPr>
-          <w:szCs w:val="28"/>
-          <w:lang w:val="ru-RU"/>
-        </w:rPr>
-        <w:t>camelCase</w:t>
-      </w:r>
-      <w:proofErr w:type="spellEnd"/>
-      <w:r>
-        <w:rPr>
-          <w:szCs w:val="28"/>
-          <w:lang w:val="ru-RU"/>
-        </w:rPr>
-        <w:t>, через подчеркивание), констант (</w:t>
-      </w:r>
-      <w:proofErr w:type="spellStart"/>
-      <w:r>
-        <w:rPr>
-          <w:szCs w:val="28"/>
-          <w:lang w:val="ru-RU"/>
-        </w:rPr>
-        <w:t>uppercase</w:t>
-      </w:r>
-      <w:proofErr w:type="spellEnd"/>
-      <w:r>
-        <w:rPr>
-          <w:szCs w:val="28"/>
-          <w:lang w:val="ru-RU"/>
-        </w:rPr>
-        <w:t>), методов, стиль написания фигурных скобок и нужны ли они если в блоке только одна строка кода.</w:t>
+        <w:t>К ним можно отнести стиль именования переменных (camelCase, через подчеркивание), констант (uppercase), методов, стиль написания фигурных скобок и нужны ли они если в блоке только одна строка кода.</w:t>
       </w:r>
       <w:r>
         <w:rPr>
@@ -10478,46 +9575,14 @@
           <w:szCs w:val="28"/>
           <w:lang w:val="ru-RU"/>
         </w:rPr>
-        <w:t>убликатов в коде или “</w:t>
-      </w:r>
-      <w:proofErr w:type="spellStart"/>
-      <w:r>
-        <w:rPr>
-          <w:szCs w:val="28"/>
-          <w:lang w:val="ru-RU"/>
-        </w:rPr>
-        <w:t>magic</w:t>
-      </w:r>
-      <w:proofErr w:type="spellEnd"/>
-      <w:r>
-        <w:rPr>
-          <w:szCs w:val="28"/>
-          <w:lang w:val="ru-RU"/>
-        </w:rPr>
-        <w:t xml:space="preserve"> </w:t>
-      </w:r>
-      <w:proofErr w:type="spellStart"/>
-      <w:r>
-        <w:rPr>
-          <w:szCs w:val="28"/>
-          <w:lang w:val="ru-RU"/>
-        </w:rPr>
-        <w:t>numb</w:t>
-      </w:r>
-      <w:r>
-        <w:rPr>
-          <w:szCs w:val="28"/>
-          <w:lang w:val="ru-RU"/>
-        </w:rPr>
-        <w:t>ers</w:t>
-      </w:r>
-      <w:proofErr w:type="spellEnd"/>
-      <w:r>
-        <w:rPr>
-          <w:szCs w:val="28"/>
-          <w:lang w:val="ru-RU"/>
-        </w:rPr>
-        <w:t>”.</w:t>
+        <w:t>убликатов в коде или “magic numb</w:t>
+      </w:r>
+      <w:r>
+        <w:rPr>
+          <w:szCs w:val="28"/>
+          <w:lang w:val="ru-RU"/>
+        </w:rPr>
+        <w:t>ers”.</w:t>
       </w:r>
     </w:p>
     <w:p>
@@ -11041,28 +10106,14 @@
           <w:lang w:val="ru-RU"/>
         </w:rPr>
       </w:pPr>
-      <w:bookmarkStart w:id="26" w:name="_Toc42081973"/>
-      <w:r>
-        <w:rPr>
-          <w:lang w:val="ru-RU"/>
-        </w:rPr>
-        <w:t xml:space="preserve">Поиск взаимосвязей между волатильностью </w:t>
-      </w:r>
-      <w:proofErr w:type="spellStart"/>
-      <w:r>
-        <w:rPr>
-          <w:lang w:val="ru-RU"/>
-        </w:rPr>
-        <w:t>репозитория</w:t>
-      </w:r>
-      <w:proofErr w:type="spellEnd"/>
-      <w:r>
-        <w:rPr>
-          <w:lang w:val="ru-RU"/>
-        </w:rPr>
-        <w:t xml:space="preserve"> и качеством кода.</w:t>
-      </w:r>
-      <w:bookmarkEnd w:id="26"/>
+      <w:bookmarkStart w:id="27" w:name="_Toc42081973"/>
+      <w:r>
+        <w:rPr>
+          <w:lang w:val="ru-RU"/>
+        </w:rPr>
+        <w:t>Поиск взаимосвязей между волатильностью репозитория и качеством кода.</w:t>
+      </w:r>
+      <w:bookmarkEnd w:id="27"/>
     </w:p>
     <w:p>
       <w:pPr>
@@ -11147,23 +10198,7 @@
           <w:szCs w:val="28"/>
           <w:lang w:val="ru-RU"/>
         </w:rPr>
-        <w:t xml:space="preserve">характеристик качества кода </w:t>
-      </w:r>
-      <w:proofErr w:type="spellStart"/>
-      <w:r>
-        <w:rPr>
-          <w:szCs w:val="28"/>
-          <w:lang w:val="ru-RU"/>
-        </w:rPr>
-        <w:t>репозитория</w:t>
-      </w:r>
-      <w:proofErr w:type="spellEnd"/>
-      <w:r>
-        <w:rPr>
-          <w:szCs w:val="28"/>
-          <w:lang w:val="ru-RU"/>
-        </w:rPr>
-        <w:t xml:space="preserve"> </w:t>
+        <w:t xml:space="preserve">характеристик качества кода репозитория </w:t>
       </w:r>
       <w:r>
         <w:rPr>
@@ -11952,23 +10987,7 @@
           <w:szCs w:val="28"/>
           <w:lang w:val="ru-RU"/>
         </w:rPr>
-        <w:t xml:space="preserve">Общее качество программного кода </w:t>
-      </w:r>
-      <w:proofErr w:type="spellStart"/>
-      <w:r>
-        <w:rPr>
-          <w:szCs w:val="28"/>
-          <w:lang w:val="ru-RU"/>
-        </w:rPr>
-        <w:t>репозитория</w:t>
-      </w:r>
-      <w:proofErr w:type="spellEnd"/>
-      <w:r>
-        <w:rPr>
-          <w:szCs w:val="28"/>
-          <w:lang w:val="ru-RU"/>
-        </w:rPr>
-        <w:t xml:space="preserve"> рассчитывается как арифметическая сумма приведенных четырех показателей.</w:t>
+        <w:t>Общее качество программного кода репозитория рассчитывается как арифметическая сумма приведенных четырех показателей.</w:t>
       </w:r>
     </w:p>
     <w:p>
@@ -12111,13 +11130,13 @@
               </wp:anchor>
             </w:drawing>
           </mc:Choice>
-          <mc:Fallback>
+          <mc:Fallback xmlns:w16se="http://schemas.microsoft.com/office/word/2015/wordml/symex" xmlns:w16="http://schemas.microsoft.com/office/word/2018/wordml" xmlns:w16cid="http://schemas.microsoft.com/office/word/2016/wordml/cid" xmlns:w16cex="http://schemas.microsoft.com/office/word/2018/wordml/cex" xmlns:am3d="http://schemas.microsoft.com/office/drawing/2017/model3d" xmlns:aink="http://schemas.microsoft.com/office/drawing/2016/ink" xmlns:cx8="http://schemas.microsoft.com/office/drawing/2016/5/14/chartex" xmlns:cx7="http://schemas.microsoft.com/office/drawing/2016/5/13/chartex" xmlns:cx6="http://schemas.microsoft.com/office/drawing/2016/5/12/chartex" xmlns:cx5="http://schemas.microsoft.com/office/drawing/2016/5/11/chartex" xmlns:cx4="http://schemas.microsoft.com/office/drawing/2016/5/10/chartex" xmlns:cx3="http://schemas.microsoft.com/office/drawing/2016/5/9/chartex" xmlns:cx2="http://schemas.microsoft.com/office/drawing/2015/10/21/chartex" xmlns:cx1="http://schemas.microsoft.com/office/drawing/2015/9/8/chartex" xmlns:cx="http://schemas.microsoft.com/office/drawing/2014/chartex">
             <w:pict>
               <v:shapetype w14:anchorId="432E8A35" id="_x0000_t202" coordsize="21600,21600" o:spt="202" path="m,l,21600r21600,l21600,xe">
                 <v:stroke joinstyle="miter"/>
                 <v:path gradientshapeok="t" o:connecttype="rect"/>
               </v:shapetype>
-              <v:shape id="Text Box 11" o:spid="_x0000_s1026" type="#_x0000_t202" style="position:absolute;left:0;text-align:left;margin-left:385.15pt;margin-top:108.9pt;width:25pt;height:26.25pt;z-index:251662336;visibility:visible;mso-wrap-style:square;mso-width-percent:0;mso-height-percent:0;mso-wrap-distance-left:9pt;mso-wrap-distance-top:0;mso-wrap-distance-right:9pt;mso-wrap-distance-bottom:0;mso-position-horizontal:absolute;mso-position-horizontal-relative:text;mso-position-vertical:absolute;mso-position-vertical-relative:text;mso-width-percent:0;mso-height-percent:0;mso-width-relative:margin;mso-height-relative:margin;v-text-anchor:top" o:gfxdata="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" stroked="f">
+              <v:shape id="Text Box 11" o:spid="_x0000_s1026" type="#_x0000_t202" style="position:absolute;left:0;text-align:left;margin-left:385.15pt;margin-top:108.9pt;width:25pt;height:26.25pt;z-index:251662336;visibility:visible;mso-wrap-style:square;mso-width-percent:0;mso-height-percent:0;mso-wrap-distance-left:9pt;mso-wrap-distance-top:0;mso-wrap-distance-right:9pt;mso-wrap-distance-bottom:0;mso-position-horizontal:absolute;mso-position-horizontal-relative:text;mso-position-vertical:absolute;mso-position-vertical-relative:text;mso-width-percent:0;mso-height-percent:0;mso-width-relative:margin;mso-height-relative:margin;v-text-anchor:top" o:gfxdata="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" stroked="f">
                 <v:textbox inset="0,0,0,0">
                   <w:txbxContent>
                     <w:p>
@@ -12273,23 +11292,7 @@
           <w:szCs w:val="28"/>
           <w:lang w:val="ru-RU"/>
         </w:rPr>
-        <w:t xml:space="preserve">показателя волатильности с обобщенным показателем качества кода </w:t>
-      </w:r>
-      <w:proofErr w:type="spellStart"/>
-      <w:r>
-        <w:rPr>
-          <w:szCs w:val="28"/>
-          <w:lang w:val="ru-RU"/>
-        </w:rPr>
-        <w:t>репозитория</w:t>
-      </w:r>
-      <w:proofErr w:type="spellEnd"/>
-      <w:r>
-        <w:rPr>
-          <w:szCs w:val="28"/>
-          <w:lang w:val="ru-RU"/>
-        </w:rPr>
-        <w:t xml:space="preserve"> оказывается выше </w:t>
+        <w:t xml:space="preserve">показателя волатильности с обобщенным показателем качества кода репозитория оказывается выше </w:t>
       </w:r>
       <w:r>
         <w:rPr>
@@ -12321,7 +11324,6 @@
         </w:rPr>
         <w:t xml:space="preserve"> Расчет производится следующим образом: обозначим х</w:t>
       </w:r>
-      <w:proofErr w:type="spellStart"/>
       <w:r>
         <w:rPr>
           <w:szCs w:val="28"/>
@@ -12329,7 +11331,6 @@
         </w:rPr>
         <w:t>i</w:t>
       </w:r>
-      <w:proofErr w:type="spellEnd"/>
       <w:r>
         <w:rPr>
           <w:szCs w:val="28"/>
@@ -12363,25 +11364,8 @@
           <w:szCs w:val="28"/>
           <w:lang w:val="ru-RU"/>
         </w:rPr>
-        <w:t xml:space="preserve"> </w:t>
-      </w:r>
-      <w:proofErr w:type="spellStart"/>
-      <w:r>
-        <w:rPr>
-          <w:szCs w:val="28"/>
-          <w:lang w:val="ru-RU"/>
-        </w:rPr>
-        <w:t>репозитория</w:t>
-      </w:r>
-      <w:proofErr w:type="spellEnd"/>
-      <w:r>
-        <w:rPr>
-          <w:szCs w:val="28"/>
-          <w:lang w:val="ru-RU"/>
-        </w:rPr>
-        <w:t xml:space="preserve">, </w:t>
-      </w:r>
-      <w:proofErr w:type="spellStart"/>
+        <w:t xml:space="preserve"> репозитория, </w:t>
+      </w:r>
       <w:r>
         <w:rPr>
           <w:szCs w:val="28"/>
@@ -12395,7 +11379,6 @@
         </w:rPr>
         <w:t>i</w:t>
       </w:r>
-      <w:proofErr w:type="spellEnd"/>
       <w:r>
         <w:rPr>
           <w:szCs w:val="28"/>
@@ -13159,9 +12142,9 @@
               </wp:anchor>
             </w:drawing>
           </mc:Choice>
-          <mc:Fallback>
+          <mc:Fallback xmlns:w16se="http://schemas.microsoft.com/office/word/2015/wordml/symex" xmlns:w16="http://schemas.microsoft.com/office/word/2018/wordml" xmlns:w16cid="http://schemas.microsoft.com/office/word/2016/wordml/cid" xmlns:w16cex="http://schemas.microsoft.com/office/word/2018/wordml/cex" xmlns:am3d="http://schemas.microsoft.com/office/drawing/2017/model3d" xmlns:aink="http://schemas.microsoft.com/office/drawing/2016/ink" xmlns:cx8="http://schemas.microsoft.com/office/drawing/2016/5/14/chartex" xmlns:cx7="http://schemas.microsoft.com/office/drawing/2016/5/13/chartex" xmlns:cx6="http://schemas.microsoft.com/office/drawing/2016/5/12/chartex" xmlns:cx5="http://schemas.microsoft.com/office/drawing/2016/5/11/chartex" xmlns:cx4="http://schemas.microsoft.com/office/drawing/2016/5/10/chartex" xmlns:cx3="http://schemas.microsoft.com/office/drawing/2016/5/9/chartex" xmlns:cx2="http://schemas.microsoft.com/office/drawing/2015/10/21/chartex" xmlns:cx1="http://schemas.microsoft.com/office/drawing/2015/9/8/chartex" xmlns:cx="http://schemas.microsoft.com/office/drawing/2014/chartex">
             <w:pict>
-              <v:shape w14:anchorId="0A3854B7" id="Text Box 12" o:spid="_x0000_s1027" type="#_x0000_t202" style="position:absolute;left:0;text-align:left;margin-left:0;margin-top:27.75pt;width:20.3pt;height:23.15pt;z-index:251664384;visibility:visible;mso-wrap-style:square;mso-width-percent:0;mso-height-percent:0;mso-wrap-distance-left:9pt;mso-wrap-distance-top:0;mso-wrap-distance-right:9pt;mso-wrap-distance-bottom:0;mso-position-horizontal:center;mso-position-horizontal-relative:margin;mso-position-vertical:absolute;mso-position-vertical-relative:text;mso-width-percent:0;mso-height-percent:0;mso-width-relative:margin;mso-height-relative:margin;v-text-anchor:top" o:gfxdata="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" stroked="f">
+              <v:shape w14:anchorId="0A3854B7" id="Text Box 12" o:spid="_x0000_s1027" type="#_x0000_t202" style="position:absolute;left:0;text-align:left;margin-left:0;margin-top:27.75pt;width:20.3pt;height:23.15pt;z-index:251664384;visibility:visible;mso-wrap-style:square;mso-width-percent:0;mso-height-percent:0;mso-wrap-distance-left:9pt;mso-wrap-distance-top:0;mso-wrap-distance-right:9pt;mso-wrap-distance-bottom:0;mso-position-horizontal:center;mso-position-horizontal-relative:margin;mso-position-vertical:absolute;mso-position-vertical-relative:text;mso-width-percent:0;mso-height-percent:0;mso-width-relative:margin;mso-height-relative:margin;v-text-anchor:top" o:gfxdata="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" stroked="f">
                 <v:textbox inset="0,0,0,0">
                   <w:txbxContent>
                     <w:p>
@@ -13593,7 +12576,7 @@
                                 <w:lang w:val="ru-RU"/>
                               </w:rPr>
                             </w:pPr>
-                            <w:bookmarkStart w:id="27" w:name="_Ref41145867"/>
+                            <w:bookmarkStart w:id="28" w:name="_Ref41145867"/>
                             <w:r>
                               <w:rPr>
                                 <w:color w:val="auto"/>
@@ -13653,7 +12636,7 @@
                               </w:rPr>
                               <w:t>)</w:t>
                             </w:r>
-                            <w:bookmarkEnd w:id="27"/>
+                            <w:bookmarkEnd w:id="28"/>
                           </w:p>
                         </w:txbxContent>
                       </wps:txbx>
@@ -13675,9 +12658,9 @@
               </wp:anchor>
             </w:drawing>
           </mc:Choice>
-          <mc:Fallback>
+          <mc:Fallback xmlns:w16se="http://schemas.microsoft.com/office/word/2015/wordml/symex" xmlns:w16="http://schemas.microsoft.com/office/word/2018/wordml" xmlns:w16cid="http://schemas.microsoft.com/office/word/2016/wordml/cid" xmlns:w16cex="http://schemas.microsoft.com/office/word/2018/wordml/cex" xmlns:am3d="http://schemas.microsoft.com/office/drawing/2017/model3d" xmlns:aink="http://schemas.microsoft.com/office/drawing/2016/ink" xmlns:cx8="http://schemas.microsoft.com/office/drawing/2016/5/14/chartex" xmlns:cx7="http://schemas.microsoft.com/office/drawing/2016/5/13/chartex" xmlns:cx6="http://schemas.microsoft.com/office/drawing/2016/5/12/chartex" xmlns:cx5="http://schemas.microsoft.com/office/drawing/2016/5/11/chartex" xmlns:cx4="http://schemas.microsoft.com/office/drawing/2016/5/10/chartex" xmlns:cx3="http://schemas.microsoft.com/office/drawing/2016/5/9/chartex" xmlns:cx2="http://schemas.microsoft.com/office/drawing/2015/10/21/chartex" xmlns:cx1="http://schemas.microsoft.com/office/drawing/2015/9/8/chartex" xmlns:cx="http://schemas.microsoft.com/office/drawing/2014/chartex">
             <w:pict>
-              <v:shape w14:anchorId="279C923C" id="Text Box 13" o:spid="_x0000_s1028" type="#_x0000_t202" style="position:absolute;left:0;text-align:left;margin-left:90.35pt;margin-top:42.15pt;width:26.6pt;height:16.9pt;z-index:251666432;visibility:visible;mso-wrap-style:square;mso-width-percent:0;mso-height-percent:0;mso-wrap-distance-left:9pt;mso-wrap-distance-top:0;mso-wrap-distance-right:9pt;mso-wrap-distance-bottom:0;mso-position-horizontal:absolute;mso-position-horizontal-relative:margin;mso-position-vertical:absolute;mso-position-vertical-relative:text;mso-width-percent:0;mso-height-percent:0;mso-width-relative:margin;mso-height-relative:margin;v-text-anchor:top" o:gfxdata="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" stroked="f">
+              <v:shape w14:anchorId="279C923C" id="Text Box 13" o:spid="_x0000_s1028" type="#_x0000_t202" style="position:absolute;left:0;text-align:left;margin-left:90.35pt;margin-top:42.15pt;width:26.6pt;height:16.9pt;z-index:251666432;visibility:visible;mso-wrap-style:square;mso-width-percent:0;mso-height-percent:0;mso-wrap-distance-left:9pt;mso-wrap-distance-top:0;mso-wrap-distance-right:9pt;mso-wrap-distance-bottom:0;mso-position-horizontal:absolute;mso-position-horizontal-relative:margin;mso-position-vertical:absolute;mso-position-vertical-relative:text;mso-width-percent:0;mso-height-percent:0;mso-width-relative:margin;mso-height-relative:margin;v-text-anchor:top" o:gfxdata="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" stroked="f">
                 <v:textbox inset="0,0,0,0">
                   <w:txbxContent>
                     <w:p>
@@ -14051,21 +13034,7 @@
         <w:rPr>
           <w:szCs w:val="28"/>
         </w:rPr>
-        <w:t xml:space="preserve">TDIST(x, </w:t>
-      </w:r>
-      <w:proofErr w:type="spellStart"/>
-      <w:r>
-        <w:rPr>
-          <w:szCs w:val="28"/>
-        </w:rPr>
-        <w:t>deg_freedom</w:t>
-      </w:r>
-      <w:proofErr w:type="spellEnd"/>
-      <w:r>
-        <w:rPr>
-          <w:szCs w:val="28"/>
-        </w:rPr>
-        <w:t>, tails)</w:t>
+        <w:t>TDIST(x, deg_freedom, tails)</w:t>
       </w:r>
       <w:r>
         <w:rPr>
@@ -14215,7 +13184,6 @@
         </w:rPr>
         <w:t>, степени свободы (</w:t>
       </w:r>
-      <w:proofErr w:type="spellStart"/>
       <w:r>
         <w:rPr>
           <w:szCs w:val="28"/>
@@ -14223,7 +13191,6 @@
         </w:rPr>
         <w:t>deg_freedom</w:t>
       </w:r>
-      <w:proofErr w:type="spellEnd"/>
       <w:r>
         <w:rPr>
           <w:szCs w:val="28"/>
@@ -14307,36 +13274,14 @@
         <w:rPr>
           <w:lang w:val="ru-RU"/>
         </w:rPr>
-        <w:t xml:space="preserve">С практической точки зрения использования показателя волатильности кода </w:t>
-      </w:r>
-      <w:proofErr w:type="spellStart"/>
-      <w:r>
-        <w:rPr>
-          <w:lang w:val="ru-RU"/>
-        </w:rPr>
-        <w:t>репозитория</w:t>
-      </w:r>
-      <w:proofErr w:type="spellEnd"/>
-      <w:r>
-        <w:rPr>
-          <w:lang w:val="ru-RU"/>
-        </w:rPr>
-        <w:t xml:space="preserve"> возможно встраивание инструмента расчета кода </w:t>
-      </w:r>
-      <w:proofErr w:type="spellStart"/>
+        <w:t xml:space="preserve">С практической точки зрения использования показателя волатильности кода репозитория возможно встраивание инструмента расчета кода </w:t>
+      </w:r>
       <w:r>
         <w:rPr>
           <w:lang w:val="ru-RU"/>
         </w:rPr>
         <w:lastRenderedPageBreak/>
-        <w:t>репозитория</w:t>
-      </w:r>
-      <w:proofErr w:type="spellEnd"/>
-      <w:r>
-        <w:rPr>
-          <w:lang w:val="ru-RU"/>
-        </w:rPr>
-        <w:t xml:space="preserve"> </w:t>
+        <w:t xml:space="preserve">репозитория </w:t>
       </w:r>
       <w:r>
         <w:rPr>
@@ -14401,21 +13346,7 @@
         <w:rPr>
           <w:lang w:val="ru-RU"/>
         </w:rPr>
-        <w:t xml:space="preserve">меющиеся </w:t>
-      </w:r>
-      <w:proofErr w:type="spellStart"/>
-      <w:r>
-        <w:rPr>
-          <w:lang w:val="ru-RU"/>
-        </w:rPr>
-        <w:t>общеиспользуемые</w:t>
-      </w:r>
-      <w:proofErr w:type="spellEnd"/>
-      <w:r>
-        <w:rPr>
-          <w:lang w:val="ru-RU"/>
-        </w:rPr>
-        <w:t xml:space="preserve"> системы </w:t>
+        <w:t xml:space="preserve">меющиеся общеиспользуемые системы </w:t>
       </w:r>
       <w:r>
         <w:rPr>
@@ -14600,12 +13531,10 @@
         <w:spacing w:after="120"/>
       </w:pPr>
       <w:bookmarkStart w:id="32" w:name="_Toc42081975"/>
-      <w:proofErr w:type="spellStart"/>
       <w:r>
         <w:t>Заключение</w:t>
       </w:r>
       <w:bookmarkEnd w:id="32"/>
-      <w:proofErr w:type="spellEnd"/>
     </w:p>
     <w:p>
       <w:pPr>
@@ -14619,23 +13548,7 @@
           <w:szCs w:val="28"/>
           <w:lang w:val="ru-RU"/>
         </w:rPr>
-        <w:t xml:space="preserve">В статье изложены результаты анализа качества исходного программного кода имеющихся публичных </w:t>
-      </w:r>
-      <w:proofErr w:type="spellStart"/>
-      <w:r>
-        <w:rPr>
-          <w:szCs w:val="28"/>
-          <w:lang w:val="ru-RU"/>
-        </w:rPr>
-        <w:t>репозиториев</w:t>
-      </w:r>
-      <w:proofErr w:type="spellEnd"/>
-      <w:r>
-        <w:rPr>
-          <w:szCs w:val="28"/>
-          <w:lang w:val="ru-RU"/>
-        </w:rPr>
-        <w:t>. Представлена статистика показателей волатильности</w:t>
+        <w:t>В статье изложены результаты анализа качества исходного программного кода имеющихся публичных репозиториев. Представлена статистика показателей волатильности</w:t>
       </w:r>
       <w:r>
         <w:rPr>
@@ -14649,39 +13562,7 @@
           <w:szCs w:val="28"/>
           <w:lang w:val="ru-RU"/>
         </w:rPr>
-        <w:t xml:space="preserve"> Подробно рассмотрен процесс интеграции методики с имеющимися в открытом доступе и наиболее часто используемых как крупными </w:t>
-      </w:r>
-      <w:proofErr w:type="spellStart"/>
-      <w:r>
-        <w:rPr>
-          <w:szCs w:val="28"/>
-          <w:lang w:val="ru-RU"/>
-        </w:rPr>
-        <w:t>аутсорсинговыми</w:t>
-      </w:r>
-      <w:proofErr w:type="spellEnd"/>
-      <w:r>
-        <w:rPr>
-          <w:szCs w:val="28"/>
-          <w:lang w:val="ru-RU"/>
-        </w:rPr>
-        <w:t xml:space="preserve"> компаниями, так и независимыми </w:t>
-      </w:r>
-      <w:proofErr w:type="spellStart"/>
-      <w:r>
-        <w:rPr>
-          <w:szCs w:val="28"/>
-          <w:lang w:val="ru-RU"/>
-        </w:rPr>
-        <w:t>фрилансерами</w:t>
-      </w:r>
-      <w:proofErr w:type="spellEnd"/>
-      <w:r>
-        <w:rPr>
-          <w:szCs w:val="28"/>
-          <w:lang w:val="ru-RU"/>
-        </w:rPr>
-        <w:t xml:space="preserve"> системами управления версиями и сборки программного кода. Результаты применения данной модели показали, что зная показатели волатильности можно объективно оцен</w:t>
+        <w:t xml:space="preserve"> Подробно рассмотрен процесс интеграции методики с имеющимися в открытом доступе и наиболее часто используемых как крупными аутсорсинговыми компаниями, так и независимыми фрилансерами системами управления версиями и сборки программного кода. Результаты применения данной модели показали, что зная показатели волатильности можно объективно оцен</w:t>
       </w:r>
       <w:r>
         <w:rPr>
@@ -14731,12 +13612,10 @@
         <w:br w:type="page"/>
       </w:r>
       <w:bookmarkStart w:id="33" w:name="_Toc42081976"/>
-      <w:proofErr w:type="spellStart"/>
       <w:r>
         <w:lastRenderedPageBreak/>
         <w:t>Литература</w:t>
       </w:r>
-      <w:proofErr w:type="spellEnd"/>
       <w:r>
         <w:rPr>
           <w:lang w:val="ru-RU"/>
@@ -14832,21 +13711,12 @@
         </w:rPr>
         <w:t xml:space="preserve">Pro Git, Scott Chacon, </w:t>
       </w:r>
-      <w:proofErr w:type="spellStart"/>
       <w:r>
         <w:rPr>
           <w:rFonts w:hint="eastAsia"/>
           <w:szCs w:val="28"/>
         </w:rPr>
-        <w:t>Apress</w:t>
-      </w:r>
-      <w:proofErr w:type="spellEnd"/>
-      <w:r>
-        <w:rPr>
-          <w:rFonts w:hint="eastAsia"/>
-          <w:szCs w:val="28"/>
-        </w:rPr>
-        <w:t>; 1st edition, 2009</w:t>
+        <w:t>Apress; 1st edition, 2009</w:t>
       </w:r>
       <w:bookmarkEnd w:id="36"/>
     </w:p>
@@ -14873,21 +13743,7 @@
         <w:rPr>
           <w:szCs w:val="28"/>
         </w:rPr>
-        <w:t xml:space="preserve">Mining GitHub for novel change metrics to predict buggy files in software systems, </w:t>
-      </w:r>
-      <w:proofErr w:type="spellStart"/>
-      <w:r>
-        <w:rPr>
-          <w:szCs w:val="28"/>
-        </w:rPr>
-        <w:t>Muthukumaran</w:t>
-      </w:r>
-      <w:proofErr w:type="spellEnd"/>
-      <w:r>
-        <w:rPr>
-          <w:szCs w:val="28"/>
-        </w:rPr>
-        <w:t xml:space="preserve"> K and Choudhary Abhinav and Murthy NL Bhanu, 2015 International Conference on Computational Intelligence and Networks, pages 15-20</w:t>
+        <w:t>Mining GitHub for novel change metrics to predict buggy files in software systems, Muthukumaran K and Choudhary Abhinav and Murthy NL Bhanu, 2015 International Conference on Computational Intelligence and Networks, pages 15-20</w:t>
       </w:r>
       <w:bookmarkEnd w:id="37"/>
     </w:p>
@@ -14926,35 +13782,7 @@
         <w:rPr>
           <w:szCs w:val="28"/>
         </w:rPr>
-        <w:t xml:space="preserve">Shin, </w:t>
-      </w:r>
-      <w:proofErr w:type="spellStart"/>
-      <w:r>
-        <w:rPr>
-          <w:szCs w:val="28"/>
-        </w:rPr>
-        <w:t>Yonghee</w:t>
-      </w:r>
-      <w:proofErr w:type="spellEnd"/>
-      <w:r>
-        <w:rPr>
-          <w:szCs w:val="28"/>
-        </w:rPr>
-        <w:t xml:space="preserve"> and </w:t>
-      </w:r>
-      <w:proofErr w:type="spellStart"/>
-      <w:r>
-        <w:rPr>
-          <w:szCs w:val="28"/>
-        </w:rPr>
-        <w:t>Meneely</w:t>
-      </w:r>
-      <w:proofErr w:type="spellEnd"/>
-      <w:r>
-        <w:rPr>
-          <w:szCs w:val="28"/>
-        </w:rPr>
-        <w:t>, Andrew and Williams, Laurie and Osborne, Jason A</w:t>
+        <w:t>Shin, Yonghee and Meneely, Andrew and Williams, Laurie and Osborne, Jason A</w:t>
       </w:r>
       <w:r>
         <w:rPr>
@@ -14999,21 +13827,7 @@
         <w:rPr>
           <w:szCs w:val="28"/>
         </w:rPr>
-        <w:t xml:space="preserve">Software Metrics, Fenton, NE and </w:t>
-      </w:r>
-      <w:proofErr w:type="spellStart"/>
-      <w:r>
-        <w:rPr>
-          <w:szCs w:val="28"/>
-        </w:rPr>
-        <w:t>Pfleeger</w:t>
-      </w:r>
-      <w:proofErr w:type="spellEnd"/>
-      <w:r>
-        <w:rPr>
-          <w:szCs w:val="28"/>
-        </w:rPr>
-        <w:t>, SL, Boston, MA: International Thompson Publishing, 1997</w:t>
+        <w:t>Software Metrics, Fenton, NE and Pfleeger, SL, Boston, MA: International Thompson Publishing, 1997</w:t>
       </w:r>
       <w:bookmarkEnd w:id="39"/>
     </w:p>
@@ -15040,35 +13854,7 @@
         <w:rPr>
           <w:szCs w:val="28"/>
         </w:rPr>
-        <w:t xml:space="preserve">Interactive churn metrics: socio-technical variants of code churn, </w:t>
-      </w:r>
-      <w:proofErr w:type="spellStart"/>
-      <w:r>
-        <w:rPr>
-          <w:szCs w:val="28"/>
-        </w:rPr>
-        <w:t>Meneely</w:t>
-      </w:r>
-      <w:proofErr w:type="spellEnd"/>
-      <w:r>
-        <w:rPr>
-          <w:szCs w:val="28"/>
-        </w:rPr>
-        <w:t xml:space="preserve">, Andrew and Williams, </w:t>
-      </w:r>
-      <w:proofErr w:type="spellStart"/>
-      <w:r>
-        <w:rPr>
-          <w:szCs w:val="28"/>
-        </w:rPr>
-        <w:t>Oluyinka</w:t>
-      </w:r>
-      <w:proofErr w:type="spellEnd"/>
-      <w:r>
-        <w:rPr>
-          <w:szCs w:val="28"/>
-        </w:rPr>
-        <w:t xml:space="preserve">, ACM SIGSOFT Software Engineering Notes, 2012, </w:t>
+        <w:t xml:space="preserve">Interactive churn metrics: socio-technical variants of code churn, Meneely, Andrew and Williams, Oluyinka, ACM SIGSOFT Software Engineering Notes, 2012, </w:t>
       </w:r>
       <w:r>
         <w:rPr>
@@ -15113,21 +13899,7 @@
         <w:rPr>
           <w:szCs w:val="28"/>
         </w:rPr>
-        <w:t xml:space="preserve">Code Churn: A measure for estimating the impact of code change, Munson, John C and </w:t>
-      </w:r>
-      <w:proofErr w:type="spellStart"/>
-      <w:r>
-        <w:rPr>
-          <w:szCs w:val="28"/>
-        </w:rPr>
-        <w:t>Elbaum</w:t>
-      </w:r>
-      <w:proofErr w:type="spellEnd"/>
-      <w:r>
-        <w:rPr>
-          <w:szCs w:val="28"/>
-        </w:rPr>
-        <w:t>, Sebastian G, 1998</w:t>
+        <w:t>Code Churn: A measure for estimating the impact of code change, Munson, John C and Elbaum, Sebastian G, 1998</w:t>
       </w:r>
       <w:bookmarkEnd w:id="41"/>
     </w:p>
@@ -15153,49 +13925,7 @@
         <w:rPr>
           <w:szCs w:val="28"/>
         </w:rPr>
-        <w:t xml:space="preserve">A practical model for measuring maintainability, </w:t>
-      </w:r>
-      <w:proofErr w:type="spellStart"/>
-      <w:r>
-        <w:rPr>
-          <w:szCs w:val="28"/>
-        </w:rPr>
-        <w:t>Heitlager</w:t>
-      </w:r>
-      <w:proofErr w:type="spellEnd"/>
-      <w:r>
-        <w:rPr>
-          <w:szCs w:val="28"/>
-        </w:rPr>
-        <w:t xml:space="preserve">, </w:t>
-      </w:r>
-      <w:proofErr w:type="spellStart"/>
-      <w:r>
-        <w:rPr>
-          <w:szCs w:val="28"/>
-        </w:rPr>
-        <w:t>Ilja</w:t>
-      </w:r>
-      <w:proofErr w:type="spellEnd"/>
-      <w:r>
-        <w:rPr>
-          <w:szCs w:val="28"/>
-        </w:rPr>
-        <w:t xml:space="preserve"> and </w:t>
-      </w:r>
-      <w:proofErr w:type="spellStart"/>
-      <w:r>
-        <w:rPr>
-          <w:szCs w:val="28"/>
-        </w:rPr>
-        <w:t>Kuipers</w:t>
-      </w:r>
-      <w:proofErr w:type="spellEnd"/>
-      <w:r>
-        <w:rPr>
-          <w:szCs w:val="28"/>
-        </w:rPr>
-        <w:t>, Tobias and Visser, Joost, 2007</w:t>
+        <w:t>A practical model for measuring maintainability, Heitlager, Ilja and Kuipers, Tobias and Visser, Joost, 2007</w:t>
       </w:r>
     </w:p>
     <w:p>
@@ -15220,36 +13950,14 @@
         <w:rPr>
           <w:szCs w:val="28"/>
         </w:rPr>
-        <w:t xml:space="preserve">Finding </w:t>
-      </w:r>
-      <w:proofErr w:type="spellStart"/>
-      <w:r>
-        <w:rPr>
-          <w:szCs w:val="28"/>
-        </w:rPr>
-        <w:t>refactori</w:t>
-      </w:r>
-      <w:r>
-        <w:rPr>
-          <w:szCs w:val="28"/>
-        </w:rPr>
-        <w:t>ngs</w:t>
-      </w:r>
-      <w:proofErr w:type="spellEnd"/>
-      <w:r>
-        <w:rPr>
-          <w:szCs w:val="28"/>
-        </w:rPr>
-        <w:t xml:space="preserve"> via change metrics, </w:t>
-      </w:r>
-      <w:proofErr w:type="spellStart"/>
-      <w:r>
-        <w:rPr>
-          <w:szCs w:val="28"/>
-        </w:rPr>
-        <w:t>Demeyer</w:t>
-      </w:r>
-      <w:proofErr w:type="spellEnd"/>
+        <w:t>Finding refactori</w:t>
+      </w:r>
+      <w:r>
+        <w:rPr>
+          <w:szCs w:val="28"/>
+        </w:rPr>
+        <w:t>ngs via change metrics, Demeyer</w:t>
+      </w:r>
       <w:r>
         <w:rPr>
           <w:szCs w:val="28"/>
@@ -15284,16 +13992,8 @@
         <w:rPr>
           <w:szCs w:val="28"/>
         </w:rPr>
-        <w:t xml:space="preserve">Oscar </w:t>
-      </w:r>
-      <w:proofErr w:type="spellStart"/>
-      <w:r>
-        <w:rPr>
-          <w:szCs w:val="28"/>
-        </w:rPr>
-        <w:t>Nierstrasz</w:t>
-      </w:r>
-      <w:proofErr w:type="spellEnd"/>
+        <w:t>Oscar Nierstrasz</w:t>
+      </w:r>
       <w:r>
         <w:rPr>
           <w:szCs w:val="28"/>
@@ -15354,49 +14054,7 @@
         <w:rPr>
           <w:szCs w:val="28"/>
         </w:rPr>
-        <w:t xml:space="preserve">Moser, </w:t>
-      </w:r>
-      <w:proofErr w:type="spellStart"/>
-      <w:r>
-        <w:rPr>
-          <w:szCs w:val="28"/>
-        </w:rPr>
-        <w:t>Raimund</w:t>
-      </w:r>
-      <w:proofErr w:type="spellEnd"/>
-      <w:r>
-        <w:rPr>
-          <w:szCs w:val="28"/>
-        </w:rPr>
-        <w:t xml:space="preserve"> and </w:t>
-      </w:r>
-      <w:proofErr w:type="spellStart"/>
-      <w:r>
-        <w:rPr>
-          <w:szCs w:val="28"/>
-        </w:rPr>
-        <w:t>Pedrycz</w:t>
-      </w:r>
-      <w:proofErr w:type="spellEnd"/>
-      <w:r>
-        <w:rPr>
-          <w:szCs w:val="28"/>
-        </w:rPr>
-        <w:t xml:space="preserve">, Witold and </w:t>
-      </w:r>
-      <w:proofErr w:type="spellStart"/>
-      <w:r>
-        <w:rPr>
-          <w:szCs w:val="28"/>
-        </w:rPr>
-        <w:t>Succi</w:t>
-      </w:r>
-      <w:proofErr w:type="spellEnd"/>
-      <w:r>
-        <w:rPr>
-          <w:szCs w:val="28"/>
-        </w:rPr>
-        <w:t>, Giancarlo</w:t>
+        <w:t>Moser, Raimund and Pedrycz, Witold and Succi, Giancarlo</w:t>
       </w:r>
       <w:r>
         <w:rPr>
@@ -15441,35 +14099,7 @@
         <w:rPr>
           <w:szCs w:val="28"/>
         </w:rPr>
-        <w:t xml:space="preserve">Tie strength metrics to rank pairs of developers from </w:t>
-      </w:r>
-      <w:proofErr w:type="spellStart"/>
-      <w:r>
-        <w:rPr>
-          <w:szCs w:val="28"/>
-        </w:rPr>
-        <w:t>github</w:t>
-      </w:r>
-      <w:proofErr w:type="spellEnd"/>
-      <w:r>
-        <w:rPr>
-          <w:szCs w:val="28"/>
-        </w:rPr>
-        <w:t xml:space="preserve">, </w:t>
-      </w:r>
-      <w:proofErr w:type="spellStart"/>
-      <w:r>
-        <w:rPr>
-          <w:szCs w:val="28"/>
-        </w:rPr>
-        <w:t>Natércia</w:t>
-      </w:r>
-      <w:proofErr w:type="spellEnd"/>
-      <w:r>
-        <w:rPr>
-          <w:szCs w:val="28"/>
-        </w:rPr>
-        <w:t xml:space="preserve"> A. Batista an</w:t>
+        <w:t>Tie strength metrics to rank pairs of developers from github, Natércia A. Batista an</w:t>
       </w:r>
       <w:r>
         <w:rPr>
@@ -15477,19 +14107,11 @@
         </w:rPr>
         <w:t xml:space="preserve">d Sousa, Guilherme A and </w:t>
       </w:r>
-      <w:proofErr w:type="spellStart"/>
-      <w:r>
-        <w:rPr>
-          <w:szCs w:val="28"/>
-        </w:rPr>
-        <w:t>Brandão</w:t>
-      </w:r>
-      <w:proofErr w:type="spellEnd"/>
-      <w:r>
-        <w:rPr>
-          <w:szCs w:val="28"/>
-        </w:rPr>
-        <w:t>, Michele A and da Silva, Ana Paula C and Moro, Mirella Moura, Journal of Information and Data Management, 2018</w:t>
+      <w:r>
+        <w:rPr>
+          <w:szCs w:val="28"/>
+        </w:rPr>
+        <w:t>Brandão, Michele A and da Silva, Ana Paula C and Moro, Mirella Moura, Journal of Information and Data Management, 2018</w:t>
       </w:r>
       <w:bookmarkEnd w:id="43"/>
     </w:p>
@@ -15524,42 +14146,12 @@
         </w:rPr>
         <w:t xml:space="preserve">, </w:t>
       </w:r>
-      <w:proofErr w:type="spellStart"/>
-      <w:r>
-        <w:rPr>
-          <w:szCs w:val="28"/>
-        </w:rPr>
-        <w:t>Shyam</w:t>
-      </w:r>
-      <w:proofErr w:type="spellEnd"/>
-      <w:r>
-        <w:rPr>
-          <w:szCs w:val="28"/>
-        </w:rPr>
-        <w:t xml:space="preserve"> R. </w:t>
-      </w:r>
-      <w:proofErr w:type="spellStart"/>
-      <w:r>
-        <w:rPr>
-          <w:szCs w:val="28"/>
-        </w:rPr>
-        <w:t>Chidamber</w:t>
-      </w:r>
-      <w:proofErr w:type="spellEnd"/>
-      <w:r>
-        <w:rPr>
-          <w:szCs w:val="28"/>
-        </w:rPr>
-        <w:t xml:space="preserve"> and Chris F. </w:t>
-      </w:r>
-      <w:proofErr w:type="spellStart"/>
-      <w:r>
-        <w:rPr>
-          <w:szCs w:val="28"/>
-        </w:rPr>
-        <w:t>Kemerer</w:t>
-      </w:r>
-      <w:proofErr w:type="spellEnd"/>
+      <w:r>
+        <w:rPr>
+          <w:szCs w:val="28"/>
+        </w:rPr>
+        <w:t>Shyam R. Chidamber and Chris F. Kemerer</w:t>
+      </w:r>
       <w:r>
         <w:rPr>
           <w:szCs w:val="28"/>
@@ -15605,42 +14197,12 @@
         </w:rPr>
         <w:t xml:space="preserve">, </w:t>
       </w:r>
-      <w:proofErr w:type="spellStart"/>
-      <w:r>
-        <w:rPr>
-          <w:szCs w:val="28"/>
-        </w:rPr>
-        <w:t>Shyam</w:t>
-      </w:r>
-      <w:proofErr w:type="spellEnd"/>
-      <w:r>
-        <w:rPr>
-          <w:szCs w:val="28"/>
-        </w:rPr>
-        <w:t xml:space="preserve"> R. </w:t>
-      </w:r>
-      <w:proofErr w:type="spellStart"/>
-      <w:r>
-        <w:rPr>
-          <w:szCs w:val="28"/>
-        </w:rPr>
-        <w:t>Chidamber</w:t>
-      </w:r>
-      <w:proofErr w:type="spellEnd"/>
-      <w:r>
-        <w:rPr>
-          <w:szCs w:val="28"/>
-        </w:rPr>
-        <w:t xml:space="preserve">, Chris F. </w:t>
-      </w:r>
-      <w:proofErr w:type="spellStart"/>
-      <w:r>
-        <w:rPr>
-          <w:szCs w:val="28"/>
-        </w:rPr>
-        <w:t>Kemerer</w:t>
-      </w:r>
-      <w:proofErr w:type="spellEnd"/>
+      <w:r>
+        <w:rPr>
+          <w:szCs w:val="28"/>
+        </w:rPr>
+        <w:t>Shyam R. Chidamber, Chris F. Kemerer</w:t>
+      </w:r>
       <w:r>
         <w:rPr>
           <w:szCs w:val="28"/>
@@ -15697,55 +14259,13 @@
         <w:rPr>
           <w:szCs w:val="28"/>
         </w:rPr>
-        <w:t xml:space="preserve">Ruchika Malhotra; </w:t>
-      </w:r>
-      <w:proofErr w:type="spellStart"/>
-      <w:r>
-        <w:rPr>
-          <w:szCs w:val="28"/>
-        </w:rPr>
-        <w:t>Bhavyaa</w:t>
-      </w:r>
-      <w:proofErr w:type="spellEnd"/>
-      <w:r>
-        <w:rPr>
-          <w:szCs w:val="28"/>
-        </w:rPr>
-        <w:t xml:space="preserve"> Bansal; </w:t>
-      </w:r>
-      <w:proofErr w:type="spellStart"/>
-      <w:r>
-        <w:rPr>
-          <w:szCs w:val="28"/>
-        </w:rPr>
-        <w:t>Chitranshi</w:t>
-      </w:r>
-      <w:proofErr w:type="spellEnd"/>
-      <w:r>
-        <w:rPr>
-          <w:szCs w:val="28"/>
-        </w:rPr>
-        <w:t xml:space="preserve"> Jain</w:t>
-      </w:r>
-      <w:r>
-        <w:rPr>
-          <w:szCs w:val="28"/>
-        </w:rPr>
-        <w:t xml:space="preserve">; Ekta </w:t>
-      </w:r>
-      <w:proofErr w:type="spellStart"/>
-      <w:r>
-        <w:rPr>
-          <w:szCs w:val="28"/>
-        </w:rPr>
-        <w:t>Punia</w:t>
-      </w:r>
-      <w:proofErr w:type="spellEnd"/>
-      <w:r>
-        <w:rPr>
-          <w:szCs w:val="28"/>
-        </w:rPr>
-        <w:t>, 2017 2nd International Conference on Man and Machine Interfacing (MAMI) 21-23 Dec. 2017</w:t>
+        <w:t>Ruchika Malhotra; Bhavyaa Bansal; Chitranshi Jain</w:t>
+      </w:r>
+      <w:r>
+        <w:rPr>
+          <w:szCs w:val="28"/>
+        </w:rPr>
+        <w:t>; Ekta Punia, 2017 2nd International Conference on Man and Machine Interfacing (MAMI) 21-23 Dec. 2017</w:t>
       </w:r>
       <w:bookmarkEnd w:id="46"/>
     </w:p>
@@ -15781,23 +14301,13 @@
         <w:t>Sandeep Krishnan</w:t>
       </w:r>
       <w:r>
-        <w:t xml:space="preserve">, Chris Strasburg, Robyn R. Lutz, Katerina </w:t>
-      </w:r>
-      <w:proofErr w:type="spellStart"/>
-      <w:r>
-        <w:t>Goševa</w:t>
-      </w:r>
-      <w:proofErr w:type="spellEnd"/>
+        <w:t>, Chris Strasburg, Robyn R. Lutz, Katerina Goševa</w:t>
+      </w:r>
       <w:r>
         <w:t xml:space="preserve"> </w:t>
       </w:r>
-      <w:proofErr w:type="spellStart"/>
-      <w:r>
-        <w:t>Popstojanova</w:t>
-      </w:r>
-      <w:proofErr w:type="spellEnd"/>
-      <w:r>
-        <w:t xml:space="preserve">. </w:t>
+      <w:r>
+        <w:t xml:space="preserve">Popstojanova. </w:t>
       </w:r>
       <w:r>
         <w:t>Proceedings of the 7th International Conference on Predictive Models in Software Engineering</w:t>
@@ -15846,21 +14356,7 @@
         <w:rPr>
           <w:lang w:val="ru-RU"/>
         </w:rPr>
-        <w:t xml:space="preserve">пакет для расчета показателя волатильности </w:t>
-      </w:r>
-      <w:proofErr w:type="spellStart"/>
-      <w:r>
-        <w:rPr>
-          <w:lang w:val="ru-RU"/>
-        </w:rPr>
-        <w:t>репозитория</w:t>
-      </w:r>
-      <w:proofErr w:type="spellEnd"/>
-      <w:r>
-        <w:rPr>
-          <w:lang w:val="ru-RU"/>
-        </w:rPr>
-        <w:t xml:space="preserve"> </w:t>
+        <w:t xml:space="preserve">пакет для расчета показателя волатильности репозитория </w:t>
       </w:r>
       <w:hyperlink r:id="rId13" w:history="1">
         <w:r>
@@ -15889,14 +14385,12 @@
           </w:rPr>
           <w:t>.</w:t>
         </w:r>
-        <w:proofErr w:type="spellStart"/>
         <w:r>
           <w:rPr>
             <w:rStyle w:val="Hyperlink"/>
           </w:rPr>
           <w:t>pypi</w:t>
         </w:r>
-        <w:proofErr w:type="spellEnd"/>
         <w:r>
           <w:rPr>
             <w:rStyle w:val="Hyperlink"/>
@@ -15943,14 +14437,12 @@
           </w:rPr>
           <w:t>-</w:t>
         </w:r>
-        <w:proofErr w:type="spellStart"/>
         <w:r>
           <w:rPr>
             <w:rStyle w:val="Hyperlink"/>
           </w:rPr>
           <w:t>zuoqin</w:t>
         </w:r>
-        <w:proofErr w:type="spellEnd"/>
         <w:r>
           <w:rPr>
             <w:rStyle w:val="Hyperlink"/>
@@ -15996,7 +14488,6 @@
         </w:rPr>
         <w:br w:type="page"/>
       </w:r>
-      <w:proofErr w:type="spellStart"/>
       <w:r>
         <w:rPr>
           <w:szCs w:val="28"/>
@@ -16005,7 +14496,6 @@
         <w:lastRenderedPageBreak/>
         <w:t>Поскриптум</w:t>
       </w:r>
-      <w:proofErr w:type="spellEnd"/>
       <w:r>
         <w:rPr>
           <w:szCs w:val="28"/>
@@ -16217,7 +14707,6 @@
         </w:rPr>
         <w:t xml:space="preserve"> </w:t>
       </w:r>
-      <w:proofErr w:type="spellStart"/>
       <w:r>
         <w:rPr>
           <w:szCs w:val="28"/>
@@ -16225,7 +14714,6 @@
         </w:rPr>
         <w:t>репо</w:t>
       </w:r>
-      <w:proofErr w:type="spellEnd"/>
       <w:r>
         <w:rPr>
           <w:szCs w:val="28"/>
@@ -16265,14 +14753,12 @@
         </w:rPr>
         <w:t xml:space="preserve">. </w:t>
       </w:r>
-      <w:proofErr w:type="spellStart"/>
       <w:r>
         <w:rPr>
           <w:szCs w:val="28"/>
         </w:rPr>
         <w:t>Jittor</w:t>
       </w:r>
-      <w:proofErr w:type="spellEnd"/>
       <w:r>
         <w:rPr>
           <w:szCs w:val="28"/>
@@ -16280,14 +14766,12 @@
         </w:rPr>
         <w:t>/</w:t>
       </w:r>
-      <w:proofErr w:type="spellStart"/>
       <w:r>
         <w:rPr>
           <w:szCs w:val="28"/>
         </w:rPr>
         <w:t>jittor</w:t>
       </w:r>
-      <w:proofErr w:type="spellEnd"/>
       <w:r>
         <w:rPr>
           <w:szCs w:val="28"/>
@@ -16778,14 +15262,12 @@
         </w:rPr>
         <w:t xml:space="preserve">, </w:t>
       </w:r>
-      <w:proofErr w:type="spellStart"/>
       <w:r>
         <w:rPr>
           <w:szCs w:val="28"/>
         </w:rPr>
         <w:t>JohnSnowLabs</w:t>
       </w:r>
-      <w:proofErr w:type="spellEnd"/>
       <w:r>
         <w:rPr>
           <w:szCs w:val="28"/>
@@ -16806,14 +15288,12 @@
         </w:rPr>
         <w:t>-</w:t>
       </w:r>
-      <w:proofErr w:type="spellStart"/>
       <w:r>
         <w:rPr>
           <w:szCs w:val="28"/>
         </w:rPr>
         <w:t>nlp</w:t>
       </w:r>
-      <w:proofErr w:type="spellEnd"/>
       <w:r>
         <w:rPr>
           <w:szCs w:val="28"/>
@@ -16925,14 +15405,12 @@
           </w:rPr>
           <w:t>://</w:t>
         </w:r>
-        <w:proofErr w:type="spellStart"/>
         <w:r>
           <w:rPr>
             <w:rStyle w:val="Hyperlink"/>
           </w:rPr>
           <w:t>github</w:t>
         </w:r>
-        <w:proofErr w:type="spellEnd"/>
         <w:r>
           <w:rPr>
             <w:rStyle w:val="Hyperlink"/>
@@ -16953,14 +15431,12 @@
           </w:rPr>
           <w:t>/</w:t>
         </w:r>
-        <w:proofErr w:type="spellStart"/>
         <w:r>
           <w:rPr>
             <w:rStyle w:val="Hyperlink"/>
           </w:rPr>
           <w:t>JohnSnowLabs</w:t>
         </w:r>
-        <w:proofErr w:type="spellEnd"/>
         <w:r>
           <w:rPr>
             <w:rStyle w:val="Hyperlink"/>
@@ -16981,14 +15457,12 @@
           </w:rPr>
           <w:t>-</w:t>
         </w:r>
-        <w:proofErr w:type="spellStart"/>
         <w:r>
           <w:rPr>
             <w:rStyle w:val="Hyperlink"/>
           </w:rPr>
           <w:t>nlp</w:t>
         </w:r>
-        <w:proofErr w:type="spellEnd"/>
         <w:r>
           <w:rPr>
             <w:rStyle w:val="Hyperlink"/>
@@ -17093,14 +15567,12 @@
         </w:rPr>
         <w:t xml:space="preserve"> </w:t>
       </w:r>
-      <w:proofErr w:type="spellStart"/>
       <w:r>
         <w:rPr>
           <w:szCs w:val="28"/>
         </w:rPr>
         <w:t>Javascript</w:t>
       </w:r>
-      <w:proofErr w:type="spellEnd"/>
       <w:r>
         <w:rPr>
           <w:szCs w:val="28"/>
@@ -17180,44 +15652,8 @@
         <w:rPr>
           <w:szCs w:val="28"/>
         </w:rPr>
-        <w:t xml:space="preserve"> </w:t>
-      </w:r>
-      <w:proofErr w:type="spellStart"/>
-      <w:r>
-        <w:rPr>
-          <w:szCs w:val="28"/>
-        </w:rPr>
-        <w:t>Javascript</w:t>
-      </w:r>
-      <w:proofErr w:type="spellEnd"/>
-      <w:r>
-        <w:rPr>
-          <w:szCs w:val="28"/>
-        </w:rPr>
-        <w:t xml:space="preserve">: </w:t>
-      </w:r>
-      <w:proofErr w:type="spellStart"/>
-      <w:r>
-        <w:rPr>
-          <w:szCs w:val="28"/>
-        </w:rPr>
-        <w:t>MoePlayer</w:t>
-      </w:r>
-      <w:proofErr w:type="spellEnd"/>
-      <w:r>
-        <w:rPr>
-          <w:szCs w:val="28"/>
-        </w:rPr>
-        <w:t>/</w:t>
-      </w:r>
-      <w:proofErr w:type="spellStart"/>
-      <w:r>
-        <w:rPr>
-          <w:szCs w:val="28"/>
-        </w:rPr>
-        <w:t>DPlayer</w:t>
-      </w:r>
-      <w:proofErr w:type="spellEnd"/>
+        <w:t xml:space="preserve"> Javascript: MoePlayer/DPlayer</w:t>
+      </w:r>
     </w:p>
     <w:p>
       <w:pPr>
@@ -17346,21 +15782,7 @@
         <w:rPr>
           <w:szCs w:val="28"/>
         </w:rPr>
-        <w:t xml:space="preserve">decrease in the quality of the source program code by analyzing the database of public </w:t>
-      </w:r>
-      <w:proofErr w:type="spellStart"/>
-      <w:r>
-        <w:rPr>
-          <w:szCs w:val="28"/>
-        </w:rPr>
-        <w:t>github</w:t>
-      </w:r>
-      <w:proofErr w:type="spellEnd"/>
-      <w:r>
-        <w:rPr>
-          <w:szCs w:val="28"/>
-        </w:rPr>
-        <w:t xml:space="preserve"> repositories.</w:t>
+        <w:t>decrease in the quality of the source program code by analyzing the database of public github repositories.</w:t>
       </w:r>
     </w:p>
     <w:p>
@@ -17380,21 +15802,7 @@
         <w:rPr>
           <w:szCs w:val="28"/>
         </w:rPr>
-        <w:t xml:space="preserve">Based on the obtained source data, the effectiveness of applying the methodology using the repository volatility indicator is analyzed. It is also shown that this technique is applicable for analyzing the quality of the code of an arbitrary </w:t>
-      </w:r>
-      <w:proofErr w:type="spellStart"/>
-      <w:r>
-        <w:rPr>
-          <w:szCs w:val="28"/>
-        </w:rPr>
-        <w:t>github</w:t>
-      </w:r>
-      <w:proofErr w:type="spellEnd"/>
-      <w:r>
-        <w:rPr>
-          <w:szCs w:val="28"/>
-        </w:rPr>
-        <w:t xml:space="preserve"> repository. The results of the application of the technique show that, based on the repository volatility index, it is possible to detect blocks of program code that significantly reduce the quality of the repository program code, which allows timely measures to be taken to improve it.</w:t>
+        <w:t>Based on the obtained source data, the effectiveness of applying the methodology using the repository volatility indicator is analyzed. It is also shown that this technique is applicable for analyzing the quality of the code of an arbitrary github repository. The results of the application of the technique show that, based on the repository volatility index, it is possible to detect blocks of program code that significantly reduce the quality of the repository program code, which allows timely measures to be taken to improve it.</w:t>
       </w:r>
     </w:p>
     <w:p>
@@ -17430,7 +15838,7 @@
 </file>
 
 <file path=word/endnotes.xml><?xml version="1.0" encoding="utf-8"?>
-<w:endnotes xmlns:wpc="http://schemas.microsoft.com/office/word/2010/wordprocessingCanvas" xmlns:cx="http://schemas.microsoft.com/office/drawing/2014/chartex" xmlns:cx1="http://schemas.microsoft.com/office/drawing/2015/9/8/chartex" xmlns:cx2="http://schemas.microsoft.com/office/drawing/2015/10/21/chartex" xmlns:cx3="http://schemas.microsoft.com/office/drawing/2016/5/9/chartex" xmlns:cx4="http://schemas.microsoft.com/office/drawing/2016/5/10/chartex" xmlns:cx5="http://schemas.microsoft.com/office/drawing/2016/5/11/chartex" xmlns:cx6="http://schemas.microsoft.com/office/drawing/2016/5/12/chartex" xmlns:cx7="http://schemas.microsoft.com/office/drawing/2016/5/13/chartex" xmlns:cx8="http://schemas.microsoft.com/office/drawing/2016/5/14/chartex" xmlns:mc="http://schemas.openxmlformats.org/markup-compatibility/2006" xmlns:aink="http://schemas.microsoft.com/office/drawing/2016/ink" xmlns:am3d="http://schemas.microsoft.com/office/drawing/2017/model3d" xmlns:o="urn:schemas-microsoft-com:office:office" xmlns:r="http://schemas.openxmlformats.org/officeDocument/2006/relationships" xmlns:m="http://schemas.openxmlformats.org/officeDocument/2006/math" xmlns:v="urn:schemas-microsoft-com:vml" xmlns:wp14="http://schemas.microsoft.com/office/word/2010/wordprocessingDrawing" xmlns:wp="http://schemas.openxmlformats.org/drawingml/2006/wordprocessingDrawing" xmlns:w10="urn:schemas-microsoft-com:office:word" xmlns:w="http://schemas.openxmlformats.org/wordprocessingml/2006/main" xmlns:w14="http://schemas.microsoft.com/office/word/2010/wordml" xmlns:w15="http://schemas.microsoft.com/office/word/2012/wordml" xmlns:w16cex="http://schemas.microsoft.com/office/word/2018/wordml/cex" xmlns:w16cid="http://schemas.microsoft.com/office/word/2016/wordml/cid" xmlns:w16="http://schemas.microsoft.com/office/word/2018/wordml" xmlns:w16se="http://schemas.microsoft.com/office/word/2015/wordml/symex" xmlns:wpg="http://schemas.microsoft.com/office/word/2010/wordprocessingGroup" xmlns:wpi="http://schemas.microsoft.com/office/word/2010/wordprocessingInk" xmlns:wne="http://schemas.microsoft.com/office/word/2006/wordml" xmlns:wps="http://schemas.microsoft.com/office/word/2010/wordprocessingShape" mc:Ignorable="w14 w15 w16se w16cid w16 w16cex wp14">
+<w:endnotes xmlns:wpc="http://schemas.microsoft.com/office/word/2010/wordprocessingCanvas" xmlns:mc="http://schemas.openxmlformats.org/markup-compatibility/2006" xmlns:o="urn:schemas-microsoft-com:office:office" xmlns:r="http://schemas.openxmlformats.org/officeDocument/2006/relationships" xmlns:m="http://schemas.openxmlformats.org/officeDocument/2006/math" xmlns:v="urn:schemas-microsoft-com:vml" xmlns:wp14="http://schemas.microsoft.com/office/word/2010/wordprocessingDrawing" xmlns:wp="http://schemas.openxmlformats.org/drawingml/2006/wordprocessingDrawing" xmlns:w10="urn:schemas-microsoft-com:office:word" xmlns:w="http://schemas.openxmlformats.org/wordprocessingml/2006/main" xmlns:w14="http://schemas.microsoft.com/office/word/2010/wordml" xmlns:w15="http://schemas.microsoft.com/office/word/2012/wordml" xmlns:wpg="http://schemas.microsoft.com/office/word/2010/wordprocessingGroup" xmlns:wpi="http://schemas.microsoft.com/office/word/2010/wordprocessingInk" xmlns:wne="http://schemas.microsoft.com/office/word/2006/wordml" xmlns:wps="http://schemas.microsoft.com/office/word/2010/wordprocessingShape" mc:Ignorable="w14 w15 wp14">
   <w:endnote w:type="separator" w:id="-1">
     <w:p>
       <w:r>
@@ -17449,7 +15857,7 @@
 </file>
 
 <file path=word/footer1.xml><?xml version="1.0" encoding="utf-8"?>
-<w:ftr xmlns:wpc="http://schemas.microsoft.com/office/word/2010/wordprocessingCanvas" xmlns:cx="http://schemas.microsoft.com/office/drawing/2014/chartex" xmlns:cx1="http://schemas.microsoft.com/office/drawing/2015/9/8/chartex" xmlns:cx2="http://schemas.microsoft.com/office/drawing/2015/10/21/chartex" xmlns:cx3="http://schemas.microsoft.com/office/drawing/2016/5/9/chartex" xmlns:cx4="http://schemas.microsoft.com/office/drawing/2016/5/10/chartex" xmlns:cx5="http://schemas.microsoft.com/office/drawing/2016/5/11/chartex" xmlns:cx6="http://schemas.microsoft.com/office/drawing/2016/5/12/chartex" xmlns:cx7="http://schemas.microsoft.com/office/drawing/2016/5/13/chartex" xmlns:cx8="http://schemas.microsoft.com/office/drawing/2016/5/14/chartex" xmlns:mc="http://schemas.openxmlformats.org/markup-compatibility/2006" xmlns:aink="http://schemas.microsoft.com/office/drawing/2016/ink" xmlns:am3d="http://schemas.microsoft.com/office/drawing/2017/model3d" xmlns:o="urn:schemas-microsoft-com:office:office" xmlns:r="http://schemas.openxmlformats.org/officeDocument/2006/relationships" xmlns:m="http://schemas.openxmlformats.org/officeDocument/2006/math" xmlns:v="urn:schemas-microsoft-com:vml" xmlns:wp14="http://schemas.microsoft.com/office/word/2010/wordprocessingDrawing" xmlns:wp="http://schemas.openxmlformats.org/drawingml/2006/wordprocessingDrawing" xmlns:w10="urn:schemas-microsoft-com:office:word" xmlns:w="http://schemas.openxmlformats.org/wordprocessingml/2006/main" xmlns:w14="http://schemas.microsoft.com/office/word/2010/wordml" xmlns:w15="http://schemas.microsoft.com/office/word/2012/wordml" xmlns:w16cex="http://schemas.microsoft.com/office/word/2018/wordml/cex" xmlns:w16cid="http://schemas.microsoft.com/office/word/2016/wordml/cid" xmlns:w16="http://schemas.microsoft.com/office/word/2018/wordml" xmlns:w16se="http://schemas.microsoft.com/office/word/2015/wordml/symex" xmlns:wpg="http://schemas.microsoft.com/office/word/2010/wordprocessingGroup" xmlns:wpi="http://schemas.microsoft.com/office/word/2010/wordprocessingInk" xmlns:wne="http://schemas.microsoft.com/office/word/2006/wordml" xmlns:wps="http://schemas.microsoft.com/office/word/2010/wordprocessingShape" mc:Ignorable="w14 w15 w16se w16cid w16 w16cex wp14">
+<w:ftr xmlns:wpc="http://schemas.microsoft.com/office/word/2010/wordprocessingCanvas" xmlns:mc="http://schemas.openxmlformats.org/markup-compatibility/2006" xmlns:o="urn:schemas-microsoft-com:office:office" xmlns:r="http://schemas.openxmlformats.org/officeDocument/2006/relationships" xmlns:m="http://schemas.openxmlformats.org/officeDocument/2006/math" xmlns:v="urn:schemas-microsoft-com:vml" xmlns:wp14="http://schemas.microsoft.com/office/word/2010/wordprocessingDrawing" xmlns:wp="http://schemas.openxmlformats.org/drawingml/2006/wordprocessingDrawing" xmlns:w10="urn:schemas-microsoft-com:office:word" xmlns:w="http://schemas.openxmlformats.org/wordprocessingml/2006/main" xmlns:w14="http://schemas.microsoft.com/office/word/2010/wordml" xmlns:w15="http://schemas.microsoft.com/office/word/2012/wordml" xmlns:wpg="http://schemas.microsoft.com/office/word/2010/wordprocessingGroup" xmlns:wpi="http://schemas.microsoft.com/office/word/2010/wordprocessingInk" xmlns:wne="http://schemas.microsoft.com/office/word/2006/wordml" xmlns:wps="http://schemas.microsoft.com/office/word/2010/wordprocessingShape" mc:Ignorable="w14 w15 wp14">
   <w:p>
     <w:pPr>
       <w:pStyle w:val="aa"/>
@@ -17599,7 +16007,7 @@
 </file>
 
 <file path=word/footnotes.xml><?xml version="1.0" encoding="utf-8"?>
-<w:footnotes xmlns:wpc="http://schemas.microsoft.com/office/word/2010/wordprocessingCanvas" xmlns:cx="http://schemas.microsoft.com/office/drawing/2014/chartex" xmlns:cx1="http://schemas.microsoft.com/office/drawing/2015/9/8/chartex" xmlns:cx2="http://schemas.microsoft.com/office/drawing/2015/10/21/chartex" xmlns:cx3="http://schemas.microsoft.com/office/drawing/2016/5/9/chartex" xmlns:cx4="http://schemas.microsoft.com/office/drawing/2016/5/10/chartex" xmlns:cx5="http://schemas.microsoft.com/office/drawing/2016/5/11/chartex" xmlns:cx6="http://schemas.microsoft.com/office/drawing/2016/5/12/chartex" xmlns:cx7="http://schemas.microsoft.com/office/drawing/2016/5/13/chartex" xmlns:cx8="http://schemas.microsoft.com/office/drawing/2016/5/14/chartex" xmlns:mc="http://schemas.openxmlformats.org/markup-compatibility/2006" xmlns:aink="http://schemas.microsoft.com/office/drawing/2016/ink" xmlns:am3d="http://schemas.microsoft.com/office/drawing/2017/model3d" xmlns:o="urn:schemas-microsoft-com:office:office" xmlns:r="http://schemas.openxmlformats.org/officeDocument/2006/relationships" xmlns:m="http://schemas.openxmlformats.org/officeDocument/2006/math" xmlns:v="urn:schemas-microsoft-com:vml" xmlns:wp14="http://schemas.microsoft.com/office/word/2010/wordprocessingDrawing" xmlns:wp="http://schemas.openxmlformats.org/drawingml/2006/wordprocessingDrawing" xmlns:w10="urn:schemas-microsoft-com:office:word" xmlns:w="http://schemas.openxmlformats.org/wordprocessingml/2006/main" xmlns:w14="http://schemas.microsoft.com/office/word/2010/wordml" xmlns:w15="http://schemas.microsoft.com/office/word/2012/wordml" xmlns:w16cex="http://schemas.microsoft.com/office/word/2018/wordml/cex" xmlns:w16cid="http://schemas.microsoft.com/office/word/2016/wordml/cid" xmlns:w16="http://schemas.microsoft.com/office/word/2018/wordml" xmlns:w16se="http://schemas.microsoft.com/office/word/2015/wordml/symex" xmlns:wpg="http://schemas.microsoft.com/office/word/2010/wordprocessingGroup" xmlns:wpi="http://schemas.microsoft.com/office/word/2010/wordprocessingInk" xmlns:wne="http://schemas.microsoft.com/office/word/2006/wordml" xmlns:wps="http://schemas.microsoft.com/office/word/2010/wordprocessingShape" mc:Ignorable="w14 w15 w16se w16cid w16 w16cex wp14">
+<w:footnotes xmlns:wpc="http://schemas.microsoft.com/office/word/2010/wordprocessingCanvas" xmlns:mc="http://schemas.openxmlformats.org/markup-compatibility/2006" xmlns:o="urn:schemas-microsoft-com:office:office" xmlns:r="http://schemas.openxmlformats.org/officeDocument/2006/relationships" xmlns:m="http://schemas.openxmlformats.org/officeDocument/2006/math" xmlns:v="urn:schemas-microsoft-com:vml" xmlns:wp14="http://schemas.microsoft.com/office/word/2010/wordprocessingDrawing" xmlns:wp="http://schemas.openxmlformats.org/drawingml/2006/wordprocessingDrawing" xmlns:w10="urn:schemas-microsoft-com:office:word" xmlns:w="http://schemas.openxmlformats.org/wordprocessingml/2006/main" xmlns:w14="http://schemas.microsoft.com/office/word/2010/wordml" xmlns:w15="http://schemas.microsoft.com/office/word/2012/wordml" xmlns:wpg="http://schemas.microsoft.com/office/word/2010/wordprocessingGroup" xmlns:wpi="http://schemas.microsoft.com/office/word/2010/wordprocessingInk" xmlns:wne="http://schemas.microsoft.com/office/word/2006/wordml" xmlns:wps="http://schemas.microsoft.com/office/word/2010/wordprocessingShape" mc:Ignorable="w14 w15 wp14">
   <w:footnote w:type="separator" w:id="-1">
     <w:p>
       <w:r>
@@ -17618,7 +16026,7 @@
 </file>
 
 <file path=word/header1.xml><?xml version="1.0" encoding="utf-8"?>
-<w:hdr xmlns:wpc="http://schemas.microsoft.com/office/word/2010/wordprocessingCanvas" xmlns:cx="http://schemas.microsoft.com/office/drawing/2014/chartex" xmlns:cx1="http://schemas.microsoft.com/office/drawing/2015/9/8/chartex" xmlns:cx2="http://schemas.microsoft.com/office/drawing/2015/10/21/chartex" xmlns:cx3="http://schemas.microsoft.com/office/drawing/2016/5/9/chartex" xmlns:cx4="http://schemas.microsoft.com/office/drawing/2016/5/10/chartex" xmlns:cx5="http://schemas.microsoft.com/office/drawing/2016/5/11/chartex" xmlns:cx6="http://schemas.microsoft.com/office/drawing/2016/5/12/chartex" xmlns:cx7="http://schemas.microsoft.com/office/drawing/2016/5/13/chartex" xmlns:cx8="http://schemas.microsoft.com/office/drawing/2016/5/14/chartex" xmlns:mc="http://schemas.openxmlformats.org/markup-compatibility/2006" xmlns:aink="http://schemas.microsoft.com/office/drawing/2016/ink" xmlns:am3d="http://schemas.microsoft.com/office/drawing/2017/model3d" xmlns:o="urn:schemas-microsoft-com:office:office" xmlns:r="http://schemas.openxmlformats.org/officeDocument/2006/relationships" xmlns:m="http://schemas.openxmlformats.org/officeDocument/2006/math" xmlns:v="urn:schemas-microsoft-com:vml" xmlns:wp14="http://schemas.microsoft.com/office/word/2010/wordprocessingDrawing" xmlns:wp="http://schemas.openxmlformats.org/drawingml/2006/wordprocessingDrawing" xmlns:w10="urn:schemas-microsoft-com:office:word" xmlns:w="http://schemas.openxmlformats.org/wordprocessingml/2006/main" xmlns:w14="http://schemas.microsoft.com/office/word/2010/wordml" xmlns:w15="http://schemas.microsoft.com/office/word/2012/wordml" xmlns:w16cex="http://schemas.microsoft.com/office/word/2018/wordml/cex" xmlns:w16cid="http://schemas.microsoft.com/office/word/2016/wordml/cid" xmlns:w16="http://schemas.microsoft.com/office/word/2018/wordml" xmlns:w16se="http://schemas.microsoft.com/office/word/2015/wordml/symex" xmlns:wpg="http://schemas.microsoft.com/office/word/2010/wordprocessingGroup" xmlns:wpi="http://schemas.microsoft.com/office/word/2010/wordprocessingInk" xmlns:wne="http://schemas.microsoft.com/office/word/2006/wordml" xmlns:wps="http://schemas.microsoft.com/office/word/2010/wordprocessingShape" mc:Ignorable="w14 w15 w16se w16cid w16 w16cex wp14">
+<w:hdr xmlns:wpc="http://schemas.microsoft.com/office/word/2010/wordprocessingCanvas" xmlns:mc="http://schemas.openxmlformats.org/markup-compatibility/2006" xmlns:o="urn:schemas-microsoft-com:office:office" xmlns:r="http://schemas.openxmlformats.org/officeDocument/2006/relationships" xmlns:m="http://schemas.openxmlformats.org/officeDocument/2006/math" xmlns:v="urn:schemas-microsoft-com:vml" xmlns:wp14="http://schemas.microsoft.com/office/word/2010/wordprocessingDrawing" xmlns:wp="http://schemas.openxmlformats.org/drawingml/2006/wordprocessingDrawing" xmlns:w10="urn:schemas-microsoft-com:office:word" xmlns:w="http://schemas.openxmlformats.org/wordprocessingml/2006/main" xmlns:w14="http://schemas.microsoft.com/office/word/2010/wordml" xmlns:w15="http://schemas.microsoft.com/office/word/2012/wordml" xmlns:wpg="http://schemas.microsoft.com/office/word/2010/wordprocessingGroup" xmlns:wpi="http://schemas.microsoft.com/office/word/2010/wordprocessingInk" xmlns:wne="http://schemas.microsoft.com/office/word/2006/wordml" xmlns:wps="http://schemas.microsoft.com/office/word/2010/wordprocessingShape" mc:Ignorable="w14 w15 wp14">
   <w:tbl>
     <w:tblPr>
       <w:tblW w:w="9072" w:type="dxa"/>
@@ -17756,7 +16164,7 @@
 </file>
 
 <file path=word/numbering.xml><?xml version="1.0" encoding="utf-8"?>
-<w:numbering xmlns:wpc="http://schemas.microsoft.com/office/word/2010/wordprocessingCanvas" xmlns:cx="http://schemas.microsoft.com/office/drawing/2014/chartex" xmlns:cx1="http://schemas.microsoft.com/office/drawing/2015/9/8/chartex" xmlns:cx2="http://schemas.microsoft.com/office/drawing/2015/10/21/chartex" xmlns:cx3="http://schemas.microsoft.com/office/drawing/2016/5/9/chartex" xmlns:cx4="http://schemas.microsoft.com/office/drawing/2016/5/10/chartex" xmlns:cx5="http://schemas.microsoft.com/office/drawing/2016/5/11/chartex" xmlns:cx6="http://schemas.microsoft.com/office/drawing/2016/5/12/chartex" xmlns:cx7="http://schemas.microsoft.com/office/drawing/2016/5/13/chartex" xmlns:cx8="http://schemas.microsoft.com/office/drawing/2016/5/14/chartex" xmlns:mc="http://schemas.openxmlformats.org/markup-compatibility/2006" xmlns:aink="http://schemas.microsoft.com/office/drawing/2016/ink" xmlns:am3d="http://schemas.microsoft.com/office/drawing/2017/model3d" xmlns:o="urn:schemas-microsoft-com:office:office" xmlns:r="http://schemas.openxmlformats.org/officeDocument/2006/relationships" xmlns:m="http://schemas.openxmlformats.org/officeDocument/2006/math" xmlns:v="urn:schemas-microsoft-com:vml" xmlns:wp14="http://schemas.microsoft.com/office/word/2010/wordprocessingDrawing" xmlns:wp="http://schemas.openxmlformats.org/drawingml/2006/wordprocessingDrawing" xmlns:w10="urn:schemas-microsoft-com:office:word" xmlns:w="http://schemas.openxmlformats.org/wordprocessingml/2006/main" xmlns:w14="http://schemas.microsoft.com/office/word/2010/wordml" xmlns:w15="http://schemas.microsoft.com/office/word/2012/wordml" xmlns:w16cex="http://schemas.microsoft.com/office/word/2018/wordml/cex" xmlns:w16cid="http://schemas.microsoft.com/office/word/2016/wordml/cid" xmlns:w16="http://schemas.microsoft.com/office/word/2018/wordml" xmlns:w16se="http://schemas.microsoft.com/office/word/2015/wordml/symex" xmlns:wpg="http://schemas.microsoft.com/office/word/2010/wordprocessingGroup" xmlns:wpi="http://schemas.microsoft.com/office/word/2010/wordprocessingInk" xmlns:wne="http://schemas.microsoft.com/office/word/2006/wordml" xmlns:wps="http://schemas.microsoft.com/office/word/2010/wordprocessingShape" mc:Ignorable="w14 w15 w16se w16cid w16 w16cex wp14">
+<w:numbering xmlns:wpc="http://schemas.microsoft.com/office/word/2010/wordprocessingCanvas" xmlns:mc="http://schemas.openxmlformats.org/markup-compatibility/2006" xmlns:o="urn:schemas-microsoft-com:office:office" xmlns:r="http://schemas.openxmlformats.org/officeDocument/2006/relationships" xmlns:m="http://schemas.openxmlformats.org/officeDocument/2006/math" xmlns:v="urn:schemas-microsoft-com:vml" xmlns:wp14="http://schemas.microsoft.com/office/word/2010/wordprocessingDrawing" xmlns:wp="http://schemas.openxmlformats.org/drawingml/2006/wordprocessingDrawing" xmlns:w10="urn:schemas-microsoft-com:office:word" xmlns:w="http://schemas.openxmlformats.org/wordprocessingml/2006/main" xmlns:w14="http://schemas.microsoft.com/office/word/2010/wordml" xmlns:w15="http://schemas.microsoft.com/office/word/2012/wordml" xmlns:wpg="http://schemas.microsoft.com/office/word/2010/wordprocessingGroup" xmlns:wpi="http://schemas.microsoft.com/office/word/2010/wordprocessingInk" xmlns:wne="http://schemas.microsoft.com/office/word/2006/wordml" xmlns:wps="http://schemas.microsoft.com/office/word/2010/wordprocessingShape" mc:Ignorable="w14 w15 wp14">
   <w:abstractNum w:abstractNumId="0" w15:restartNumberingAfterBreak="0">
     <w:nsid w:val="FFFFFF89"/>
     <w:multiLevelType w:val="singleLevel"/>
@@ -19105,7 +17513,7 @@
 </file>
 
 <file path=word/styles.xml><?xml version="1.0" encoding="utf-8"?>
-<w:styles xmlns:mc="http://schemas.openxmlformats.org/markup-compatibility/2006" xmlns:r="http://schemas.openxmlformats.org/officeDocument/2006/relationships" xmlns:w="http://schemas.openxmlformats.org/wordprocessingml/2006/main" xmlns:w14="http://schemas.microsoft.com/office/word/2010/wordml" xmlns:w15="http://schemas.microsoft.com/office/word/2012/wordml" xmlns:w16cex="http://schemas.microsoft.com/office/word/2018/wordml/cex" xmlns:w16cid="http://schemas.microsoft.com/office/word/2016/wordml/cid" xmlns:w16="http://schemas.microsoft.com/office/word/2018/wordml" xmlns:w16se="http://schemas.microsoft.com/office/word/2015/wordml/symex" mc:Ignorable="w14 w15 w16se w16cid w16 w16cex">
+<w:styles xmlns:mc="http://schemas.openxmlformats.org/markup-compatibility/2006" xmlns:r="http://schemas.openxmlformats.org/officeDocument/2006/relationships" xmlns:w="http://schemas.openxmlformats.org/wordprocessingml/2006/main" xmlns:w14="http://schemas.microsoft.com/office/word/2010/wordml" xmlns:w15="http://schemas.microsoft.com/office/word/2012/wordml" mc:Ignorable="w14 w15">
   <w:docDefaults>
     <w:rPrDefault>
       <w:rPr>
@@ -19115,7 +17523,7 @@
     </w:rPrDefault>
     <w:pPrDefault/>
   </w:docDefaults>
-  <w:latentStyles w:defLockedState="0" w:defUIPriority="0" w:defSemiHidden="0" w:defUnhideWhenUsed="0" w:defQFormat="0" w:count="376">
+  <w:latentStyles w:defLockedState="0" w:defUIPriority="0" w:defSemiHidden="0" w:defUnhideWhenUsed="0" w:defQFormat="0" w:count="371">
     <w:lsdException w:name="Normal" w:qFormat="1"/>
     <w:lsdException w:name="heading 1" w:qFormat="1"/>
     <w:lsdException w:name="heading 2" w:qFormat="1"/>
@@ -19215,6 +17623,7 @@
     <w:lsdException w:name="HTML Sample" w:semiHidden="1" w:unhideWhenUsed="1"/>
     <w:lsdException w:name="HTML Typewriter" w:semiHidden="1" w:unhideWhenUsed="1"/>
     <w:lsdException w:name="HTML Variable" w:semiHidden="1" w:unhideWhenUsed="1"/>
+    <w:lsdException w:name="Normal Table" w:semiHidden="1" w:unhideWhenUsed="1"/>
     <w:lsdException w:name="annotation subject" w:semiHidden="1" w:unhideWhenUsed="1"/>
     <w:lsdException w:name="No List" w:semiHidden="1" w:unhideWhenUsed="1"/>
     <w:lsdException w:name="Outline List 1" w:semiHidden="1" w:unhideWhenUsed="1"/>
@@ -19257,8 +17666,11 @@
     <w:lsdException w:name="Table Contemporary" w:semiHidden="1" w:unhideWhenUsed="1"/>
     <w:lsdException w:name="Table Elegant" w:semiHidden="1" w:unhideWhenUsed="1"/>
     <w:lsdException w:name="Table Professional" w:semiHidden="1" w:unhideWhenUsed="1"/>
+    <w:lsdException w:name="Table Subtle 1" w:semiHidden="1" w:unhideWhenUsed="1"/>
     <w:lsdException w:name="Table Subtle 2" w:semiHidden="1" w:unhideWhenUsed="1"/>
     <w:lsdException w:name="Table Web 1" w:semiHidden="1" w:unhideWhenUsed="1"/>
+    <w:lsdException w:name="Table Web 2" w:semiHidden="1" w:unhideWhenUsed="1"/>
+    <w:lsdException w:name="Table Web 3" w:semiHidden="1" w:unhideWhenUsed="1"/>
     <w:lsdException w:name="Balloon Text" w:semiHidden="1" w:unhideWhenUsed="1"/>
     <w:lsdException w:name="Table Theme" w:semiHidden="1" w:unhideWhenUsed="1"/>
     <w:lsdException w:name="Placeholder Text" w:semiHidden="1" w:uiPriority="99"/>
@@ -19476,11 +17888,6 @@
     <w:lsdException w:name="List Table 5 Dark Accent 6" w:uiPriority="50"/>
     <w:lsdException w:name="List Table 6 Colorful Accent 6" w:uiPriority="51"/>
     <w:lsdException w:name="List Table 7 Colorful Accent 6" w:uiPriority="52"/>
-    <w:lsdException w:name="Mention" w:semiHidden="1" w:uiPriority="99" w:unhideWhenUsed="1"/>
-    <w:lsdException w:name="Smart Hyperlink" w:semiHidden="1" w:uiPriority="99" w:unhideWhenUsed="1"/>
-    <w:lsdException w:name="Hashtag" w:semiHidden="1" w:uiPriority="99" w:unhideWhenUsed="1"/>
-    <w:lsdException w:name="Unresolved Mention" w:semiHidden="1" w:uiPriority="99" w:unhideWhenUsed="1"/>
-    <w:lsdException w:name="Smart Link" w:semiHidden="1" w:uiPriority="99" w:unhideWhenUsed="1"/>
   </w:latentStyles>
   <w:style w:type="paragraph" w:default="1" w:styleId="Normal">
     <w:name w:val="Normal"/>
@@ -21660,7 +20067,7 @@
 </file>
 
 <file path=customXml/itemProps1.xml><?xml version="1.0" encoding="utf-8"?>
-<ds:datastoreItem xmlns:ds="http://schemas.openxmlformats.org/officeDocument/2006/customXml" ds:itemID="{AC8B7ADA-8AC3-41FD-B891-4A12AEDD9CAB}">
+<ds:datastoreItem xmlns:ds="http://schemas.openxmlformats.org/officeDocument/2006/customXml" ds:itemID="{0AFC01BE-0C18-448F-8EF1-A6BB2A951E9B}">
   <ds:schemaRefs>
     <ds:schemaRef ds:uri="http://schemas.openxmlformats.org/officeDocument/2006/bibliography"/>
   </ds:schemaRefs>

</xml_diff>